<commit_message>
sửa lỗi giao diện khuyến mãi
</commit_message>
<xml_diff>
--- a/.doc/cn-da22ttc-HoQuangVinh-110122201-bccn.docx
+++ b/.doc/cn-da22ttc-HoQuangVinh-110122201-bccn.docx
@@ -85,7 +85,7 @@
           <w:bdr w:val="none" w:sz="0" w:space="0" w:color="auto" w:frame="1"/>
         </w:rPr>
         <w:drawing>
-          <wp:inline distT="0" distB="0" distL="0" distR="0" wp14:anchorId="7634382D" wp14:editId="01CA6CE6">
+          <wp:inline distT="0" distB="0" distL="0" distR="0" wp14:anchorId="7634382D" wp14:editId="4CA66E60">
             <wp:extent cx="914400" cy="895350"/>
             <wp:effectExtent l="0" t="0" r="0" b="0"/>
             <wp:docPr id="1" name="Picture 1" descr="https://lh7-rt.googleusercontent.com/docsz/AD_4nXekLn_Q-BWGxdj1wjSKR4jxMHw0pRS00rnnSrSCdTu3x99sW7sEiqHJGLHQUOhN82V1sVde8EM_LZmDCCpjXW423gxfGSiCFeta1PMpyHIuq0sGLUF4Fwr06qYC-eXP_Ub6Al7HpY9hpfxdrYosNGA?key=3A8_setGpQELsxDKL9OGtdLC"/>
@@ -609,7 +609,7 @@
           <w:bdr w:val="none" w:sz="0" w:space="0" w:color="auto" w:frame="1"/>
         </w:rPr>
         <w:drawing>
-          <wp:inline distT="0" distB="0" distL="0" distR="0" wp14:anchorId="6C11E08F" wp14:editId="2F4193A8">
+          <wp:inline distT="0" distB="0" distL="0" distR="0" wp14:anchorId="6C11E08F" wp14:editId="505E4C6A">
             <wp:extent cx="914400" cy="895350"/>
             <wp:effectExtent l="0" t="0" r="0" b="0"/>
             <wp:docPr id="400423705" name="Picture 400423705" descr="https://lh7-rt.googleusercontent.com/docsz/AD_4nXekLn_Q-BWGxdj1wjSKR4jxMHw0pRS00rnnSrSCdTu3x99sW7sEiqHJGLHQUOhN82V1sVde8EM_LZmDCCpjXW423gxfGSiCFeta1PMpyHIuq0sGLUF4Fwr06qYC-eXP_Ub6Al7HpY9hpfxdrYosNGA?key=3A8_setGpQELsxDKL9OGtdLC"/>
@@ -4283,10 +4283,7 @@
     <w:p>
       <w:pPr>
         <w:pStyle w:val="Noidung1"/>
-        <w:numPr>
-          <w:ilvl w:val="0"/>
-          <w:numId w:val="13"/>
-        </w:numPr>
+        <w:ind w:firstLine="720"/>
       </w:pPr>
       <w:r>
         <w:t>Lớp tr</w:t>
@@ -4367,10 +4364,6 @@
     <w:p>
       <w:pPr>
         <w:pStyle w:val="Noidung1"/>
-        <w:numPr>
-          <w:ilvl w:val="0"/>
-          <w:numId w:val="13"/>
-        </w:numPr>
       </w:pPr>
       <w:r>
         <w:t>Lớp logic nghiệp vụ (Business Logic Layer): xử l</w:t>
@@ -4433,10 +4426,6 @@
     <w:p>
       <w:pPr>
         <w:pStyle w:val="Noidung1"/>
-        <w:numPr>
-          <w:ilvl w:val="0"/>
-          <w:numId w:val="13"/>
-        </w:numPr>
       </w:pPr>
       <w:r>
         <w:t>Lớp dữ liệu (Data Layer): thực hiện truy xuất, l</w:t>
@@ -7940,12 +7929,57 @@
     </w:p>
     <w:p>
       <w:pPr>
+        <w:spacing w:before="120" w:after="120" w:line="360" w:lineRule="auto"/>
+        <w:ind w:left="720" w:firstLine="720"/>
+        <w:jc w:val="both"/>
+        <w:rPr>
+          <w:szCs w:val="26"/>
+        </w:rPr>
+      </w:pPr>
+      <w:r>
+        <w:rPr>
+          <w:szCs w:val="26"/>
+        </w:rPr>
+        <w:t>IO hướng sự kiện không đồng bộ, cho phép xử lý nhiều yêu cầu đồng thời.</w:t>
+      </w:r>
+    </w:p>
+    <w:p>
+      <w:pPr>
+        <w:spacing w:before="120" w:after="120" w:line="360" w:lineRule="auto"/>
+        <w:ind w:left="720" w:firstLine="720"/>
+        <w:jc w:val="both"/>
+        <w:rPr>
+          <w:szCs w:val="26"/>
+        </w:rPr>
+      </w:pPr>
+      <w:r>
+        <w:rPr>
+          <w:szCs w:val="26"/>
+        </w:rPr>
+        <w:t>Sử dụng JavaScript – một ngôn ngữ lập trình dễ học.</w:t>
+      </w:r>
+    </w:p>
+    <w:p>
+      <w:pPr>
+        <w:spacing w:before="120" w:after="120" w:line="360" w:lineRule="auto"/>
+        <w:ind w:left="720" w:firstLine="720"/>
+        <w:jc w:val="both"/>
+        <w:rPr>
+          <w:szCs w:val="26"/>
+        </w:rPr>
+      </w:pPr>
+      <w:r>
+        <w:rPr>
+          <w:szCs w:val="26"/>
+        </w:rPr>
+        <w:t>Chia sẻ cùng code ở cả phía client và server.</w:t>
+      </w:r>
+    </w:p>
+    <w:p>
+      <w:pPr>
         <w:pStyle w:val="ListParagraph"/>
-        <w:numPr>
-          <w:ilvl w:val="0"/>
-          <w:numId w:val="145"/>
-        </w:numPr>
         <w:spacing w:before="120" w:after="120" w:line="360" w:lineRule="auto"/>
+        <w:ind w:left="1440"/>
         <w:jc w:val="both"/>
         <w:rPr>
           <w:sz w:val="26"/>
@@ -7957,17 +7991,14 @@
           <w:sz w:val="26"/>
           <w:szCs w:val="26"/>
         </w:rPr>
-        <w:t>IO hướng sự kiện không đồng bộ, cho phép xử lý nhiều yêu cầu đồng thời.</w:t>
+        <w:t>NPM(Node Package Manager) và module Node đang ngày càng phát triển mạnh mẽ.</w:t>
       </w:r>
     </w:p>
     <w:p>
       <w:pPr>
         <w:pStyle w:val="ListParagraph"/>
-        <w:numPr>
-          <w:ilvl w:val="0"/>
-          <w:numId w:val="145"/>
-        </w:numPr>
         <w:spacing w:before="120" w:after="120" w:line="360" w:lineRule="auto"/>
+        <w:ind w:left="1440"/>
         <w:jc w:val="both"/>
         <w:rPr>
           <w:sz w:val="26"/>
@@ -7979,83 +8010,14 @@
           <w:sz w:val="26"/>
           <w:szCs w:val="26"/>
         </w:rPr>
-        <w:t>Sử dụng JavaScript – một ngôn ngữ lập trình dễ học.</w:t>
+        <w:t>Cộng đồng hỗ trợ tích cực.</w:t>
       </w:r>
     </w:p>
     <w:p>
       <w:pPr>
         <w:pStyle w:val="ListParagraph"/>
-        <w:numPr>
-          <w:ilvl w:val="0"/>
-          <w:numId w:val="145"/>
-        </w:numPr>
         <w:spacing w:before="120" w:after="120" w:line="360" w:lineRule="auto"/>
-        <w:jc w:val="both"/>
-        <w:rPr>
-          <w:sz w:val="26"/>
-          <w:szCs w:val="26"/>
-        </w:rPr>
-      </w:pPr>
-      <w:r>
-        <w:rPr>
-          <w:sz w:val="26"/>
-          <w:szCs w:val="26"/>
-        </w:rPr>
-        <w:t>Chia sẻ cùng code ở cả phía client và server.</w:t>
-      </w:r>
-    </w:p>
-    <w:p>
-      <w:pPr>
-        <w:pStyle w:val="ListParagraph"/>
-        <w:numPr>
-          <w:ilvl w:val="0"/>
-          <w:numId w:val="145"/>
-        </w:numPr>
-        <w:spacing w:before="120" w:after="120" w:line="360" w:lineRule="auto"/>
-        <w:jc w:val="both"/>
-        <w:rPr>
-          <w:sz w:val="26"/>
-          <w:szCs w:val="26"/>
-        </w:rPr>
-      </w:pPr>
-      <w:r>
-        <w:rPr>
-          <w:sz w:val="26"/>
-          <w:szCs w:val="26"/>
-        </w:rPr>
-        <w:t>NPM(Node Package Manager) và module Node đang ngày càng phát triển mạnh mẽ.</w:t>
-      </w:r>
-    </w:p>
-    <w:p>
-      <w:pPr>
-        <w:pStyle w:val="ListParagraph"/>
-        <w:numPr>
-          <w:ilvl w:val="0"/>
-          <w:numId w:val="145"/>
-        </w:numPr>
-        <w:spacing w:before="120" w:after="120" w:line="360" w:lineRule="auto"/>
-        <w:jc w:val="both"/>
-        <w:rPr>
-          <w:sz w:val="26"/>
-          <w:szCs w:val="26"/>
-        </w:rPr>
-      </w:pPr>
-      <w:r>
-        <w:rPr>
-          <w:sz w:val="26"/>
-          <w:szCs w:val="26"/>
-        </w:rPr>
-        <w:t>Cộng đồng hỗ trợ tích cực.</w:t>
-      </w:r>
-    </w:p>
-    <w:p>
-      <w:pPr>
-        <w:pStyle w:val="ListParagraph"/>
-        <w:numPr>
-          <w:ilvl w:val="0"/>
-          <w:numId w:val="145"/>
-        </w:numPr>
-        <w:spacing w:before="120" w:after="120" w:line="360" w:lineRule="auto"/>
+        <w:ind w:left="1440"/>
         <w:jc w:val="both"/>
         <w:rPr>
           <w:b/>
@@ -8093,11 +8055,8 @@
     <w:p>
       <w:pPr>
         <w:pStyle w:val="ListParagraph"/>
-        <w:numPr>
-          <w:ilvl w:val="1"/>
-          <w:numId w:val="146"/>
-        </w:numPr>
         <w:spacing w:before="120" w:after="120" w:line="360" w:lineRule="auto"/>
+        <w:ind w:left="1440"/>
         <w:jc w:val="both"/>
         <w:rPr>
           <w:sz w:val="26"/>
@@ -8115,11 +8074,8 @@
     <w:p>
       <w:pPr>
         <w:pStyle w:val="ListParagraph"/>
-        <w:numPr>
-          <w:ilvl w:val="1"/>
-          <w:numId w:val="146"/>
-        </w:numPr>
         <w:spacing w:before="120" w:after="120" w:line="360" w:lineRule="auto"/>
+        <w:ind w:left="1440"/>
         <w:jc w:val="both"/>
         <w:rPr>
           <w:sz w:val="26"/>
@@ -8137,11 +8093,8 @@
     <w:p>
       <w:pPr>
         <w:pStyle w:val="ListParagraph"/>
-        <w:numPr>
-          <w:ilvl w:val="1"/>
-          <w:numId w:val="146"/>
-        </w:numPr>
         <w:spacing w:before="120" w:after="120" w:line="360" w:lineRule="auto"/>
+        <w:ind w:left="1440"/>
         <w:jc w:val="both"/>
         <w:rPr>
           <w:sz w:val="26"/>
@@ -8159,11 +8112,8 @@
     <w:p>
       <w:pPr>
         <w:pStyle w:val="ListParagraph"/>
-        <w:numPr>
-          <w:ilvl w:val="1"/>
-          <w:numId w:val="146"/>
-        </w:numPr>
         <w:spacing w:before="120" w:after="120" w:line="360" w:lineRule="auto"/>
+        <w:ind w:left="1440"/>
         <w:jc w:val="both"/>
         <w:rPr>
           <w:sz w:val="26"/>
@@ -8181,11 +8131,8 @@
     <w:p>
       <w:pPr>
         <w:pStyle w:val="ListParagraph"/>
-        <w:numPr>
-          <w:ilvl w:val="1"/>
-          <w:numId w:val="146"/>
-        </w:numPr>
         <w:spacing w:before="120" w:after="120" w:line="360" w:lineRule="auto"/>
+        <w:ind w:left="1440"/>
         <w:jc w:val="both"/>
         <w:rPr>
           <w:sz w:val="26"/>
@@ -9170,7 +9117,7 @@
       <w:pPr>
         <w:pStyle w:val="Noidung1"/>
         <w:spacing w:before="0" w:after="0"/>
-        <w:ind w:left="680" w:firstLine="720"/>
+        <w:ind w:left="1400" w:firstLine="0"/>
         <w:rPr>
           <w:rFonts w:eastAsiaTheme="majorEastAsia"/>
           <w:bCs w:val="0"/>
@@ -9195,11 +9142,8 @@
     <w:p>
       <w:pPr>
         <w:pStyle w:val="Noidung1"/>
-        <w:numPr>
-          <w:ilvl w:val="0"/>
-          <w:numId w:val="149"/>
-        </w:numPr>
         <w:spacing w:before="0" w:after="0"/>
+        <w:ind w:left="1440" w:firstLine="720"/>
         <w:rPr>
           <w:rFonts w:eastAsiaTheme="majorEastAsia"/>
           <w:bCs w:val="0"/>
@@ -9216,11 +9160,8 @@
     <w:p>
       <w:pPr>
         <w:pStyle w:val="Noidung1"/>
-        <w:numPr>
-          <w:ilvl w:val="0"/>
-          <w:numId w:val="149"/>
-        </w:numPr>
         <w:spacing w:before="0" w:after="0"/>
+        <w:ind w:left="1440" w:firstLine="720"/>
         <w:rPr>
           <w:rFonts w:eastAsiaTheme="majorEastAsia"/>
           <w:bCs w:val="0"/>
@@ -9237,11 +9178,8 @@
     <w:p>
       <w:pPr>
         <w:pStyle w:val="Noidung1"/>
-        <w:numPr>
-          <w:ilvl w:val="0"/>
-          <w:numId w:val="149"/>
-        </w:numPr>
         <w:spacing w:before="0" w:after="0"/>
+        <w:ind w:left="1440" w:firstLine="720"/>
         <w:rPr>
           <w:rFonts w:eastAsiaTheme="majorEastAsia"/>
           <w:bCs w:val="0"/>
@@ -9258,11 +9196,8 @@
     <w:p>
       <w:pPr>
         <w:pStyle w:val="Noidung1"/>
-        <w:numPr>
-          <w:ilvl w:val="0"/>
-          <w:numId w:val="149"/>
-        </w:numPr>
         <w:spacing w:before="0" w:after="0"/>
+        <w:ind w:left="1440" w:firstLine="720"/>
         <w:rPr>
           <w:rFonts w:eastAsiaTheme="majorEastAsia"/>
           <w:bCs w:val="0"/>
@@ -9279,11 +9214,8 @@
     <w:p>
       <w:pPr>
         <w:pStyle w:val="Noidung1"/>
-        <w:numPr>
-          <w:ilvl w:val="0"/>
-          <w:numId w:val="149"/>
-        </w:numPr>
         <w:spacing w:before="0" w:after="0"/>
+        <w:ind w:left="1440" w:firstLine="720"/>
         <w:rPr>
           <w:rFonts w:eastAsiaTheme="majorEastAsia"/>
           <w:bCs w:val="0"/>
@@ -9852,10 +9784,6 @@
     <w:p>
       <w:pPr>
         <w:pStyle w:val="Noidung1"/>
-        <w:numPr>
-          <w:ilvl w:val="0"/>
-          <w:numId w:val="114"/>
-        </w:numPr>
       </w:pPr>
       <w:r>
         <w:rPr>
@@ -10176,10 +10104,6 @@
     <w:p>
       <w:pPr>
         <w:pStyle w:val="Noidung1"/>
-        <w:numPr>
-          <w:ilvl w:val="0"/>
-          <w:numId w:val="114"/>
-        </w:numPr>
       </w:pPr>
       <w:r>
         <w:rPr>
@@ -10428,10 +10352,6 @@
     <w:p>
       <w:pPr>
         <w:pStyle w:val="Noidung1"/>
-        <w:numPr>
-          <w:ilvl w:val="0"/>
-          <w:numId w:val="114"/>
-        </w:numPr>
       </w:pPr>
       <w:r>
         <w:rPr>
@@ -10704,10 +10624,6 @@
     <w:p>
       <w:pPr>
         <w:pStyle w:val="Noidung1"/>
-        <w:numPr>
-          <w:ilvl w:val="0"/>
-          <w:numId w:val="114"/>
-        </w:numPr>
       </w:pPr>
       <w:r>
         <w:rPr>
@@ -10866,10 +10782,6 @@
     <w:p>
       <w:pPr>
         <w:pStyle w:val="Noidung1"/>
-        <w:numPr>
-          <w:ilvl w:val="0"/>
-          <w:numId w:val="114"/>
-        </w:numPr>
       </w:pPr>
       <w:r>
         <w:rPr>
@@ -11049,10 +10961,6 @@
     <w:p>
       <w:pPr>
         <w:pStyle w:val="Noidung1"/>
-        <w:numPr>
-          <w:ilvl w:val="0"/>
-          <w:numId w:val="115"/>
-        </w:numPr>
       </w:pPr>
       <w:r>
         <w:t>Cài</w:t>
@@ -11163,10 +11071,6 @@
     <w:p>
       <w:pPr>
         <w:pStyle w:val="Noidung1"/>
-        <w:numPr>
-          <w:ilvl w:val="0"/>
-          <w:numId w:val="115"/>
-        </w:numPr>
       </w:pPr>
       <w:r>
         <w:t>Thêm</w:t>
@@ -11277,10 +11181,6 @@
     <w:p>
       <w:pPr>
         <w:pStyle w:val="Noidung1"/>
-        <w:numPr>
-          <w:ilvl w:val="0"/>
-          <w:numId w:val="115"/>
-        </w:numPr>
       </w:pPr>
       <w:r>
         <w:t>Chỉnh</w:t>
@@ -11409,10 +11309,6 @@
     <w:p>
       <w:pPr>
         <w:pStyle w:val="Noidung1"/>
-        <w:numPr>
-          <w:ilvl w:val="0"/>
-          <w:numId w:val="115"/>
-        </w:numPr>
       </w:pPr>
       <w:r>
         <w:t>Dùng</w:t>
@@ -11921,15 +11817,6 @@
       <w:r>
         <w:t>web.</w:t>
       </w:r>
-    </w:p>
-    <w:p>
-      <w:pPr>
-        <w:pStyle w:val="Noidung1"/>
-        <w:ind w:firstLine="0"/>
-        <w:rPr>
-          <w:lang w:val="en-US"/>
-        </w:rPr>
-      </w:pPr>
     </w:p>
     <w:p>
       <w:pPr>
@@ -12029,21 +11916,15 @@
     </w:p>
     <w:p>
       <w:pPr>
-        <w:pStyle w:val="ListParagraph"/>
-        <w:numPr>
-          <w:ilvl w:val="0"/>
-          <w:numId w:val="150"/>
-        </w:numPr>
         <w:spacing w:before="120" w:after="120" w:line="360" w:lineRule="auto"/>
+        <w:ind w:firstLine="576"/>
         <w:jc w:val="both"/>
         <w:rPr>
-          <w:sz w:val="26"/>
           <w:szCs w:val="26"/>
         </w:rPr>
       </w:pPr>
       <w:r>
         <w:rPr>
-          <w:sz w:val="26"/>
           <w:szCs w:val="26"/>
         </w:rPr>
         <w:t>Mã nguồn mở: MySQL miễn phí sử dụng, nhưng cũng cung cấp các phiên bản thương mại với tính năng nâng cao.</w:t>
@@ -12051,21 +11932,15 @@
     </w:p>
     <w:p>
       <w:pPr>
-        <w:pStyle w:val="ListParagraph"/>
-        <w:numPr>
-          <w:ilvl w:val="0"/>
-          <w:numId w:val="150"/>
-        </w:numPr>
         <w:spacing w:before="120" w:after="120" w:line="360" w:lineRule="auto"/>
+        <w:ind w:firstLine="576"/>
         <w:jc w:val="both"/>
         <w:rPr>
-          <w:sz w:val="26"/>
           <w:szCs w:val="26"/>
         </w:rPr>
       </w:pPr>
       <w:r>
         <w:rPr>
-          <w:sz w:val="26"/>
           <w:szCs w:val="26"/>
         </w:rPr>
         <w:t>Kiến trúc quan hệ: Dữ liệu được lưu trữ dưới dạng bảng (tables), với các hàng (rows) và cột (columns), hỗ trợ chuẩn hóa dữ liệu.</w:t>
@@ -12073,21 +11948,15 @@
     </w:p>
     <w:p>
       <w:pPr>
-        <w:pStyle w:val="ListParagraph"/>
-        <w:numPr>
-          <w:ilvl w:val="0"/>
-          <w:numId w:val="150"/>
-        </w:numPr>
         <w:spacing w:before="120" w:after="120" w:line="360" w:lineRule="auto"/>
+        <w:ind w:firstLine="576"/>
         <w:jc w:val="both"/>
         <w:rPr>
-          <w:sz w:val="26"/>
           <w:szCs w:val="26"/>
         </w:rPr>
       </w:pPr>
       <w:r>
         <w:rPr>
-          <w:sz w:val="26"/>
           <w:szCs w:val="26"/>
         </w:rPr>
         <w:t>Hiệu suất cao: MySQL được thiết kế tối ưu hóa cho các ứng dụng có lượng truy vấn lớn và yêu cầu tốc độ xử lý nhanh.</w:t>
@@ -12095,21 +11964,15 @@
     </w:p>
     <w:p>
       <w:pPr>
-        <w:pStyle w:val="ListParagraph"/>
-        <w:numPr>
-          <w:ilvl w:val="0"/>
-          <w:numId w:val="150"/>
-        </w:numPr>
         <w:spacing w:before="120" w:after="120" w:line="360" w:lineRule="auto"/>
+        <w:ind w:firstLine="576"/>
         <w:jc w:val="both"/>
         <w:rPr>
-          <w:sz w:val="26"/>
           <w:szCs w:val="26"/>
         </w:rPr>
       </w:pPr>
       <w:r>
         <w:rPr>
-          <w:sz w:val="26"/>
           <w:szCs w:val="26"/>
         </w:rPr>
         <w:t>Đa nền tảng: MySQL có thể chạy trên nhiều hệ điều hành như Windows, Linux, macOS, và Unix.</w:t>
@@ -12117,21 +11980,15 @@
     </w:p>
     <w:p>
       <w:pPr>
-        <w:pStyle w:val="ListParagraph"/>
-        <w:numPr>
-          <w:ilvl w:val="0"/>
-          <w:numId w:val="150"/>
-        </w:numPr>
         <w:spacing w:before="120" w:after="120" w:line="360" w:lineRule="auto"/>
+        <w:ind w:firstLine="576"/>
         <w:jc w:val="both"/>
         <w:rPr>
-          <w:sz w:val="26"/>
           <w:szCs w:val="26"/>
         </w:rPr>
       </w:pPr>
       <w:r>
         <w:rPr>
-          <w:sz w:val="26"/>
           <w:szCs w:val="26"/>
         </w:rPr>
         <w:t>Hỗ trợ đa người dùng: Nhiều người dùng có thể kết nối và làm việc với cơ sở dữ liệu cùng lúc mà không gây xung đột.</w:t>
@@ -12139,21 +11996,15 @@
     </w:p>
     <w:p>
       <w:pPr>
-        <w:pStyle w:val="ListParagraph"/>
-        <w:numPr>
-          <w:ilvl w:val="0"/>
-          <w:numId w:val="150"/>
-        </w:numPr>
         <w:spacing w:before="120" w:after="120" w:line="360" w:lineRule="auto"/>
+        <w:ind w:firstLine="576"/>
         <w:jc w:val="both"/>
         <w:rPr>
-          <w:sz w:val="26"/>
           <w:szCs w:val="26"/>
         </w:rPr>
       </w:pPr>
       <w:r>
         <w:rPr>
-          <w:sz w:val="26"/>
           <w:szCs w:val="26"/>
         </w:rPr>
         <w:t>Tương thích tốt: MySQL dễ dàng tích hợp với nhiều ngôn ngữ lập trình phổ biến như PHP, Python, Java, .NET, và các framework web như Laravel, Django, Spring.</w:t>
@@ -12161,21 +12012,15 @@
     </w:p>
     <w:p>
       <w:pPr>
-        <w:pStyle w:val="ListParagraph"/>
-        <w:numPr>
-          <w:ilvl w:val="0"/>
-          <w:numId w:val="150"/>
-        </w:numPr>
         <w:spacing w:before="120" w:after="120" w:line="360" w:lineRule="auto"/>
+        <w:ind w:firstLine="576"/>
         <w:jc w:val="both"/>
         <w:rPr>
-          <w:sz w:val="26"/>
           <w:szCs w:val="26"/>
         </w:rPr>
       </w:pPr>
       <w:r>
         <w:rPr>
-          <w:sz w:val="26"/>
           <w:szCs w:val="26"/>
         </w:rPr>
         <w:t>Bảo mật cao: Cung cấp hệ thống quản lý người dùng, mật khẩu, mã hóa SSL và hỗ trợ các quyền truy cập tùy chỉnh.</w:t>

</xml_diff>

<commit_message>
kết nối csdl với bảng tin tức và quên mật khẩu
</commit_message>
<xml_diff>
--- a/.doc/cn-da22ttc-HoQuangVinh-110122201-bccn.docx
+++ b/.doc/cn-da22ttc-HoQuangVinh-110122201-bccn.docx
@@ -85,7 +85,7 @@
           <w:bdr w:val="none" w:sz="0" w:space="0" w:color="auto" w:frame="1"/>
         </w:rPr>
         <w:drawing>
-          <wp:inline distT="0" distB="0" distL="0" distR="0" wp14:anchorId="7634382D" wp14:editId="4CA66E60">
+          <wp:inline distT="0" distB="0" distL="0" distR="0" wp14:anchorId="7634382D" wp14:editId="4B72C265">
             <wp:extent cx="914400" cy="895350"/>
             <wp:effectExtent l="0" t="0" r="0" b="0"/>
             <wp:docPr id="1" name="Picture 1" descr="https://lh7-rt.googleusercontent.com/docsz/AD_4nXekLn_Q-BWGxdj1wjSKR4jxMHw0pRS00rnnSrSCdTu3x99sW7sEiqHJGLHQUOhN82V1sVde8EM_LZmDCCpjXW423gxfGSiCFeta1PMpyHIuq0sGLUF4Fwr06qYC-eXP_Ub6Al7HpY9hpfxdrYosNGA?key=3A8_setGpQELsxDKL9OGtdLC"/>
@@ -609,7 +609,7 @@
           <w:bdr w:val="none" w:sz="0" w:space="0" w:color="auto" w:frame="1"/>
         </w:rPr>
         <w:drawing>
-          <wp:inline distT="0" distB="0" distL="0" distR="0" wp14:anchorId="6C11E08F" wp14:editId="505E4C6A">
+          <wp:inline distT="0" distB="0" distL="0" distR="0" wp14:anchorId="6C11E08F" wp14:editId="21F4E7F1">
             <wp:extent cx="914400" cy="895350"/>
             <wp:effectExtent l="0" t="0" r="0" b="0"/>
             <wp:docPr id="400423705" name="Picture 400423705" descr="https://lh7-rt.googleusercontent.com/docsz/AD_4nXekLn_Q-BWGxdj1wjSKR4jxMHw0pRS00rnnSrSCdTu3x99sW7sEiqHJGLHQUOhN82V1sVde8EM_LZmDCCpjXW423gxfGSiCFeta1PMpyHIuq0sGLUF4Fwr06qYC-eXP_Ub6Al7HpY9hpfxdrYosNGA?key=3A8_setGpQELsxDKL9OGtdLC"/>
@@ -7430,145 +7430,73 @@
     </w:p>
     <w:p>
       <w:pPr>
-        <w:numPr>
-          <w:ilvl w:val="0"/>
-          <w:numId w:val="142"/>
-        </w:numPr>
-        <w:shd w:val="clear" w:color="auto" w:fill="FFFFFF"/>
-        <w:tabs>
-          <w:tab w:val="clear" w:pos="720"/>
-          <w:tab w:val="num" w:pos="1440"/>
-        </w:tabs>
-        <w:spacing w:before="120" w:after="120" w:line="360" w:lineRule="auto"/>
-        <w:ind w:left="1440"/>
+        <w:pStyle w:val="Noidung1"/>
+        <w:ind w:left="720" w:firstLine="720"/>
         <w:rPr>
           <w:rFonts w:hint="eastAsia"/>
-          <w:szCs w:val="26"/>
-          <w:lang w:val="en-GB" w:eastAsia="en-GB"/>
         </w:rPr>
       </w:pPr>
       <w:r>
         <w:rPr>
           <w:b/>
-          <w:bCs/>
-          <w:szCs w:val="26"/>
-          <w:lang w:val="en-GB" w:eastAsia="en-GB"/>
         </w:rPr>
         <w:t>Luồng đọc:</w:t>
       </w:r>
       <w:r>
-        <w:rPr>
-          <w:szCs w:val="26"/>
-          <w:lang w:val="en-GB" w:eastAsia="en-GB"/>
-        </w:rPr>
         <w:t> Chỉ cho phép đọc dữ liệu từ nguồn.</w:t>
       </w:r>
     </w:p>
     <w:p>
       <w:pPr>
-        <w:numPr>
-          <w:ilvl w:val="0"/>
-          <w:numId w:val="142"/>
-        </w:numPr>
-        <w:shd w:val="clear" w:color="auto" w:fill="FFFFFF"/>
-        <w:tabs>
-          <w:tab w:val="clear" w:pos="720"/>
-          <w:tab w:val="num" w:pos="1440"/>
-        </w:tabs>
-        <w:spacing w:before="120" w:after="120" w:line="360" w:lineRule="auto"/>
-        <w:ind w:left="1440"/>
+        <w:pStyle w:val="Noidung1"/>
+        <w:ind w:left="720" w:firstLine="720"/>
         <w:rPr>
           <w:rFonts w:hint="eastAsia"/>
-          <w:szCs w:val="26"/>
-          <w:lang w:val="en-GB" w:eastAsia="en-GB"/>
         </w:rPr>
       </w:pPr>
       <w:r>
         <w:rPr>
           <w:b/>
-          <w:bCs/>
-          <w:szCs w:val="26"/>
-          <w:lang w:val="en-GB" w:eastAsia="en-GB"/>
         </w:rPr>
         <w:t>Luồng ghi:</w:t>
       </w:r>
       <w:r>
-        <w:rPr>
-          <w:szCs w:val="26"/>
-          <w:lang w:val="en-GB" w:eastAsia="en-GB"/>
-        </w:rPr>
         <w:t> Chỉ cho phép ghi dữ liệu vào đích.</w:t>
       </w:r>
     </w:p>
     <w:p>
       <w:pPr>
-        <w:numPr>
-          <w:ilvl w:val="0"/>
-          <w:numId w:val="142"/>
-        </w:numPr>
-        <w:shd w:val="clear" w:color="auto" w:fill="FFFFFF"/>
-        <w:tabs>
-          <w:tab w:val="clear" w:pos="720"/>
-          <w:tab w:val="num" w:pos="1440"/>
-        </w:tabs>
-        <w:spacing w:before="120" w:after="120" w:line="360" w:lineRule="auto"/>
-        <w:ind w:left="1440"/>
+        <w:pStyle w:val="Noidung1"/>
+        <w:ind w:left="680" w:firstLine="720"/>
         <w:rPr>
           <w:rFonts w:hint="eastAsia"/>
-          <w:szCs w:val="26"/>
-          <w:lang w:val="en-GB" w:eastAsia="en-GB"/>
         </w:rPr>
       </w:pPr>
       <w:r>
         <w:rPr>
           <w:b/>
-          <w:bCs/>
-          <w:szCs w:val="26"/>
-          <w:lang w:val="en-GB" w:eastAsia="en-GB"/>
         </w:rPr>
         <w:t>Luồng duplex:</w:t>
       </w:r>
       <w:r>
-        <w:rPr>
-          <w:szCs w:val="26"/>
-          <w:lang w:val="en-GB" w:eastAsia="en-GB"/>
-        </w:rPr>
         <w:t> Cho phép vừa đọc vừa ghi dữ liệu.</w:t>
       </w:r>
     </w:p>
     <w:p>
       <w:pPr>
-        <w:numPr>
-          <w:ilvl w:val="0"/>
-          <w:numId w:val="142"/>
-        </w:numPr>
-        <w:shd w:val="clear" w:color="auto" w:fill="FFFFFF"/>
-        <w:tabs>
-          <w:tab w:val="clear" w:pos="720"/>
-          <w:tab w:val="num" w:pos="1440"/>
-        </w:tabs>
-        <w:spacing w:before="120" w:after="120" w:line="360" w:lineRule="auto"/>
-        <w:ind w:left="1440"/>
+        <w:pStyle w:val="Noidung1"/>
+        <w:ind w:left="680" w:firstLine="720"/>
         <w:rPr>
           <w:rFonts w:hint="eastAsia"/>
-          <w:szCs w:val="26"/>
-          <w:lang w:val="en-GB" w:eastAsia="en-GB"/>
         </w:rPr>
       </w:pPr>
       <w:r>
         <w:rPr>
           <w:b/>
-          <w:bCs/>
-          <w:szCs w:val="26"/>
-          <w:lang w:val="en-GB" w:eastAsia="en-GB"/>
         </w:rPr>
         <w:t>Luồng chuyển đổi:</w:t>
       </w:r>
       <w:r>
-        <w:rPr>
-          <w:szCs w:val="26"/>
-          <w:lang w:val="en-GB" w:eastAsia="en-GB"/>
-        </w:rPr>
         <w:t> Thay đổi định dạng hoặc mã hóa dữ liệu trong quá trình truyền.</w:t>
       </w:r>
     </w:p>
@@ -7652,17 +7580,27 @@
     </w:p>
     <w:p>
       <w:pPr>
-        <w:numPr>
-          <w:ilvl w:val="0"/>
-          <w:numId w:val="143"/>
-        </w:numPr>
+        <w:pStyle w:val="Noidung1"/>
+        <w:ind w:left="720" w:firstLine="720"/>
+        <w:rPr>
+          <w:rFonts w:hint="eastAsia"/>
+        </w:rPr>
+      </w:pPr>
+      <w:r>
+        <w:rPr>
+          <w:b/>
+        </w:rPr>
+        <w:t>Liên kết nội bộ:</w:t>
+      </w:r>
+      <w:r>
+        <w:t> Bộ phát lỗi sẽ được tích hợp trực tiếp vào mã nguồn của website, giúp xác định và xử lý lỗi một cách nhanh chóng và hiệu quả.</w:t>
+      </w:r>
+    </w:p>
+    <w:p>
+      <w:pPr>
         <w:shd w:val="clear" w:color="auto" w:fill="FFFFFF"/>
-        <w:tabs>
-          <w:tab w:val="clear" w:pos="720"/>
-          <w:tab w:val="num" w:pos="1440"/>
-        </w:tabs>
         <w:spacing w:before="120" w:after="120" w:line="360" w:lineRule="auto"/>
-        <w:ind w:left="1440"/>
+        <w:ind w:left="720" w:firstLine="720"/>
         <w:jc w:val="both"/>
         <w:rPr>
           <w:rFonts w:hint="eastAsia"/>
@@ -7677,43 +7615,6 @@
           <w:szCs w:val="26"/>
           <w:lang w:val="en-GB" w:eastAsia="en-GB"/>
         </w:rPr>
-        <w:t>Liên kết nội bộ:</w:t>
-      </w:r>
-      <w:r>
-        <w:rPr>
-          <w:szCs w:val="26"/>
-          <w:lang w:val="en-GB" w:eastAsia="en-GB"/>
-        </w:rPr>
-        <w:t> Bộ phát lỗi sẽ được tích hợp trực tiếp vào mã nguồn của website, giúp xác định và xử lý lỗi một cách nhanh chóng và hiệu quả.</w:t>
-      </w:r>
-    </w:p>
-    <w:p>
-      <w:pPr>
-        <w:numPr>
-          <w:ilvl w:val="0"/>
-          <w:numId w:val="143"/>
-        </w:numPr>
-        <w:shd w:val="clear" w:color="auto" w:fill="FFFFFF"/>
-        <w:tabs>
-          <w:tab w:val="clear" w:pos="720"/>
-          <w:tab w:val="num" w:pos="1440"/>
-        </w:tabs>
-        <w:spacing w:before="120" w:after="120" w:line="360" w:lineRule="auto"/>
-        <w:ind w:left="1440"/>
-        <w:jc w:val="both"/>
-        <w:rPr>
-          <w:rFonts w:hint="eastAsia"/>
-          <w:szCs w:val="26"/>
-          <w:lang w:val="en-GB" w:eastAsia="en-GB"/>
-        </w:rPr>
-      </w:pPr>
-      <w:r>
-        <w:rPr>
-          <w:b/>
-          <w:bCs/>
-          <w:szCs w:val="26"/>
-          <w:lang w:val="en-GB" w:eastAsia="en-GB"/>
-        </w:rPr>
         <w:t>Liên kết bên ngoài:</w:t>
       </w:r>
       <w:r>
@@ -7785,93 +7686,17 @@
     </w:p>
     <w:p>
       <w:pPr>
-        <w:numPr>
-          <w:ilvl w:val="0"/>
-          <w:numId w:val="144"/>
-        </w:numPr>
-        <w:shd w:val="clear" w:color="auto" w:fill="FFFFFF"/>
-        <w:tabs>
-          <w:tab w:val="clear" w:pos="720"/>
-          <w:tab w:val="num" w:pos="1440"/>
-        </w:tabs>
-        <w:spacing w:before="120" w:after="120" w:line="360" w:lineRule="auto"/>
-        <w:ind w:left="1440"/>
-        <w:jc w:val="both"/>
+        <w:pStyle w:val="Noidung1"/>
+        <w:ind w:left="720" w:firstLine="720"/>
         <w:rPr>
           <w:rFonts w:hint="eastAsia"/>
-          <w:szCs w:val="26"/>
-          <w:lang w:val="en-GB" w:eastAsia="en-GB"/>
-        </w:rPr>
-      </w:pPr>
-      <w:r>
-        <w:rPr>
-          <w:bCs/>
-          <w:szCs w:val="26"/>
-          <w:lang w:val="en-GB" w:eastAsia="en-GB"/>
-        </w:rPr>
+        </w:rPr>
+      </w:pPr>
+      <w:r>
         <w:t>dns.resolve():</w:t>
       </w:r>
       <w:r>
-        <w:rPr>
-          <w:szCs w:val="26"/>
-          <w:lang w:val="en-GB" w:eastAsia="en-GB"/>
-        </w:rPr>
         <w:t> Phương pháp này thiết lập kết nối mạng với máy chủ DNS để thực hiện quá trình phân giải. Phù hợp cho các ứng dụng yêu cầu tra cứu DNS thời gian thực hoặc cần xử lý các truy vấn DNS phức tạp.</w:t>
-      </w:r>
-    </w:p>
-    <w:p>
-      <w:pPr>
-        <w:numPr>
-          <w:ilvl w:val="0"/>
-          <w:numId w:val="144"/>
-        </w:numPr>
-        <w:shd w:val="clear" w:color="auto" w:fill="FFFFFF"/>
-        <w:tabs>
-          <w:tab w:val="clear" w:pos="720"/>
-          <w:tab w:val="num" w:pos="1440"/>
-        </w:tabs>
-        <w:spacing w:before="120" w:after="120" w:line="360" w:lineRule="auto"/>
-        <w:ind w:left="1440"/>
-        <w:jc w:val="both"/>
-        <w:rPr>
-          <w:rFonts w:hint="eastAsia"/>
-          <w:szCs w:val="26"/>
-          <w:lang w:val="en-GB" w:eastAsia="en-GB"/>
-        </w:rPr>
-      </w:pPr>
-      <w:r>
-        <w:rPr>
-          <w:bCs/>
-          <w:szCs w:val="26"/>
-          <w:lang w:val="en-GB" w:eastAsia="en-GB"/>
-        </w:rPr>
-        <w:t>dns.lookup():</w:t>
-      </w:r>
-      <w:r>
-        <w:rPr>
-          <w:szCs w:val="26"/>
-          <w:lang w:val="en-GB" w:eastAsia="en-GB"/>
-        </w:rPr>
-        <w:t> Phương pháp này thực hiện phân giải DNS mà không cần kết nối mạng. Phù hợp cho các trường hợp kết nối mạng bị hạn chế hoặc không đáng tin cậy, chẳng hạn như ứng dụng ngoại tuyến hoặc cơ chế lưu trữ cache. </w:t>
-      </w:r>
-    </w:p>
-    <w:p>
-      <w:pPr>
-        <w:spacing w:before="120" w:after="120" w:line="360" w:lineRule="auto"/>
-        <w:jc w:val="both"/>
-        <w:rPr>
-          <w:rFonts w:hint="eastAsia"/>
-          <w:b/>
-          <w:szCs w:val="26"/>
-        </w:rPr>
-      </w:pPr>
-      <w:r>
-        <w:rPr>
-          <w:b/>
-          <w:szCs w:val="26"/>
-        </w:rPr>
-        <w:tab/>
-        <w:t>Debugger (Trình gỡ lỗi)</w:t>
       </w:r>
     </w:p>
     <w:p>
@@ -7888,6 +7713,53 @@
       </w:pPr>
       <w:r>
         <w:rPr>
+          <w:bCs/>
+          <w:szCs w:val="26"/>
+          <w:lang w:val="en-GB" w:eastAsia="en-GB"/>
+        </w:rPr>
+        <w:t>dns.lookup():</w:t>
+      </w:r>
+      <w:r>
+        <w:rPr>
+          <w:szCs w:val="26"/>
+          <w:lang w:val="en-GB" w:eastAsia="en-GB"/>
+        </w:rPr>
+        <w:t> Phương pháp này thực hiện phân giải DNS mà không cần kết nối mạng. Phù hợp cho các trường hợp kết nối mạng bị hạn chế hoặc không đáng tin cậy, chẳng hạn như ứng dụng ngoại tuyến hoặc cơ chế lưu trữ cache. </w:t>
+      </w:r>
+    </w:p>
+    <w:p>
+      <w:pPr>
+        <w:spacing w:before="120" w:after="120" w:line="360" w:lineRule="auto"/>
+        <w:jc w:val="both"/>
+        <w:rPr>
+          <w:rFonts w:hint="eastAsia"/>
+          <w:b/>
+          <w:szCs w:val="26"/>
+        </w:rPr>
+      </w:pPr>
+      <w:r>
+        <w:rPr>
+          <w:b/>
+          <w:szCs w:val="26"/>
+        </w:rPr>
+        <w:tab/>
+        <w:t>Debugger (Trình gỡ lỗi)</w:t>
+      </w:r>
+    </w:p>
+    <w:p>
+      <w:pPr>
+        <w:shd w:val="clear" w:color="auto" w:fill="FFFFFF"/>
+        <w:spacing w:before="120" w:after="120" w:line="360" w:lineRule="auto"/>
+        <w:ind w:left="720" w:firstLine="720"/>
+        <w:jc w:val="both"/>
+        <w:rPr>
+          <w:rFonts w:hint="eastAsia"/>
+          <w:szCs w:val="26"/>
+          <w:lang w:val="en-GB" w:eastAsia="en-GB"/>
+        </w:rPr>
+      </w:pPr>
+      <w:r>
+        <w:rPr>
           <w:szCs w:val="26"/>
           <w:lang w:val="en-GB" w:eastAsia="en-GB"/>
         </w:rPr>
@@ -7933,6 +7805,7 @@
         <w:ind w:left="720" w:firstLine="720"/>
         <w:jc w:val="both"/>
         <w:rPr>
+          <w:rFonts w:hint="eastAsia"/>
           <w:szCs w:val="26"/>
         </w:rPr>
       </w:pPr>
@@ -7949,6 +7822,7 @@
         <w:ind w:left="720" w:firstLine="720"/>
         <w:jc w:val="both"/>
         <w:rPr>
+          <w:rFonts w:hint="eastAsia"/>
           <w:szCs w:val="26"/>
         </w:rPr>
       </w:pPr>
@@ -7965,6 +7839,7 @@
         <w:ind w:left="720" w:firstLine="720"/>
         <w:jc w:val="both"/>
         <w:rPr>
+          <w:rFonts w:hint="eastAsia"/>
           <w:szCs w:val="26"/>
         </w:rPr>
       </w:pPr>
@@ -11920,6 +11795,7 @@
         <w:ind w:firstLine="576"/>
         <w:jc w:val="both"/>
         <w:rPr>
+          <w:rFonts w:hint="eastAsia"/>
           <w:szCs w:val="26"/>
         </w:rPr>
       </w:pPr>
@@ -11936,6 +11812,7 @@
         <w:ind w:firstLine="576"/>
         <w:jc w:val="both"/>
         <w:rPr>
+          <w:rFonts w:hint="eastAsia"/>
           <w:szCs w:val="26"/>
         </w:rPr>
       </w:pPr>
@@ -11952,6 +11829,7 @@
         <w:ind w:firstLine="576"/>
         <w:jc w:val="both"/>
         <w:rPr>
+          <w:rFonts w:hint="eastAsia"/>
           <w:szCs w:val="26"/>
         </w:rPr>
       </w:pPr>
@@ -11968,6 +11846,7 @@
         <w:ind w:firstLine="576"/>
         <w:jc w:val="both"/>
         <w:rPr>
+          <w:rFonts w:hint="eastAsia"/>
           <w:szCs w:val="26"/>
         </w:rPr>
       </w:pPr>
@@ -11984,6 +11863,7 @@
         <w:ind w:firstLine="576"/>
         <w:jc w:val="both"/>
         <w:rPr>
+          <w:rFonts w:hint="eastAsia"/>
           <w:szCs w:val="26"/>
         </w:rPr>
       </w:pPr>
@@ -12000,6 +11880,7 @@
         <w:ind w:firstLine="576"/>
         <w:jc w:val="both"/>
         <w:rPr>
+          <w:rFonts w:hint="eastAsia"/>
           <w:szCs w:val="26"/>
         </w:rPr>
       </w:pPr>
@@ -12024,6 +11905,1104 @@
           <w:szCs w:val="26"/>
         </w:rPr>
         <w:t>Bảo mật cao: Cung cấp hệ thống quản lý người dùng, mật khẩu, mã hóa SSL và hỗ trợ các quyền truy cập tùy chỉnh.</w:t>
+      </w:r>
+    </w:p>
+    <w:p>
+      <w:pPr>
+        <w:pStyle w:val="Heading2"/>
+        <w:rPr>
+          <w:rFonts w:cs="Times New Roman"/>
+        </w:rPr>
+      </w:pPr>
+      <w:r>
+        <w:rPr>
+          <w:rFonts w:cs="Times New Roman"/>
+        </w:rPr>
+        <w:t>API</w:t>
+      </w:r>
+    </w:p>
+    <w:p>
+      <w:pPr>
+        <w:pStyle w:val="Heading3"/>
+      </w:pPr>
+      <w:r>
+        <w:t>Khái niệm về API</w:t>
+      </w:r>
+    </w:p>
+    <w:p>
+      <w:pPr>
+        <w:pStyle w:val="Noidung1"/>
+      </w:pPr>
+      <w:r>
+        <w:rPr>
+          <w:rStyle w:val="Strong"/>
+          <w:rFonts w:eastAsiaTheme="majorEastAsia"/>
+          <w:b w:val="0"/>
+          <w:bCs/>
+        </w:rPr>
+        <w:t>API (Application Programming Interface)</w:t>
+      </w:r>
+      <w:r>
+        <w:t xml:space="preserve"> là một tập hợp các quy tắc, giao thức và định dạng dữ liệu cho phép các phần mềm hoặc hệ thống khác nhau giao tiếp với nhau. API đóng vai trò như </w:t>
+      </w:r>
+      <w:r>
+        <w:rPr>
+          <w:rStyle w:val="Strong"/>
+          <w:rFonts w:eastAsiaTheme="majorEastAsia"/>
+          <w:b w:val="0"/>
+          <w:bCs/>
+        </w:rPr>
+        <w:t>cầu nối</w:t>
+      </w:r>
+      <w:r>
+        <w:t xml:space="preserve"> giúp một ứng dụng có thể truy cập và sử dụng chức năng hoặc dữ liệu của một ứng dụng khác mà không cần biết cách thức hoạt động nội bộ của nó.</w:t>
+      </w:r>
+      <w:r>
+        <w:rPr>
+          <w:lang w:val="en-US"/>
+        </w:rPr>
+        <w:t xml:space="preserve"> </w:t>
+      </w:r>
+      <w:r>
+        <w:t xml:space="preserve">Nói cách khác, API giống như một </w:t>
+      </w:r>
+      <w:r>
+        <w:rPr>
+          <w:b/>
+          <w:bCs w:val="0"/>
+        </w:rPr>
+        <w:t>“</w:t>
+      </w:r>
+      <w:r>
+        <w:rPr>
+          <w:rStyle w:val="Strong"/>
+          <w:rFonts w:eastAsiaTheme="majorEastAsia"/>
+          <w:b w:val="0"/>
+          <w:bCs/>
+        </w:rPr>
+        <w:t>giao diện trung gian</w:t>
+      </w:r>
+      <w:r>
+        <w:rPr>
+          <w:b/>
+          <w:bCs w:val="0"/>
+        </w:rPr>
+        <w:t>”</w:t>
+      </w:r>
+      <w:r>
+        <w:t xml:space="preserve"> cung cấp các </w:t>
+      </w:r>
+      <w:r>
+        <w:rPr>
+          <w:rStyle w:val="Strong"/>
+          <w:rFonts w:eastAsiaTheme="majorEastAsia"/>
+          <w:b w:val="0"/>
+          <w:bCs/>
+        </w:rPr>
+        <w:t>phương thức (methods)</w:t>
+      </w:r>
+      <w:r>
+        <w:rPr>
+          <w:b/>
+          <w:bCs w:val="0"/>
+        </w:rPr>
+        <w:t xml:space="preserve"> </w:t>
+      </w:r>
+      <w:r>
+        <w:t>để một phần mềm gửi yêu cầu (request) và nhận lại phản hồi (response).</w:t>
+      </w:r>
+    </w:p>
+    <w:p>
+      <w:pPr>
+        <w:pStyle w:val="Heading2"/>
+      </w:pPr>
+      <w:r>
+        <w:t>Các nghiệp vụ liên quan đến đề tài</w:t>
+      </w:r>
+    </w:p>
+    <w:p>
+      <w:pPr>
+        <w:pStyle w:val="Noidung1"/>
+      </w:pPr>
+      <w:r>
+        <w:t>Trong quá trình xây dựng</w:t>
+      </w:r>
+      <w:r>
+        <w:rPr>
+          <w:lang w:val="en-US"/>
+        </w:rPr>
+        <w:t xml:space="preserve"> phát triển </w:t>
+      </w:r>
+      <w:r>
+        <w:t>website bán điện thoại Quang Hưng Mobile, các nghiệp vụ chính cần được nghiên cứu và mô phỏng bao gồm:</w:t>
+      </w:r>
+    </w:p>
+    <w:p>
+      <w:pPr>
+        <w:pStyle w:val="Heading3"/>
+      </w:pPr>
+      <w:r>
+        <w:t>Nghiệp vụ quản lý sản phẩm</w:t>
+      </w:r>
+    </w:p>
+    <w:p>
+      <w:pPr>
+        <w:pStyle w:val="Noidung1"/>
+        <w:rPr>
+          <w:lang w:val="en-US"/>
+        </w:rPr>
+      </w:pPr>
+      <w:r>
+        <w:t>Thêm mới sản phẩm</w:t>
+      </w:r>
+      <w:r>
+        <w:rPr>
+          <w:lang w:val="en-US"/>
+        </w:rPr>
+        <w:t xml:space="preserve"> tức là người quản lý sẽ thêm sản phẩm vào hệ thống website để người sử dụng được đa dạng sự lựa chọn kèm theo đó là tăng độ nhận diện sản phẩm của cửa hàng.</w:t>
+      </w:r>
+    </w:p>
+    <w:p>
+      <w:pPr>
+        <w:pStyle w:val="Noidung1"/>
+        <w:rPr>
+          <w:lang w:val="en-US"/>
+        </w:rPr>
+      </w:pPr>
+      <w:r>
+        <w:t xml:space="preserve"> Cập nhật thông tin sản phẩm (giá, số lượng, thương hiệu, hình ảnh)</w:t>
+      </w:r>
+      <w:r>
+        <w:rPr>
+          <w:lang w:val="en-US"/>
+        </w:rPr>
+        <w:t xml:space="preserve"> cho người dùng hiểu thêm về chi tiết sản phẩm.</w:t>
+      </w:r>
+    </w:p>
+    <w:p>
+      <w:pPr>
+        <w:pStyle w:val="Noidung1"/>
+        <w:rPr>
+          <w:lang w:val="en-US"/>
+        </w:rPr>
+      </w:pPr>
+      <w:r>
+        <w:t xml:space="preserve"> Xóa hoặc vô hiệu hóa sản phẩm</w:t>
+      </w:r>
+      <w:r>
+        <w:rPr>
+          <w:lang w:val="en-US"/>
+        </w:rPr>
+        <w:t xml:space="preserve"> khi mà sản phẩm đó không đủ đáp ứng như cầu hiện nay.</w:t>
+      </w:r>
+    </w:p>
+    <w:p>
+      <w:pPr>
+        <w:pStyle w:val="Noidung1"/>
+        <w:rPr>
+          <w:lang w:val="en-US"/>
+        </w:rPr>
+      </w:pPr>
+      <w:r>
+        <w:t xml:space="preserve"> Quản lý danh mục (hãng </w:t>
+      </w:r>
+      <w:r>
+        <w:rPr>
+          <w:lang w:val="en-US"/>
+        </w:rPr>
+        <w:t>như</w:t>
+      </w:r>
+      <w:r>
+        <w:t xml:space="preserve"> Apple, Samsung, Xiaomi…)</w:t>
+      </w:r>
+      <w:r>
+        <w:rPr>
+          <w:lang w:val="en-US"/>
+        </w:rPr>
+        <w:t xml:space="preserve"> </w:t>
+      </w:r>
+    </w:p>
+    <w:p>
+      <w:pPr>
+        <w:pStyle w:val="Heading3"/>
+      </w:pPr>
+      <w:r>
+        <w:t>Nghiệp vụ bán hàng</w:t>
+      </w:r>
+    </w:p>
+    <w:p>
+      <w:pPr>
+        <w:pStyle w:val="Noidung1"/>
+      </w:pPr>
+      <w:r>
+        <w:t>Hiển thị sản phẩm</w:t>
+      </w:r>
+    </w:p>
+    <w:p>
+      <w:pPr>
+        <w:pStyle w:val="Noidung1"/>
+      </w:pPr>
+      <w:r>
+        <w:t>Lọc theo giá, thương hiệu</w:t>
+      </w:r>
+    </w:p>
+    <w:p>
+      <w:pPr>
+        <w:pStyle w:val="Noidung1"/>
+      </w:pPr>
+      <w:r>
+        <w:t>Xem chi tiết sản phẩm</w:t>
+      </w:r>
+    </w:p>
+    <w:p>
+      <w:pPr>
+        <w:pStyle w:val="Noidung1"/>
+      </w:pPr>
+      <w:r>
+        <w:t>Thêm vào giỏ hàng</w:t>
+      </w:r>
+    </w:p>
+    <w:p>
+      <w:pPr>
+        <w:pStyle w:val="Heading3"/>
+      </w:pPr>
+      <w:r>
+        <w:t>Nghiệp vụ giỏ hàng</w:t>
+      </w:r>
+    </w:p>
+    <w:p>
+      <w:pPr>
+        <w:pStyle w:val="Noidung1"/>
+      </w:pPr>
+      <w:r>
+        <w:t>Cập nhật số lượng</w:t>
+      </w:r>
+    </w:p>
+    <w:p>
+      <w:pPr>
+        <w:pStyle w:val="Noidung1"/>
+      </w:pPr>
+      <w:r>
+        <w:t>Xóa sản phẩm khỏi giỏ</w:t>
+      </w:r>
+    </w:p>
+    <w:p>
+      <w:pPr>
+        <w:pStyle w:val="Noidung1"/>
+      </w:pPr>
+      <w:r>
+        <w:t>Tính tổng tiền</w:t>
+      </w:r>
+    </w:p>
+    <w:p>
+      <w:pPr>
+        <w:pStyle w:val="Heading3"/>
+      </w:pPr>
+      <w:r>
+        <w:t>Nghiệp vụ đặt hàng</w:t>
+      </w:r>
+    </w:p>
+    <w:p>
+      <w:pPr>
+        <w:pStyle w:val="Noidung1"/>
+      </w:pPr>
+      <w:r>
+        <w:t>Người dùng nhập thông tin cá nhân</w:t>
+      </w:r>
+    </w:p>
+    <w:p>
+      <w:pPr>
+        <w:pStyle w:val="Noidung1"/>
+      </w:pPr>
+      <w:r>
+        <w:t>Xác nhận đơn hàng</w:t>
+      </w:r>
+    </w:p>
+    <w:p>
+      <w:pPr>
+        <w:pStyle w:val="Noidung1"/>
+      </w:pPr>
+      <w:r>
+        <w:t>Tạo hóa đơn</w:t>
+      </w:r>
+    </w:p>
+    <w:p>
+      <w:pPr>
+        <w:pStyle w:val="Noidung1"/>
+      </w:pPr>
+      <w:r>
+        <w:t>Lưu lịch sử đơn hàng</w:t>
+      </w:r>
+    </w:p>
+    <w:p>
+      <w:pPr>
+        <w:pStyle w:val="Heading3"/>
+      </w:pPr>
+      <w:r>
+        <w:t>Nghiệp vụ thanh toán</w:t>
+      </w:r>
+    </w:p>
+    <w:p>
+      <w:pPr>
+        <w:pStyle w:val="Noidung1"/>
+      </w:pPr>
+      <w:r>
+        <w:t>Thanh toán trực tiếp (COD)</w:t>
+      </w:r>
+    </w:p>
+    <w:p>
+      <w:pPr>
+        <w:pStyle w:val="Noidung1"/>
+      </w:pPr>
+      <w:r>
+        <w:t>Thanh toán qua mã QR (có thời gian hết hạn)</w:t>
+      </w:r>
+    </w:p>
+    <w:p>
+      <w:pPr>
+        <w:pStyle w:val="Heading3"/>
+      </w:pPr>
+      <w:r>
+        <w:t>Nghiệp vụ quản trị</w:t>
+      </w:r>
+    </w:p>
+    <w:p>
+      <w:pPr>
+        <w:pStyle w:val="Noidung1"/>
+      </w:pPr>
+      <w:r>
+        <w:t>Quản lý sản phẩm</w:t>
+      </w:r>
+    </w:p>
+    <w:p>
+      <w:pPr>
+        <w:pStyle w:val="Noidung1"/>
+      </w:pPr>
+      <w:r>
+        <w:t>Quản lý người dùng</w:t>
+      </w:r>
+    </w:p>
+    <w:p>
+      <w:pPr>
+        <w:pStyle w:val="Noidung1"/>
+      </w:pPr>
+      <w:r>
+        <w:t>Quản lý đơn hàng</w:t>
+      </w:r>
+    </w:p>
+    <w:p>
+      <w:pPr>
+        <w:pStyle w:val="Noidung1"/>
+      </w:pPr>
+      <w:r>
+        <w:t>Quản lý tin tức/khuyến mãi</w:t>
+      </w:r>
+    </w:p>
+    <w:p>
+      <w:pPr>
+        <w:pStyle w:val="Noidung1"/>
+        <w:rPr>
+          <w:lang w:val="en-US"/>
+        </w:rPr>
+      </w:pPr>
+      <w:r>
+        <w:t>Thống kê doanh thu</w:t>
+      </w:r>
+    </w:p>
+    <w:p>
+      <w:pPr>
+        <w:pStyle w:val="Heading2"/>
+      </w:pPr>
+      <w:r>
+        <w:t>Các công trình nghiên cứu liên quan</w:t>
+      </w:r>
+    </w:p>
+    <w:p>
+      <w:pPr>
+        <w:pStyle w:val="Noidung1"/>
+        <w:rPr>
+          <w:lang w:val="en-US"/>
+        </w:rPr>
+      </w:pPr>
+      <w:r>
+        <w:t>Nhiều công trình và sản phẩm thương mại điện tử</w:t>
+      </w:r>
+      <w:r>
+        <w:rPr>
+          <w:lang w:val="en-US"/>
+        </w:rPr>
+        <w:t xml:space="preserve"> hiện nay</w:t>
+      </w:r>
+      <w:r>
+        <w:t xml:space="preserve"> đã được phát triển</w:t>
+      </w:r>
+      <w:r>
+        <w:rPr>
+          <w:lang w:val="en-US"/>
+        </w:rPr>
+        <w:t xml:space="preserve"> nhanh chống </w:t>
+      </w:r>
+      <w:r>
+        <w:t xml:space="preserve">với các tính năng </w:t>
+      </w:r>
+      <w:r>
+        <w:rPr>
+          <w:lang w:val="en-US"/>
+        </w:rPr>
+        <w:t>nổi bật và mạnh mẽ</w:t>
+      </w:r>
+      <w:r>
+        <w:t xml:space="preserve">. Một số nghiên cứu, ứng dụng liên quan </w:t>
+      </w:r>
+      <w:r>
+        <w:rPr>
+          <w:lang w:val="en-US"/>
+        </w:rPr>
+        <w:t>đến đề tài này.</w:t>
+      </w:r>
+    </w:p>
+    <w:p>
+      <w:pPr>
+        <w:pStyle w:val="Heading3"/>
+      </w:pPr>
+      <w:r>
+        <w:t>Nghiên cứu về hệ thống thương mại điện tử</w:t>
+      </w:r>
+    </w:p>
+    <w:p>
+      <w:pPr>
+        <w:pStyle w:val="Noidung1"/>
+      </w:pPr>
+      <w:r>
+        <w:t>Các nghiên cứu mô tả kiến trúc</w:t>
+      </w:r>
+      <w:r>
+        <w:rPr>
+          <w:lang w:val="en-US"/>
+        </w:rPr>
+        <w:t xml:space="preserve"> hiện nay chủ yếu tập trung vào</w:t>
+      </w:r>
+      <w:r>
+        <w:t xml:space="preserve"> mô hình hoạt động của hệ thống thương mại điện tử bao gồm:</w:t>
+      </w:r>
+    </w:p>
+    <w:p>
+      <w:pPr>
+        <w:pStyle w:val="Noidung1"/>
+        <w:rPr>
+          <w:lang w:val="en-US"/>
+        </w:rPr>
+      </w:pPr>
+      <w:r>
+        <w:t>Mô hình bán hàng trực tuyến</w:t>
+      </w:r>
+    </w:p>
+    <w:p>
+      <w:pPr>
+        <w:pStyle w:val="Noidung1"/>
+      </w:pPr>
+      <w:r>
+        <w:t>Quản lý sản phẩm – khách hàng – đơn hàng</w:t>
+      </w:r>
+    </w:p>
+    <w:p>
+      <w:pPr>
+        <w:pStyle w:val="Noidung1"/>
+      </w:pPr>
+      <w:r>
+        <w:t>Xử l</w:t>
+      </w:r>
+      <w:r>
+        <w:rPr>
+          <w:rFonts w:hint="eastAsia"/>
+        </w:rPr>
+        <w:t>ý</w:t>
+      </w:r>
+      <w:r>
+        <w:t xml:space="preserve"> thanh to</w:t>
+      </w:r>
+      <w:r>
+        <w:rPr>
+          <w:rFonts w:hint="eastAsia"/>
+        </w:rPr>
+        <w:t>á</w:t>
+      </w:r>
+      <w:r>
+        <w:t>n trực tuyến</w:t>
+      </w:r>
+    </w:p>
+    <w:p>
+      <w:pPr>
+        <w:pStyle w:val="Noidung1"/>
+        <w:rPr>
+          <w:lang w:val="en-US"/>
+        </w:rPr>
+      </w:pPr>
+      <w:r>
+        <w:rPr>
+          <w:lang w:val="en-US"/>
+        </w:rPr>
+        <w:t>C</w:t>
+      </w:r>
+      <w:r>
+        <w:rPr>
+          <w:rFonts w:hint="eastAsia"/>
+          <w:lang w:val="en-US"/>
+        </w:rPr>
+        <w:t>á</w:t>
+      </w:r>
+      <w:r>
+        <w:rPr>
+          <w:lang w:val="en-US"/>
+        </w:rPr>
+        <w:t>c nghi</w:t>
+      </w:r>
+      <w:r>
+        <w:rPr>
+          <w:rFonts w:hint="eastAsia"/>
+          <w:lang w:val="en-US"/>
+        </w:rPr>
+        <w:t>ê</w:t>
+      </w:r>
+      <w:r>
+        <w:rPr>
+          <w:lang w:val="en-US"/>
+        </w:rPr>
+        <w:t>n cứu n</w:t>
+      </w:r>
+      <w:r>
+        <w:rPr>
+          <w:rFonts w:hint="eastAsia"/>
+          <w:lang w:val="en-US"/>
+        </w:rPr>
+        <w:t>à</w:t>
+      </w:r>
+      <w:r>
+        <w:rPr>
+          <w:lang w:val="en-US"/>
+        </w:rPr>
+        <w:t>y cho thấy việc x</w:t>
+      </w:r>
+      <w:r>
+        <w:rPr>
+          <w:rFonts w:hint="eastAsia"/>
+          <w:lang w:val="en-US"/>
+        </w:rPr>
+        <w:t>â</w:t>
+      </w:r>
+      <w:r>
+        <w:rPr>
+          <w:lang w:val="en-US"/>
+        </w:rPr>
+        <w:t>y dựng website b</w:t>
+      </w:r>
+      <w:r>
+        <w:rPr>
+          <w:rFonts w:hint="eastAsia"/>
+          <w:lang w:val="en-US"/>
+        </w:rPr>
+        <w:t>á</w:t>
+      </w:r>
+      <w:r>
+        <w:rPr>
+          <w:lang w:val="en-US"/>
+        </w:rPr>
+        <w:t>n h</w:t>
+      </w:r>
+      <w:r>
+        <w:rPr>
+          <w:rFonts w:hint="eastAsia"/>
+          <w:lang w:val="en-US"/>
+        </w:rPr>
+        <w:t>à</w:t>
+      </w:r>
+      <w:r>
+        <w:rPr>
+          <w:lang w:val="en-US"/>
+        </w:rPr>
+        <w:t>ng cần</w:t>
+      </w:r>
+      <w:r>
+        <w:rPr>
+          <w:lang w:val="en-US"/>
+        </w:rPr>
+        <w:t xml:space="preserve"> chú tâm vào</w:t>
+      </w:r>
+      <w:r>
+        <w:rPr>
+          <w:lang w:val="en-US"/>
+        </w:rPr>
+        <w:t xml:space="preserve"> </w:t>
+      </w:r>
+      <w:r>
+        <w:rPr>
+          <w:rFonts w:hint="cs"/>
+          <w:lang w:val="en-US"/>
+        </w:rPr>
+        <w:t>đ</w:t>
+      </w:r>
+      <w:r>
+        <w:rPr>
+          <w:lang w:val="en-US"/>
+        </w:rPr>
+        <w:t>ảm bảo</w:t>
+      </w:r>
+      <w:r>
+        <w:rPr>
+          <w:lang w:val="en-US"/>
+        </w:rPr>
+        <w:t xml:space="preserve"> năng cao</w:t>
+      </w:r>
+      <w:r>
+        <w:rPr>
+          <w:lang w:val="en-US"/>
+        </w:rPr>
+        <w:t xml:space="preserve"> t</w:t>
+      </w:r>
+      <w:r>
+        <w:rPr>
+          <w:rFonts w:hint="eastAsia"/>
+          <w:lang w:val="en-US"/>
+        </w:rPr>
+        <w:t>í</w:t>
+      </w:r>
+      <w:r>
+        <w:rPr>
+          <w:lang w:val="en-US"/>
+        </w:rPr>
+        <w:t xml:space="preserve">nh bảo mật, tốc </w:t>
+      </w:r>
+      <w:r>
+        <w:rPr>
+          <w:rFonts w:hint="cs"/>
+          <w:lang w:val="en-US"/>
+        </w:rPr>
+        <w:t>đ</w:t>
+      </w:r>
+      <w:r>
+        <w:rPr>
+          <w:lang w:val="en-US"/>
+        </w:rPr>
+        <w:t>ộ phản hồi v</w:t>
+      </w:r>
+      <w:r>
+        <w:rPr>
+          <w:rFonts w:hint="eastAsia"/>
+          <w:lang w:val="en-US"/>
+        </w:rPr>
+        <w:t>à</w:t>
+      </w:r>
+      <w:r>
+        <w:rPr>
+          <w:lang w:val="en-US"/>
+        </w:rPr>
+        <w:t xml:space="preserve"> trải nghiệm ng</w:t>
+      </w:r>
+      <w:r>
+        <w:rPr>
+          <w:rFonts w:hint="cs"/>
+          <w:lang w:val="en-US"/>
+        </w:rPr>
+        <w:t>ư</w:t>
+      </w:r>
+      <w:r>
+        <w:rPr>
+          <w:lang w:val="en-US"/>
+        </w:rPr>
+        <w:t>ời d</w:t>
+      </w:r>
+      <w:r>
+        <w:rPr>
+          <w:rFonts w:hint="eastAsia"/>
+          <w:lang w:val="en-US"/>
+        </w:rPr>
+        <w:t>ù</w:t>
+      </w:r>
+      <w:r>
+        <w:rPr>
+          <w:lang w:val="en-US"/>
+        </w:rPr>
+        <w:t>ng.</w:t>
+      </w:r>
+    </w:p>
+    <w:p>
+      <w:pPr>
+        <w:pStyle w:val="Heading3"/>
+      </w:pPr>
+      <w:r>
+        <w:t>Các website thương mại điện tử phổ biến tại Việt Nam</w:t>
+      </w:r>
+    </w:p>
+    <w:p>
+      <w:pPr>
+        <w:pStyle w:val="Noidung1"/>
+      </w:pPr>
+      <w:r>
+        <w:rPr>
+          <w:rFonts w:eastAsiaTheme="majorEastAsia"/>
+          <w:bCs w:val="0"/>
+        </w:rPr>
+        <w:t>Thế Giới Di Động (thegioididong.com)</w:t>
+      </w:r>
+      <w:r>
+        <w:rPr>
+          <w:bCs w:val="0"/>
+        </w:rPr>
+        <w:t>:</w:t>
+      </w:r>
+      <w:r>
+        <w:t xml:space="preserve"> Tập trung vào giao diện đơn giản, dễ tìm sản phẩm</w:t>
+      </w:r>
+      <w:r>
+        <w:rPr>
+          <w:lang w:val="en-US"/>
+        </w:rPr>
+        <w:t xml:space="preserve"> </w:t>
+      </w:r>
+      <w:r>
+        <w:t>.</w:t>
+      </w:r>
+    </w:p>
+    <w:p>
+      <w:pPr>
+        <w:pStyle w:val="Noidung1"/>
+      </w:pPr>
+      <w:r>
+        <w:rPr>
+          <w:rFonts w:eastAsiaTheme="majorEastAsia"/>
+          <w:bCs w:val="0"/>
+        </w:rPr>
+        <w:t>FPT Shop (fptshop.com.vn)</w:t>
+      </w:r>
+      <w:r>
+        <w:rPr>
+          <w:bCs w:val="0"/>
+        </w:rPr>
+        <w:t>:</w:t>
+      </w:r>
+      <w:r>
+        <w:t xml:space="preserve"> </w:t>
+      </w:r>
+      <w:r>
+        <w:rPr>
+          <w:lang w:val="en-US"/>
+        </w:rPr>
+        <w:t>Tập chung vào</w:t>
+      </w:r>
+      <w:r>
+        <w:t>Tối ưu bộ lọc tìm kiếm, hỗ trợ trả góp</w:t>
+      </w:r>
+      <w:r>
+        <w:rPr>
+          <w:lang w:val="en-US"/>
+        </w:rPr>
+        <w:t xml:space="preserve"> xây dựng giao diện thu hút người mua ngoài ra còn có các tính năng hỗ trợ người dùng</w:t>
+      </w:r>
+      <w:r>
+        <w:t>.</w:t>
+      </w:r>
+    </w:p>
+    <w:p>
+      <w:pPr>
+        <w:pStyle w:val="Noidung1"/>
+      </w:pPr>
+      <w:r>
+        <w:rPr>
+          <w:rFonts w:eastAsiaTheme="majorEastAsia"/>
+          <w:bCs w:val="0"/>
+        </w:rPr>
+        <w:t>CellphoneS (cellphones.com.vn)</w:t>
+      </w:r>
+      <w:r>
+        <w:rPr>
+          <w:bCs w:val="0"/>
+        </w:rPr>
+        <w:t>:</w:t>
+      </w:r>
+      <w:r>
+        <w:t xml:space="preserve"> Giao diện hiện đại</w:t>
+      </w:r>
+      <w:r>
+        <w:rPr>
+          <w:lang w:val="en-US"/>
+        </w:rPr>
+        <w:t xml:space="preserve"> thu hút người mua</w:t>
+      </w:r>
+      <w:r>
+        <w:t>, hỗ trợ tư vấn trực tuyến</w:t>
+      </w:r>
+      <w:r>
+        <w:rPr>
+          <w:lang w:val="en-US"/>
+        </w:rPr>
+        <w:t xml:space="preserve"> đáp ứng nhu cầu hiện nay</w:t>
+      </w:r>
+      <w:r>
+        <w:t>, chatbot.</w:t>
+      </w:r>
+    </w:p>
+    <w:p>
+      <w:pPr>
+        <w:pStyle w:val="Noidung1"/>
+      </w:pPr>
+      <w:r>
+        <w:t>Việc tham khảo các mô hình này giúp rút ra kinh nghiệm trong việc:</w:t>
+      </w:r>
+    </w:p>
+    <w:p>
+      <w:pPr>
+        <w:pStyle w:val="Noidung1"/>
+        <w:rPr>
+          <w:lang w:val="en-US"/>
+        </w:rPr>
+      </w:pPr>
+      <w:r>
+        <w:t>Tối ưu UI/UX</w:t>
+      </w:r>
+      <w:r>
+        <w:rPr>
+          <w:lang w:val="en-US"/>
+        </w:rPr>
+        <w:t xml:space="preserve"> xây dựng một gia diện trực quan đảm bảo đủ các yêu cầu đã đề ra.</w:t>
+      </w:r>
+    </w:p>
+    <w:p>
+      <w:pPr>
+        <w:pStyle w:val="Noidung1"/>
+        <w:rPr>
+          <w:lang w:val="en-US"/>
+        </w:rPr>
+      </w:pPr>
+      <w:r>
+        <w:t>Xây dựng cấu trúc menu – danh mục</w:t>
+      </w:r>
+      <w:r>
+        <w:rPr>
+          <w:lang w:val="en-US"/>
+        </w:rPr>
+        <w:t xml:space="preserve"> hợp lý đáp ứng cho sự ưu tiên người dùng.</w:t>
+      </w:r>
+    </w:p>
+    <w:p>
+      <w:pPr>
+        <w:pStyle w:val="Noidung1"/>
+        <w:rPr>
+          <w:lang w:val="en-US"/>
+        </w:rPr>
+      </w:pPr>
+      <w:r>
+        <w:t>Tích hợp chatbot hỗ trợ khách hàng</w:t>
+      </w:r>
+      <w:r>
+        <w:rPr>
+          <w:lang w:val="en-US"/>
+        </w:rPr>
+        <w:t>.</w:t>
+      </w:r>
+    </w:p>
+    <w:p>
+      <w:pPr>
+        <w:pStyle w:val="Noidung1"/>
+        <w:rPr>
+          <w:lang w:val="en-US"/>
+        </w:rPr>
+      </w:pPr>
+      <w:r>
+        <w:t>Tối ưu tốc độ tải trang và hình ảnh</w:t>
+      </w:r>
+      <w:r>
+        <w:rPr>
+          <w:lang w:val="en-US"/>
+        </w:rPr>
+        <w:t xml:space="preserve"> đảm bảo trãi nghiệm người dùng.</w:t>
+      </w:r>
+    </w:p>
+    <w:p>
+      <w:pPr>
+        <w:pStyle w:val="Heading3"/>
+      </w:pPr>
+      <w:r>
+        <w:t>Các nghiên cứu về ứng dụng Node.js – Express.js</w:t>
+      </w:r>
+    </w:p>
+    <w:p>
+      <w:pPr>
+        <w:pStyle w:val="Noidung1"/>
+      </w:pPr>
+      <w:r>
+        <w:t>Nhiều công trình chỉ ra ưu điểm của Node.js trong:</w:t>
+      </w:r>
+    </w:p>
+    <w:p>
+      <w:pPr>
+        <w:pStyle w:val="Noidung1"/>
+        <w:ind w:left="680" w:firstLine="720"/>
+      </w:pPr>
+      <w:r>
+        <w:t>Xử lý yêu cầu nhanh</w:t>
+      </w:r>
+    </w:p>
+    <w:p>
+      <w:pPr>
+        <w:pStyle w:val="Noidung1"/>
+        <w:ind w:left="680" w:firstLine="720"/>
+      </w:pPr>
+      <w:r>
+        <w:t>Khả năng mở rộng</w:t>
+      </w:r>
+    </w:p>
+    <w:p>
+      <w:pPr>
+        <w:pStyle w:val="Noidung1"/>
+        <w:ind w:left="680" w:firstLine="720"/>
+      </w:pPr>
+      <w:r>
+        <w:t>Tích hợp RESTful API</w:t>
+      </w:r>
+    </w:p>
+    <w:p>
+      <w:pPr>
+        <w:pStyle w:val="Noidung1"/>
+      </w:pPr>
+      <w:r>
+        <w:t>Các nghiên cứu này là nền tảng quan trọng cho việc xây dựng backend của hệ thống.</w:t>
+      </w:r>
+    </w:p>
+    <w:p>
+      <w:pPr>
+        <w:pStyle w:val="Heading3"/>
+      </w:pPr>
+      <w:r>
+        <w:t>Các nghiên cứu về bảo mật web</w:t>
+      </w:r>
+    </w:p>
+    <w:p>
+      <w:pPr>
+        <w:pStyle w:val="Noidung1"/>
+      </w:pPr>
+      <w:r>
+        <w:t>Tham khảo các tài liệu về bảo mật liên quan đến:</w:t>
+      </w:r>
+    </w:p>
+    <w:p>
+      <w:pPr>
+        <w:pStyle w:val="Noidung1"/>
+      </w:pPr>
+      <w:r>
+        <w:t>SQL Injection</w:t>
+      </w:r>
+    </w:p>
+    <w:p>
+      <w:pPr>
+        <w:pStyle w:val="Noidung1"/>
+      </w:pPr>
+      <w:r>
+        <w:t>XSS</w:t>
+      </w:r>
+    </w:p>
+    <w:p>
+      <w:pPr>
+        <w:pStyle w:val="Noidung1"/>
+        <w:rPr>
+          <w:lang w:val="en-US"/>
+        </w:rPr>
+      </w:pPr>
+      <w:r>
+        <w:t>CSRF</w:t>
+      </w:r>
+    </w:p>
+    <w:p>
+      <w:pPr>
+        <w:pStyle w:val="Noidung1"/>
+        <w:rPr>
+          <w:lang w:val="en-US"/>
+        </w:rPr>
+      </w:pPr>
+      <w:r>
+        <w:rPr>
+          <w:lang w:val="en-US"/>
+        </w:rPr>
+        <w:t>Bảo mật JWT</w:t>
+      </w:r>
+    </w:p>
+    <w:p>
+      <w:pPr>
+        <w:pStyle w:val="Noidung1"/>
+        <w:rPr>
+          <w:rFonts w:hint="eastAsia"/>
+          <w:lang w:val="en-US"/>
+        </w:rPr>
+      </w:pPr>
+      <w:r>
+        <w:rPr>
+          <w:lang w:val="en-US"/>
+        </w:rPr>
+        <w:t>Những nghi</w:t>
+      </w:r>
+      <w:r>
+        <w:rPr>
+          <w:rFonts w:hint="eastAsia"/>
+          <w:lang w:val="en-US"/>
+        </w:rPr>
+        <w:t>ê</w:t>
+      </w:r>
+      <w:r>
+        <w:rPr>
+          <w:lang w:val="en-US"/>
+        </w:rPr>
+        <w:t>n cứu n</w:t>
+      </w:r>
+      <w:r>
+        <w:rPr>
+          <w:rFonts w:hint="eastAsia"/>
+          <w:lang w:val="en-US"/>
+        </w:rPr>
+        <w:t>à</w:t>
+      </w:r>
+      <w:r>
+        <w:rPr>
+          <w:lang w:val="en-US"/>
+        </w:rPr>
+        <w:t>y gi</w:t>
+      </w:r>
+      <w:r>
+        <w:rPr>
+          <w:rFonts w:hint="eastAsia"/>
+          <w:lang w:val="en-US"/>
+        </w:rPr>
+        <w:t>ú</w:t>
+      </w:r>
+      <w:r>
+        <w:rPr>
+          <w:lang w:val="en-US"/>
+        </w:rPr>
+        <w:t xml:space="preserve">p </w:t>
+      </w:r>
+      <w:r>
+        <w:rPr>
+          <w:rFonts w:hint="cs"/>
+          <w:lang w:val="en-US"/>
+        </w:rPr>
+        <w:t>đ</w:t>
+      </w:r>
+      <w:r>
+        <w:rPr>
+          <w:lang w:val="en-US"/>
+        </w:rPr>
+        <w:t>ảm bảo hệ thống an to</w:t>
+      </w:r>
+      <w:r>
+        <w:rPr>
+          <w:rFonts w:hint="eastAsia"/>
+          <w:lang w:val="en-US"/>
+        </w:rPr>
+        <w:t>à</w:t>
+      </w:r>
+      <w:r>
+        <w:rPr>
+          <w:lang w:val="en-US"/>
+        </w:rPr>
+        <w:t>n khi triển khai thực tế.</w:t>
       </w:r>
     </w:p>
     <w:p>
@@ -16667,6 +17646,155 @@
     </w:lvl>
   </w:abstractNum>
   <w:abstractNum w:abstractNumId="5" w15:restartNumberingAfterBreak="0">
+    <w:nsid w:val="07945CF7"/>
+    <w:multiLevelType w:val="multilevel"/>
+    <w:tmpl w:val="552014BE"/>
+    <w:lvl w:ilvl="0">
+      <w:start w:val="1"/>
+      <w:numFmt w:val="bullet"/>
+      <w:lvlText w:val=""/>
+      <w:lvlJc w:val="left"/>
+      <w:pPr>
+        <w:tabs>
+          <w:tab w:val="num" w:pos="720"/>
+        </w:tabs>
+        <w:ind w:left="720" w:hanging="360"/>
+      </w:pPr>
+      <w:rPr>
+        <w:rFonts w:ascii="Symbol" w:hAnsi="Symbol" w:hint="default"/>
+        <w:sz w:val="20"/>
+      </w:rPr>
+    </w:lvl>
+    <w:lvl w:ilvl="1" w:tentative="1">
+      <w:start w:val="1"/>
+      <w:numFmt w:val="bullet"/>
+      <w:lvlText w:val="o"/>
+      <w:lvlJc w:val="left"/>
+      <w:pPr>
+        <w:tabs>
+          <w:tab w:val="num" w:pos="1440"/>
+        </w:tabs>
+        <w:ind w:left="1440" w:hanging="360"/>
+      </w:pPr>
+      <w:rPr>
+        <w:rFonts w:ascii="Courier New" w:hAnsi="Courier New" w:hint="default"/>
+        <w:sz w:val="20"/>
+      </w:rPr>
+    </w:lvl>
+    <w:lvl w:ilvl="2" w:tentative="1">
+      <w:start w:val="1"/>
+      <w:numFmt w:val="bullet"/>
+      <w:lvlText w:val=""/>
+      <w:lvlJc w:val="left"/>
+      <w:pPr>
+        <w:tabs>
+          <w:tab w:val="num" w:pos="2160"/>
+        </w:tabs>
+        <w:ind w:left="2160" w:hanging="360"/>
+      </w:pPr>
+      <w:rPr>
+        <w:rFonts w:ascii="Wingdings" w:hAnsi="Wingdings" w:hint="default"/>
+        <w:sz w:val="20"/>
+      </w:rPr>
+    </w:lvl>
+    <w:lvl w:ilvl="3" w:tentative="1">
+      <w:start w:val="1"/>
+      <w:numFmt w:val="bullet"/>
+      <w:lvlText w:val=""/>
+      <w:lvlJc w:val="left"/>
+      <w:pPr>
+        <w:tabs>
+          <w:tab w:val="num" w:pos="2880"/>
+        </w:tabs>
+        <w:ind w:left="2880" w:hanging="360"/>
+      </w:pPr>
+      <w:rPr>
+        <w:rFonts w:ascii="Wingdings" w:hAnsi="Wingdings" w:hint="default"/>
+        <w:sz w:val="20"/>
+      </w:rPr>
+    </w:lvl>
+    <w:lvl w:ilvl="4" w:tentative="1">
+      <w:start w:val="1"/>
+      <w:numFmt w:val="bullet"/>
+      <w:lvlText w:val=""/>
+      <w:lvlJc w:val="left"/>
+      <w:pPr>
+        <w:tabs>
+          <w:tab w:val="num" w:pos="3600"/>
+        </w:tabs>
+        <w:ind w:left="3600" w:hanging="360"/>
+      </w:pPr>
+      <w:rPr>
+        <w:rFonts w:ascii="Wingdings" w:hAnsi="Wingdings" w:hint="default"/>
+        <w:sz w:val="20"/>
+      </w:rPr>
+    </w:lvl>
+    <w:lvl w:ilvl="5" w:tentative="1">
+      <w:start w:val="1"/>
+      <w:numFmt w:val="bullet"/>
+      <w:lvlText w:val=""/>
+      <w:lvlJc w:val="left"/>
+      <w:pPr>
+        <w:tabs>
+          <w:tab w:val="num" w:pos="4320"/>
+        </w:tabs>
+        <w:ind w:left="4320" w:hanging="360"/>
+      </w:pPr>
+      <w:rPr>
+        <w:rFonts w:ascii="Wingdings" w:hAnsi="Wingdings" w:hint="default"/>
+        <w:sz w:val="20"/>
+      </w:rPr>
+    </w:lvl>
+    <w:lvl w:ilvl="6" w:tentative="1">
+      <w:start w:val="1"/>
+      <w:numFmt w:val="bullet"/>
+      <w:lvlText w:val=""/>
+      <w:lvlJc w:val="left"/>
+      <w:pPr>
+        <w:tabs>
+          <w:tab w:val="num" w:pos="5040"/>
+        </w:tabs>
+        <w:ind w:left="5040" w:hanging="360"/>
+      </w:pPr>
+      <w:rPr>
+        <w:rFonts w:ascii="Wingdings" w:hAnsi="Wingdings" w:hint="default"/>
+        <w:sz w:val="20"/>
+      </w:rPr>
+    </w:lvl>
+    <w:lvl w:ilvl="7" w:tentative="1">
+      <w:start w:val="1"/>
+      <w:numFmt w:val="bullet"/>
+      <w:lvlText w:val=""/>
+      <w:lvlJc w:val="left"/>
+      <w:pPr>
+        <w:tabs>
+          <w:tab w:val="num" w:pos="5760"/>
+        </w:tabs>
+        <w:ind w:left="5760" w:hanging="360"/>
+      </w:pPr>
+      <w:rPr>
+        <w:rFonts w:ascii="Wingdings" w:hAnsi="Wingdings" w:hint="default"/>
+        <w:sz w:val="20"/>
+      </w:rPr>
+    </w:lvl>
+    <w:lvl w:ilvl="8" w:tentative="1">
+      <w:start w:val="1"/>
+      <w:numFmt w:val="bullet"/>
+      <w:lvlText w:val=""/>
+      <w:lvlJc w:val="left"/>
+      <w:pPr>
+        <w:tabs>
+          <w:tab w:val="num" w:pos="6480"/>
+        </w:tabs>
+        <w:ind w:left="6480" w:hanging="360"/>
+      </w:pPr>
+      <w:rPr>
+        <w:rFonts w:ascii="Wingdings" w:hAnsi="Wingdings" w:hint="default"/>
+        <w:sz w:val="20"/>
+      </w:rPr>
+    </w:lvl>
+  </w:abstractNum>
+  <w:abstractNum w:abstractNumId="6" w15:restartNumberingAfterBreak="0">
     <w:nsid w:val="085A090A"/>
     <w:multiLevelType w:val="multilevel"/>
     <w:tmpl w:val="E61074AC"/>
@@ -16815,7 +17943,7 @@
       </w:rPr>
     </w:lvl>
   </w:abstractNum>
-  <w:abstractNum w:abstractNumId="6" w15:restartNumberingAfterBreak="0">
+  <w:abstractNum w:abstractNumId="7" w15:restartNumberingAfterBreak="0">
     <w:nsid w:val="08A95EAC"/>
     <w:multiLevelType w:val="multilevel"/>
     <w:tmpl w:val="85F48A3A"/>
@@ -16964,7 +18092,7 @@
       </w:rPr>
     </w:lvl>
   </w:abstractNum>
-  <w:abstractNum w:abstractNumId="7" w15:restartNumberingAfterBreak="0">
+  <w:abstractNum w:abstractNumId="8" w15:restartNumberingAfterBreak="0">
     <w:nsid w:val="0AC434B8"/>
     <w:multiLevelType w:val="hybridMultilevel"/>
     <w:tmpl w:val="80A25288"/>
@@ -17077,7 +18205,7 @@
       </w:rPr>
     </w:lvl>
   </w:abstractNum>
-  <w:abstractNum w:abstractNumId="8" w15:restartNumberingAfterBreak="0">
+  <w:abstractNum w:abstractNumId="9" w15:restartNumberingAfterBreak="0">
     <w:nsid w:val="0B18408F"/>
     <w:multiLevelType w:val="multilevel"/>
     <w:tmpl w:val="EE803BEA"/>
@@ -17226,7 +18354,7 @@
       </w:rPr>
     </w:lvl>
   </w:abstractNum>
-  <w:abstractNum w:abstractNumId="9" w15:restartNumberingAfterBreak="0">
+  <w:abstractNum w:abstractNumId="10" w15:restartNumberingAfterBreak="0">
     <w:nsid w:val="0DD0198E"/>
     <w:multiLevelType w:val="hybridMultilevel"/>
     <w:tmpl w:val="E1D447CE"/>
@@ -17339,7 +18467,7 @@
       </w:rPr>
     </w:lvl>
   </w:abstractNum>
-  <w:abstractNum w:abstractNumId="10" w15:restartNumberingAfterBreak="0">
+  <w:abstractNum w:abstractNumId="11" w15:restartNumberingAfterBreak="0">
     <w:nsid w:val="0DF17D45"/>
     <w:multiLevelType w:val="hybridMultilevel"/>
     <w:tmpl w:val="1748A5C8"/>
@@ -17451,7 +18579,7 @@
       </w:rPr>
     </w:lvl>
   </w:abstractNum>
-  <w:abstractNum w:abstractNumId="11" w15:restartNumberingAfterBreak="0">
+  <w:abstractNum w:abstractNumId="12" w15:restartNumberingAfterBreak="0">
     <w:nsid w:val="0EBD2610"/>
     <w:multiLevelType w:val="multilevel"/>
     <w:tmpl w:val="B552C1B6"/>
@@ -17600,7 +18728,7 @@
       </w:rPr>
     </w:lvl>
   </w:abstractNum>
-  <w:abstractNum w:abstractNumId="12" w15:restartNumberingAfterBreak="0">
+  <w:abstractNum w:abstractNumId="13" w15:restartNumberingAfterBreak="0">
     <w:nsid w:val="0F59062B"/>
     <w:multiLevelType w:val="multilevel"/>
     <w:tmpl w:val="936AB39C"/>
@@ -17749,7 +18877,7 @@
       </w:rPr>
     </w:lvl>
   </w:abstractNum>
-  <w:abstractNum w:abstractNumId="13" w15:restartNumberingAfterBreak="0">
+  <w:abstractNum w:abstractNumId="14" w15:restartNumberingAfterBreak="0">
     <w:nsid w:val="0FB6711D"/>
     <w:multiLevelType w:val="multilevel"/>
     <w:tmpl w:val="7DE4249A"/>
@@ -17898,7 +19026,7 @@
       </w:rPr>
     </w:lvl>
   </w:abstractNum>
-  <w:abstractNum w:abstractNumId="14" w15:restartNumberingAfterBreak="0">
+  <w:abstractNum w:abstractNumId="15" w15:restartNumberingAfterBreak="0">
     <w:nsid w:val="0FE5785C"/>
     <w:multiLevelType w:val="multilevel"/>
     <w:tmpl w:val="87A40E72"/>
@@ -18047,7 +19175,7 @@
       </w:rPr>
     </w:lvl>
   </w:abstractNum>
-  <w:abstractNum w:abstractNumId="15" w15:restartNumberingAfterBreak="0">
+  <w:abstractNum w:abstractNumId="16" w15:restartNumberingAfterBreak="0">
     <w:nsid w:val="11437D41"/>
     <w:multiLevelType w:val="multilevel"/>
     <w:tmpl w:val="E8384214"/>
@@ -18196,7 +19324,7 @@
       </w:rPr>
     </w:lvl>
   </w:abstractNum>
-  <w:abstractNum w:abstractNumId="16" w15:restartNumberingAfterBreak="0">
+  <w:abstractNum w:abstractNumId="17" w15:restartNumberingAfterBreak="0">
     <w:nsid w:val="118256D6"/>
     <w:multiLevelType w:val="multilevel"/>
     <w:tmpl w:val="09CADDA0"/>
@@ -18345,7 +19473,7 @@
       </w:rPr>
     </w:lvl>
   </w:abstractNum>
-  <w:abstractNum w:abstractNumId="17" w15:restartNumberingAfterBreak="0">
+  <w:abstractNum w:abstractNumId="18" w15:restartNumberingAfterBreak="0">
     <w:nsid w:val="11977538"/>
     <w:multiLevelType w:val="multilevel"/>
     <w:tmpl w:val="837EDBC6"/>
@@ -18494,7 +19622,7 @@
       </w:rPr>
     </w:lvl>
   </w:abstractNum>
-  <w:abstractNum w:abstractNumId="18" w15:restartNumberingAfterBreak="0">
+  <w:abstractNum w:abstractNumId="19" w15:restartNumberingAfterBreak="0">
     <w:nsid w:val="14D73DFE"/>
     <w:multiLevelType w:val="multilevel"/>
     <w:tmpl w:val="CE8683C4"/>
@@ -18643,7 +19771,7 @@
       </w:rPr>
     </w:lvl>
   </w:abstractNum>
-  <w:abstractNum w:abstractNumId="19" w15:restartNumberingAfterBreak="0">
+  <w:abstractNum w:abstractNumId="20" w15:restartNumberingAfterBreak="0">
     <w:nsid w:val="1D992745"/>
     <w:multiLevelType w:val="multilevel"/>
     <w:tmpl w:val="6018163E"/>
@@ -18792,7 +19920,7 @@
       </w:rPr>
     </w:lvl>
   </w:abstractNum>
-  <w:abstractNum w:abstractNumId="20" w15:restartNumberingAfterBreak="0">
+  <w:abstractNum w:abstractNumId="21" w15:restartNumberingAfterBreak="0">
     <w:nsid w:val="1FA068EE"/>
     <w:multiLevelType w:val="multilevel"/>
     <w:tmpl w:val="99329E14"/>
@@ -18941,7 +20069,7 @@
       </w:rPr>
     </w:lvl>
   </w:abstractNum>
-  <w:abstractNum w:abstractNumId="21" w15:restartNumberingAfterBreak="0">
+  <w:abstractNum w:abstractNumId="22" w15:restartNumberingAfterBreak="0">
     <w:nsid w:val="1FA41B22"/>
     <w:multiLevelType w:val="multilevel"/>
     <w:tmpl w:val="3418E0C0"/>
@@ -19090,7 +20218,7 @@
       </w:rPr>
     </w:lvl>
   </w:abstractNum>
-  <w:abstractNum w:abstractNumId="22" w15:restartNumberingAfterBreak="0">
+  <w:abstractNum w:abstractNumId="23" w15:restartNumberingAfterBreak="0">
     <w:nsid w:val="21F02C60"/>
     <w:multiLevelType w:val="hybridMultilevel"/>
     <w:tmpl w:val="11204BE6"/>
@@ -19176,7 +20304,7 @@
       </w:pPr>
     </w:lvl>
   </w:abstractNum>
-  <w:abstractNum w:abstractNumId="23" w15:restartNumberingAfterBreak="0">
+  <w:abstractNum w:abstractNumId="24" w15:restartNumberingAfterBreak="0">
     <w:nsid w:val="2234518F"/>
     <w:multiLevelType w:val="multilevel"/>
     <w:tmpl w:val="3B78F406"/>
@@ -19325,7 +20453,7 @@
       </w:rPr>
     </w:lvl>
   </w:abstractNum>
-  <w:abstractNum w:abstractNumId="24" w15:restartNumberingAfterBreak="0">
+  <w:abstractNum w:abstractNumId="25" w15:restartNumberingAfterBreak="0">
     <w:nsid w:val="22D32E71"/>
     <w:multiLevelType w:val="hybridMultilevel"/>
     <w:tmpl w:val="AC9EDAC6"/>
@@ -19438,7 +20566,7 @@
       </w:rPr>
     </w:lvl>
   </w:abstractNum>
-  <w:abstractNum w:abstractNumId="25" w15:restartNumberingAfterBreak="0">
+  <w:abstractNum w:abstractNumId="26" w15:restartNumberingAfterBreak="0">
     <w:nsid w:val="22EA190E"/>
     <w:multiLevelType w:val="multilevel"/>
     <w:tmpl w:val="A18AB7DA"/>
@@ -19587,7 +20715,7 @@
       </w:rPr>
     </w:lvl>
   </w:abstractNum>
-  <w:abstractNum w:abstractNumId="26" w15:restartNumberingAfterBreak="0">
+  <w:abstractNum w:abstractNumId="27" w15:restartNumberingAfterBreak="0">
     <w:nsid w:val="236920DD"/>
     <w:multiLevelType w:val="multilevel"/>
     <w:tmpl w:val="EEE8C4DC"/>
@@ -19736,7 +20864,7 @@
       </w:rPr>
     </w:lvl>
   </w:abstractNum>
-  <w:abstractNum w:abstractNumId="27" w15:restartNumberingAfterBreak="0">
+  <w:abstractNum w:abstractNumId="28" w15:restartNumberingAfterBreak="0">
     <w:nsid w:val="243243C6"/>
     <w:multiLevelType w:val="multilevel"/>
     <w:tmpl w:val="A830C07C"/>
@@ -19885,7 +21013,7 @@
       </w:rPr>
     </w:lvl>
   </w:abstractNum>
-  <w:abstractNum w:abstractNumId="28" w15:restartNumberingAfterBreak="0">
+  <w:abstractNum w:abstractNumId="29" w15:restartNumberingAfterBreak="0">
     <w:nsid w:val="243C3F74"/>
     <w:multiLevelType w:val="multilevel"/>
     <w:tmpl w:val="1630B38C"/>
@@ -20034,7 +21162,7 @@
       </w:rPr>
     </w:lvl>
   </w:abstractNum>
-  <w:abstractNum w:abstractNumId="29" w15:restartNumberingAfterBreak="0">
+  <w:abstractNum w:abstractNumId="30" w15:restartNumberingAfterBreak="0">
     <w:nsid w:val="24953076"/>
     <w:multiLevelType w:val="multilevel"/>
     <w:tmpl w:val="D9C4E3AC"/>
@@ -20183,7 +21311,7 @@
       </w:rPr>
     </w:lvl>
   </w:abstractNum>
-  <w:abstractNum w:abstractNumId="30" w15:restartNumberingAfterBreak="0">
+  <w:abstractNum w:abstractNumId="31" w15:restartNumberingAfterBreak="0">
     <w:nsid w:val="25381B7C"/>
     <w:multiLevelType w:val="multilevel"/>
     <w:tmpl w:val="3B9E7152"/>
@@ -20332,7 +21460,7 @@
       </w:rPr>
     </w:lvl>
   </w:abstractNum>
-  <w:abstractNum w:abstractNumId="31" w15:restartNumberingAfterBreak="0">
+  <w:abstractNum w:abstractNumId="32" w15:restartNumberingAfterBreak="0">
     <w:nsid w:val="254507F9"/>
     <w:multiLevelType w:val="multilevel"/>
     <w:tmpl w:val="037AC2D0"/>
@@ -20481,7 +21609,7 @@
       </w:rPr>
     </w:lvl>
   </w:abstractNum>
-  <w:abstractNum w:abstractNumId="32" w15:restartNumberingAfterBreak="0">
+  <w:abstractNum w:abstractNumId="33" w15:restartNumberingAfterBreak="0">
     <w:nsid w:val="26636FFD"/>
     <w:multiLevelType w:val="multilevel"/>
     <w:tmpl w:val="21C62BA0"/>
@@ -20630,7 +21758,7 @@
       </w:rPr>
     </w:lvl>
   </w:abstractNum>
-  <w:abstractNum w:abstractNumId="33" w15:restartNumberingAfterBreak="0">
+  <w:abstractNum w:abstractNumId="34" w15:restartNumberingAfterBreak="0">
     <w:nsid w:val="2670424B"/>
     <w:multiLevelType w:val="multilevel"/>
     <w:tmpl w:val="F64A1E96"/>
@@ -20779,7 +21907,7 @@
       </w:rPr>
     </w:lvl>
   </w:abstractNum>
-  <w:abstractNum w:abstractNumId="34" w15:restartNumberingAfterBreak="0">
+  <w:abstractNum w:abstractNumId="35" w15:restartNumberingAfterBreak="0">
     <w:nsid w:val="267A53F4"/>
     <w:multiLevelType w:val="multilevel"/>
     <w:tmpl w:val="1DA21CAE"/>
@@ -20892,7 +22020,7 @@
       </w:pPr>
     </w:lvl>
   </w:abstractNum>
-  <w:abstractNum w:abstractNumId="35" w15:restartNumberingAfterBreak="0">
+  <w:abstractNum w:abstractNumId="36" w15:restartNumberingAfterBreak="0">
     <w:nsid w:val="26B35797"/>
     <w:multiLevelType w:val="multilevel"/>
     <w:tmpl w:val="1BD05370"/>
@@ -21005,7 +22133,7 @@
       </w:pPr>
     </w:lvl>
   </w:abstractNum>
-  <w:abstractNum w:abstractNumId="36" w15:restartNumberingAfterBreak="0">
+  <w:abstractNum w:abstractNumId="37" w15:restartNumberingAfterBreak="0">
     <w:nsid w:val="27E47CFA"/>
     <w:multiLevelType w:val="multilevel"/>
     <w:tmpl w:val="B5E24508"/>
@@ -21154,7 +22282,7 @@
       </w:rPr>
     </w:lvl>
   </w:abstractNum>
-  <w:abstractNum w:abstractNumId="37" w15:restartNumberingAfterBreak="0">
+  <w:abstractNum w:abstractNumId="38" w15:restartNumberingAfterBreak="0">
     <w:nsid w:val="28672072"/>
     <w:multiLevelType w:val="multilevel"/>
     <w:tmpl w:val="EB28DD08"/>
@@ -21303,7 +22431,7 @@
       </w:rPr>
     </w:lvl>
   </w:abstractNum>
-  <w:abstractNum w:abstractNumId="38" w15:restartNumberingAfterBreak="0">
+  <w:abstractNum w:abstractNumId="39" w15:restartNumberingAfterBreak="0">
     <w:nsid w:val="28783660"/>
     <w:multiLevelType w:val="multilevel"/>
     <w:tmpl w:val="6DFA9A34"/>
@@ -21452,7 +22580,7 @@
       </w:rPr>
     </w:lvl>
   </w:abstractNum>
-  <w:abstractNum w:abstractNumId="39" w15:restartNumberingAfterBreak="0">
+  <w:abstractNum w:abstractNumId="40" w15:restartNumberingAfterBreak="0">
     <w:nsid w:val="28D70854"/>
     <w:multiLevelType w:val="multilevel"/>
     <w:tmpl w:val="4A38B0E4"/>
@@ -21601,7 +22729,7 @@
       </w:rPr>
     </w:lvl>
   </w:abstractNum>
-  <w:abstractNum w:abstractNumId="40" w15:restartNumberingAfterBreak="0">
+  <w:abstractNum w:abstractNumId="41" w15:restartNumberingAfterBreak="0">
     <w:nsid w:val="29B24D3B"/>
     <w:multiLevelType w:val="multilevel"/>
     <w:tmpl w:val="0A2CB532"/>
@@ -21750,7 +22878,7 @@
       </w:rPr>
     </w:lvl>
   </w:abstractNum>
-  <w:abstractNum w:abstractNumId="41" w15:restartNumberingAfterBreak="0">
+  <w:abstractNum w:abstractNumId="42" w15:restartNumberingAfterBreak="0">
     <w:nsid w:val="29BA0A05"/>
     <w:multiLevelType w:val="multilevel"/>
     <w:tmpl w:val="37BEEE60"/>
@@ -21899,7 +23027,7 @@
       </w:rPr>
     </w:lvl>
   </w:abstractNum>
-  <w:abstractNum w:abstractNumId="42" w15:restartNumberingAfterBreak="0">
+  <w:abstractNum w:abstractNumId="43" w15:restartNumberingAfterBreak="0">
     <w:nsid w:val="2A065729"/>
     <w:multiLevelType w:val="multilevel"/>
     <w:tmpl w:val="084CA69A"/>
@@ -22048,7 +23176,7 @@
       </w:rPr>
     </w:lvl>
   </w:abstractNum>
-  <w:abstractNum w:abstractNumId="43" w15:restartNumberingAfterBreak="0">
+  <w:abstractNum w:abstractNumId="44" w15:restartNumberingAfterBreak="0">
     <w:nsid w:val="2A134328"/>
     <w:multiLevelType w:val="multilevel"/>
     <w:tmpl w:val="A1222638"/>
@@ -22186,7 +23314,7 @@
       </w:rPr>
     </w:lvl>
   </w:abstractNum>
-  <w:abstractNum w:abstractNumId="44" w15:restartNumberingAfterBreak="0">
+  <w:abstractNum w:abstractNumId="45" w15:restartNumberingAfterBreak="0">
     <w:nsid w:val="2A2506A5"/>
     <w:multiLevelType w:val="multilevel"/>
     <w:tmpl w:val="3BEEAAF6"/>
@@ -22335,7 +23463,7 @@
       </w:rPr>
     </w:lvl>
   </w:abstractNum>
-  <w:abstractNum w:abstractNumId="45" w15:restartNumberingAfterBreak="0">
+  <w:abstractNum w:abstractNumId="46" w15:restartNumberingAfterBreak="0">
     <w:nsid w:val="2D234945"/>
     <w:multiLevelType w:val="multilevel"/>
     <w:tmpl w:val="3D426986"/>
@@ -22484,7 +23612,7 @@
       </w:rPr>
     </w:lvl>
   </w:abstractNum>
-  <w:abstractNum w:abstractNumId="46" w15:restartNumberingAfterBreak="0">
+  <w:abstractNum w:abstractNumId="47" w15:restartNumberingAfterBreak="0">
     <w:nsid w:val="2E14644F"/>
     <w:multiLevelType w:val="multilevel"/>
     <w:tmpl w:val="2BD01BFE"/>
@@ -22632,7 +23760,7 @@
       </w:rPr>
     </w:lvl>
   </w:abstractNum>
-  <w:abstractNum w:abstractNumId="47" w15:restartNumberingAfterBreak="0">
+  <w:abstractNum w:abstractNumId="48" w15:restartNumberingAfterBreak="0">
     <w:nsid w:val="2F3011B7"/>
     <w:multiLevelType w:val="multilevel"/>
     <w:tmpl w:val="B120B9A8"/>
@@ -22781,7 +23909,7 @@
       </w:rPr>
     </w:lvl>
   </w:abstractNum>
-  <w:abstractNum w:abstractNumId="48" w15:restartNumberingAfterBreak="0">
+  <w:abstractNum w:abstractNumId="49" w15:restartNumberingAfterBreak="0">
     <w:nsid w:val="2F465483"/>
     <w:multiLevelType w:val="multilevel"/>
     <w:tmpl w:val="CD1408BC"/>
@@ -22930,7 +24058,7 @@
       </w:rPr>
     </w:lvl>
   </w:abstractNum>
-  <w:abstractNum w:abstractNumId="49" w15:restartNumberingAfterBreak="0">
+  <w:abstractNum w:abstractNumId="50" w15:restartNumberingAfterBreak="0">
     <w:nsid w:val="304873E3"/>
     <w:multiLevelType w:val="multilevel"/>
     <w:tmpl w:val="2368C25E"/>
@@ -23079,7 +24207,156 @@
       </w:rPr>
     </w:lvl>
   </w:abstractNum>
-  <w:abstractNum w:abstractNumId="50" w15:restartNumberingAfterBreak="0">
+  <w:abstractNum w:abstractNumId="51" w15:restartNumberingAfterBreak="0">
+    <w:nsid w:val="30532B00"/>
+    <w:multiLevelType w:val="multilevel"/>
+    <w:tmpl w:val="D62E38EC"/>
+    <w:lvl w:ilvl="0">
+      <w:start w:val="1"/>
+      <w:numFmt w:val="bullet"/>
+      <w:lvlText w:val=""/>
+      <w:lvlJc w:val="left"/>
+      <w:pPr>
+        <w:tabs>
+          <w:tab w:val="num" w:pos="720"/>
+        </w:tabs>
+        <w:ind w:left="720" w:hanging="360"/>
+      </w:pPr>
+      <w:rPr>
+        <w:rFonts w:ascii="Symbol" w:hAnsi="Symbol" w:hint="default"/>
+        <w:sz w:val="20"/>
+      </w:rPr>
+    </w:lvl>
+    <w:lvl w:ilvl="1" w:tentative="1">
+      <w:start w:val="1"/>
+      <w:numFmt w:val="bullet"/>
+      <w:lvlText w:val="o"/>
+      <w:lvlJc w:val="left"/>
+      <w:pPr>
+        <w:tabs>
+          <w:tab w:val="num" w:pos="1440"/>
+        </w:tabs>
+        <w:ind w:left="1440" w:hanging="360"/>
+      </w:pPr>
+      <w:rPr>
+        <w:rFonts w:ascii="Courier New" w:hAnsi="Courier New" w:hint="default"/>
+        <w:sz w:val="20"/>
+      </w:rPr>
+    </w:lvl>
+    <w:lvl w:ilvl="2" w:tentative="1">
+      <w:start w:val="1"/>
+      <w:numFmt w:val="bullet"/>
+      <w:lvlText w:val=""/>
+      <w:lvlJc w:val="left"/>
+      <w:pPr>
+        <w:tabs>
+          <w:tab w:val="num" w:pos="2160"/>
+        </w:tabs>
+        <w:ind w:left="2160" w:hanging="360"/>
+      </w:pPr>
+      <w:rPr>
+        <w:rFonts w:ascii="Wingdings" w:hAnsi="Wingdings" w:hint="default"/>
+        <w:sz w:val="20"/>
+      </w:rPr>
+    </w:lvl>
+    <w:lvl w:ilvl="3" w:tentative="1">
+      <w:start w:val="1"/>
+      <w:numFmt w:val="bullet"/>
+      <w:lvlText w:val=""/>
+      <w:lvlJc w:val="left"/>
+      <w:pPr>
+        <w:tabs>
+          <w:tab w:val="num" w:pos="2880"/>
+        </w:tabs>
+        <w:ind w:left="2880" w:hanging="360"/>
+      </w:pPr>
+      <w:rPr>
+        <w:rFonts w:ascii="Wingdings" w:hAnsi="Wingdings" w:hint="default"/>
+        <w:sz w:val="20"/>
+      </w:rPr>
+    </w:lvl>
+    <w:lvl w:ilvl="4" w:tentative="1">
+      <w:start w:val="1"/>
+      <w:numFmt w:val="bullet"/>
+      <w:lvlText w:val=""/>
+      <w:lvlJc w:val="left"/>
+      <w:pPr>
+        <w:tabs>
+          <w:tab w:val="num" w:pos="3600"/>
+        </w:tabs>
+        <w:ind w:left="3600" w:hanging="360"/>
+      </w:pPr>
+      <w:rPr>
+        <w:rFonts w:ascii="Wingdings" w:hAnsi="Wingdings" w:hint="default"/>
+        <w:sz w:val="20"/>
+      </w:rPr>
+    </w:lvl>
+    <w:lvl w:ilvl="5" w:tentative="1">
+      <w:start w:val="1"/>
+      <w:numFmt w:val="bullet"/>
+      <w:lvlText w:val=""/>
+      <w:lvlJc w:val="left"/>
+      <w:pPr>
+        <w:tabs>
+          <w:tab w:val="num" w:pos="4320"/>
+        </w:tabs>
+        <w:ind w:left="4320" w:hanging="360"/>
+      </w:pPr>
+      <w:rPr>
+        <w:rFonts w:ascii="Wingdings" w:hAnsi="Wingdings" w:hint="default"/>
+        <w:sz w:val="20"/>
+      </w:rPr>
+    </w:lvl>
+    <w:lvl w:ilvl="6" w:tentative="1">
+      <w:start w:val="1"/>
+      <w:numFmt w:val="bullet"/>
+      <w:lvlText w:val=""/>
+      <w:lvlJc w:val="left"/>
+      <w:pPr>
+        <w:tabs>
+          <w:tab w:val="num" w:pos="5040"/>
+        </w:tabs>
+        <w:ind w:left="5040" w:hanging="360"/>
+      </w:pPr>
+      <w:rPr>
+        <w:rFonts w:ascii="Wingdings" w:hAnsi="Wingdings" w:hint="default"/>
+        <w:sz w:val="20"/>
+      </w:rPr>
+    </w:lvl>
+    <w:lvl w:ilvl="7" w:tentative="1">
+      <w:start w:val="1"/>
+      <w:numFmt w:val="bullet"/>
+      <w:lvlText w:val=""/>
+      <w:lvlJc w:val="left"/>
+      <w:pPr>
+        <w:tabs>
+          <w:tab w:val="num" w:pos="5760"/>
+        </w:tabs>
+        <w:ind w:left="5760" w:hanging="360"/>
+      </w:pPr>
+      <w:rPr>
+        <w:rFonts w:ascii="Wingdings" w:hAnsi="Wingdings" w:hint="default"/>
+        <w:sz w:val="20"/>
+      </w:rPr>
+    </w:lvl>
+    <w:lvl w:ilvl="8" w:tentative="1">
+      <w:start w:val="1"/>
+      <w:numFmt w:val="bullet"/>
+      <w:lvlText w:val=""/>
+      <w:lvlJc w:val="left"/>
+      <w:pPr>
+        <w:tabs>
+          <w:tab w:val="num" w:pos="6480"/>
+        </w:tabs>
+        <w:ind w:left="6480" w:hanging="360"/>
+      </w:pPr>
+      <w:rPr>
+        <w:rFonts w:ascii="Wingdings" w:hAnsi="Wingdings" w:hint="default"/>
+        <w:sz w:val="20"/>
+      </w:rPr>
+    </w:lvl>
+  </w:abstractNum>
+  <w:abstractNum w:abstractNumId="52" w15:restartNumberingAfterBreak="0">
     <w:nsid w:val="3110016E"/>
     <w:multiLevelType w:val="multilevel"/>
     <w:tmpl w:val="17429688"/>
@@ -23228,7 +24505,7 @@
       </w:rPr>
     </w:lvl>
   </w:abstractNum>
-  <w:abstractNum w:abstractNumId="51" w15:restartNumberingAfterBreak="0">
+  <w:abstractNum w:abstractNumId="53" w15:restartNumberingAfterBreak="0">
     <w:nsid w:val="318C118B"/>
     <w:multiLevelType w:val="multilevel"/>
     <w:tmpl w:val="8508F16E"/>
@@ -23377,7 +24654,7 @@
       </w:rPr>
     </w:lvl>
   </w:abstractNum>
-  <w:abstractNum w:abstractNumId="52" w15:restartNumberingAfterBreak="0">
+  <w:abstractNum w:abstractNumId="54" w15:restartNumberingAfterBreak="0">
     <w:nsid w:val="32035A4F"/>
     <w:multiLevelType w:val="multilevel"/>
     <w:tmpl w:val="8A2A00C2"/>
@@ -23512,7 +24789,7 @@
       </w:rPr>
     </w:lvl>
   </w:abstractNum>
-  <w:abstractNum w:abstractNumId="53" w15:restartNumberingAfterBreak="0">
+  <w:abstractNum w:abstractNumId="55" w15:restartNumberingAfterBreak="0">
     <w:nsid w:val="3263322C"/>
     <w:multiLevelType w:val="hybridMultilevel"/>
     <w:tmpl w:val="D83277D2"/>
@@ -23625,7 +24902,7 @@
       </w:rPr>
     </w:lvl>
   </w:abstractNum>
-  <w:abstractNum w:abstractNumId="54" w15:restartNumberingAfterBreak="0">
+  <w:abstractNum w:abstractNumId="56" w15:restartNumberingAfterBreak="0">
     <w:nsid w:val="32B04EC7"/>
     <w:multiLevelType w:val="multilevel"/>
     <w:tmpl w:val="F1981AEE"/>
@@ -23738,7 +25015,7 @@
       </w:pPr>
     </w:lvl>
   </w:abstractNum>
-  <w:abstractNum w:abstractNumId="55" w15:restartNumberingAfterBreak="0">
+  <w:abstractNum w:abstractNumId="57" w15:restartNumberingAfterBreak="0">
     <w:nsid w:val="32CD0F6B"/>
     <w:multiLevelType w:val="multilevel"/>
     <w:tmpl w:val="7E4CBC38"/>
@@ -23887,7 +25164,7 @@
       </w:rPr>
     </w:lvl>
   </w:abstractNum>
-  <w:abstractNum w:abstractNumId="56" w15:restartNumberingAfterBreak="0">
+  <w:abstractNum w:abstractNumId="58" w15:restartNumberingAfterBreak="0">
     <w:nsid w:val="33270D6D"/>
     <w:multiLevelType w:val="multilevel"/>
     <w:tmpl w:val="A044D662"/>
@@ -24008,7 +25285,7 @@
       </w:pPr>
     </w:lvl>
   </w:abstractNum>
-  <w:abstractNum w:abstractNumId="57" w15:restartNumberingAfterBreak="0">
+  <w:abstractNum w:abstractNumId="59" w15:restartNumberingAfterBreak="0">
     <w:nsid w:val="33341ECA"/>
     <w:multiLevelType w:val="multilevel"/>
     <w:tmpl w:val="DD386A00"/>
@@ -24157,7 +25434,156 @@
       </w:rPr>
     </w:lvl>
   </w:abstractNum>
-  <w:abstractNum w:abstractNumId="58" w15:restartNumberingAfterBreak="0">
+  <w:abstractNum w:abstractNumId="60" w15:restartNumberingAfterBreak="0">
+    <w:nsid w:val="337C5D6B"/>
+    <w:multiLevelType w:val="multilevel"/>
+    <w:tmpl w:val="54526160"/>
+    <w:lvl w:ilvl="0">
+      <w:start w:val="1"/>
+      <w:numFmt w:val="bullet"/>
+      <w:lvlText w:val=""/>
+      <w:lvlJc w:val="left"/>
+      <w:pPr>
+        <w:tabs>
+          <w:tab w:val="num" w:pos="720"/>
+        </w:tabs>
+        <w:ind w:left="720" w:hanging="360"/>
+      </w:pPr>
+      <w:rPr>
+        <w:rFonts w:ascii="Symbol" w:hAnsi="Symbol" w:hint="default"/>
+        <w:sz w:val="20"/>
+      </w:rPr>
+    </w:lvl>
+    <w:lvl w:ilvl="1" w:tentative="1">
+      <w:start w:val="1"/>
+      <w:numFmt w:val="bullet"/>
+      <w:lvlText w:val="o"/>
+      <w:lvlJc w:val="left"/>
+      <w:pPr>
+        <w:tabs>
+          <w:tab w:val="num" w:pos="1440"/>
+        </w:tabs>
+        <w:ind w:left="1440" w:hanging="360"/>
+      </w:pPr>
+      <w:rPr>
+        <w:rFonts w:ascii="Courier New" w:hAnsi="Courier New" w:hint="default"/>
+        <w:sz w:val="20"/>
+      </w:rPr>
+    </w:lvl>
+    <w:lvl w:ilvl="2" w:tentative="1">
+      <w:start w:val="1"/>
+      <w:numFmt w:val="bullet"/>
+      <w:lvlText w:val=""/>
+      <w:lvlJc w:val="left"/>
+      <w:pPr>
+        <w:tabs>
+          <w:tab w:val="num" w:pos="2160"/>
+        </w:tabs>
+        <w:ind w:left="2160" w:hanging="360"/>
+      </w:pPr>
+      <w:rPr>
+        <w:rFonts w:ascii="Wingdings" w:hAnsi="Wingdings" w:hint="default"/>
+        <w:sz w:val="20"/>
+      </w:rPr>
+    </w:lvl>
+    <w:lvl w:ilvl="3" w:tentative="1">
+      <w:start w:val="1"/>
+      <w:numFmt w:val="bullet"/>
+      <w:lvlText w:val=""/>
+      <w:lvlJc w:val="left"/>
+      <w:pPr>
+        <w:tabs>
+          <w:tab w:val="num" w:pos="2880"/>
+        </w:tabs>
+        <w:ind w:left="2880" w:hanging="360"/>
+      </w:pPr>
+      <w:rPr>
+        <w:rFonts w:ascii="Wingdings" w:hAnsi="Wingdings" w:hint="default"/>
+        <w:sz w:val="20"/>
+      </w:rPr>
+    </w:lvl>
+    <w:lvl w:ilvl="4" w:tentative="1">
+      <w:start w:val="1"/>
+      <w:numFmt w:val="bullet"/>
+      <w:lvlText w:val=""/>
+      <w:lvlJc w:val="left"/>
+      <w:pPr>
+        <w:tabs>
+          <w:tab w:val="num" w:pos="3600"/>
+        </w:tabs>
+        <w:ind w:left="3600" w:hanging="360"/>
+      </w:pPr>
+      <w:rPr>
+        <w:rFonts w:ascii="Wingdings" w:hAnsi="Wingdings" w:hint="default"/>
+        <w:sz w:val="20"/>
+      </w:rPr>
+    </w:lvl>
+    <w:lvl w:ilvl="5" w:tentative="1">
+      <w:start w:val="1"/>
+      <w:numFmt w:val="bullet"/>
+      <w:lvlText w:val=""/>
+      <w:lvlJc w:val="left"/>
+      <w:pPr>
+        <w:tabs>
+          <w:tab w:val="num" w:pos="4320"/>
+        </w:tabs>
+        <w:ind w:left="4320" w:hanging="360"/>
+      </w:pPr>
+      <w:rPr>
+        <w:rFonts w:ascii="Wingdings" w:hAnsi="Wingdings" w:hint="default"/>
+        <w:sz w:val="20"/>
+      </w:rPr>
+    </w:lvl>
+    <w:lvl w:ilvl="6" w:tentative="1">
+      <w:start w:val="1"/>
+      <w:numFmt w:val="bullet"/>
+      <w:lvlText w:val=""/>
+      <w:lvlJc w:val="left"/>
+      <w:pPr>
+        <w:tabs>
+          <w:tab w:val="num" w:pos="5040"/>
+        </w:tabs>
+        <w:ind w:left="5040" w:hanging="360"/>
+      </w:pPr>
+      <w:rPr>
+        <w:rFonts w:ascii="Wingdings" w:hAnsi="Wingdings" w:hint="default"/>
+        <w:sz w:val="20"/>
+      </w:rPr>
+    </w:lvl>
+    <w:lvl w:ilvl="7" w:tentative="1">
+      <w:start w:val="1"/>
+      <w:numFmt w:val="bullet"/>
+      <w:lvlText w:val=""/>
+      <w:lvlJc w:val="left"/>
+      <w:pPr>
+        <w:tabs>
+          <w:tab w:val="num" w:pos="5760"/>
+        </w:tabs>
+        <w:ind w:left="5760" w:hanging="360"/>
+      </w:pPr>
+      <w:rPr>
+        <w:rFonts w:ascii="Wingdings" w:hAnsi="Wingdings" w:hint="default"/>
+        <w:sz w:val="20"/>
+      </w:rPr>
+    </w:lvl>
+    <w:lvl w:ilvl="8" w:tentative="1">
+      <w:start w:val="1"/>
+      <w:numFmt w:val="bullet"/>
+      <w:lvlText w:val=""/>
+      <w:lvlJc w:val="left"/>
+      <w:pPr>
+        <w:tabs>
+          <w:tab w:val="num" w:pos="6480"/>
+        </w:tabs>
+        <w:ind w:left="6480" w:hanging="360"/>
+      </w:pPr>
+      <w:rPr>
+        <w:rFonts w:ascii="Wingdings" w:hAnsi="Wingdings" w:hint="default"/>
+        <w:sz w:val="20"/>
+      </w:rPr>
+    </w:lvl>
+  </w:abstractNum>
+  <w:abstractNum w:abstractNumId="61" w15:restartNumberingAfterBreak="0">
     <w:nsid w:val="349D3B95"/>
     <w:multiLevelType w:val="multilevel"/>
     <w:tmpl w:val="01405EB0"/>
@@ -24270,7 +25696,7 @@
       </w:pPr>
     </w:lvl>
   </w:abstractNum>
-  <w:abstractNum w:abstractNumId="59" w15:restartNumberingAfterBreak="0">
+  <w:abstractNum w:abstractNumId="62" w15:restartNumberingAfterBreak="0">
     <w:nsid w:val="362C7189"/>
     <w:multiLevelType w:val="multilevel"/>
     <w:tmpl w:val="BDB205D2"/>
@@ -24419,7 +25845,7 @@
       </w:rPr>
     </w:lvl>
   </w:abstractNum>
-  <w:abstractNum w:abstractNumId="60" w15:restartNumberingAfterBreak="0">
+  <w:abstractNum w:abstractNumId="63" w15:restartNumberingAfterBreak="0">
     <w:nsid w:val="365F2677"/>
     <w:multiLevelType w:val="multilevel"/>
     <w:tmpl w:val="D5E8C44C"/>
@@ -24568,7 +25994,7 @@
       </w:rPr>
     </w:lvl>
   </w:abstractNum>
-  <w:abstractNum w:abstractNumId="61" w15:restartNumberingAfterBreak="0">
+  <w:abstractNum w:abstractNumId="64" w15:restartNumberingAfterBreak="0">
     <w:nsid w:val="368B40B1"/>
     <w:multiLevelType w:val="multilevel"/>
     <w:tmpl w:val="FDA66F08"/>
@@ -24717,7 +26143,7 @@
       </w:rPr>
     </w:lvl>
   </w:abstractNum>
-  <w:abstractNum w:abstractNumId="62" w15:restartNumberingAfterBreak="0">
+  <w:abstractNum w:abstractNumId="65" w15:restartNumberingAfterBreak="0">
     <w:nsid w:val="36EC2B48"/>
     <w:multiLevelType w:val="multilevel"/>
     <w:tmpl w:val="23365826"/>
@@ -24866,7 +26292,7 @@
       </w:rPr>
     </w:lvl>
   </w:abstractNum>
-  <w:abstractNum w:abstractNumId="63" w15:restartNumberingAfterBreak="0">
+  <w:abstractNum w:abstractNumId="66" w15:restartNumberingAfterBreak="0">
     <w:nsid w:val="389F7996"/>
     <w:multiLevelType w:val="multilevel"/>
     <w:tmpl w:val="9522DF76"/>
@@ -25015,7 +26441,7 @@
       </w:rPr>
     </w:lvl>
   </w:abstractNum>
-  <w:abstractNum w:abstractNumId="64" w15:restartNumberingAfterBreak="0">
+  <w:abstractNum w:abstractNumId="67" w15:restartNumberingAfterBreak="0">
     <w:nsid w:val="38F30BBB"/>
     <w:multiLevelType w:val="multilevel"/>
     <w:tmpl w:val="7B62FC16"/>
@@ -25164,7 +26590,156 @@
       </w:rPr>
     </w:lvl>
   </w:abstractNum>
-  <w:abstractNum w:abstractNumId="65" w15:restartNumberingAfterBreak="0">
+  <w:abstractNum w:abstractNumId="68" w15:restartNumberingAfterBreak="0">
+    <w:nsid w:val="3A383CDF"/>
+    <w:multiLevelType w:val="multilevel"/>
+    <w:tmpl w:val="D2B611F0"/>
+    <w:lvl w:ilvl="0">
+      <w:start w:val="1"/>
+      <w:numFmt w:val="bullet"/>
+      <w:lvlText w:val=""/>
+      <w:lvlJc w:val="left"/>
+      <w:pPr>
+        <w:tabs>
+          <w:tab w:val="num" w:pos="720"/>
+        </w:tabs>
+        <w:ind w:left="720" w:hanging="360"/>
+      </w:pPr>
+      <w:rPr>
+        <w:rFonts w:ascii="Symbol" w:hAnsi="Symbol" w:hint="default"/>
+        <w:sz w:val="20"/>
+      </w:rPr>
+    </w:lvl>
+    <w:lvl w:ilvl="1" w:tentative="1">
+      <w:start w:val="1"/>
+      <w:numFmt w:val="bullet"/>
+      <w:lvlText w:val="o"/>
+      <w:lvlJc w:val="left"/>
+      <w:pPr>
+        <w:tabs>
+          <w:tab w:val="num" w:pos="1440"/>
+        </w:tabs>
+        <w:ind w:left="1440" w:hanging="360"/>
+      </w:pPr>
+      <w:rPr>
+        <w:rFonts w:ascii="Courier New" w:hAnsi="Courier New" w:hint="default"/>
+        <w:sz w:val="20"/>
+      </w:rPr>
+    </w:lvl>
+    <w:lvl w:ilvl="2" w:tentative="1">
+      <w:start w:val="1"/>
+      <w:numFmt w:val="bullet"/>
+      <w:lvlText w:val=""/>
+      <w:lvlJc w:val="left"/>
+      <w:pPr>
+        <w:tabs>
+          <w:tab w:val="num" w:pos="2160"/>
+        </w:tabs>
+        <w:ind w:left="2160" w:hanging="360"/>
+      </w:pPr>
+      <w:rPr>
+        <w:rFonts w:ascii="Wingdings" w:hAnsi="Wingdings" w:hint="default"/>
+        <w:sz w:val="20"/>
+      </w:rPr>
+    </w:lvl>
+    <w:lvl w:ilvl="3" w:tentative="1">
+      <w:start w:val="1"/>
+      <w:numFmt w:val="bullet"/>
+      <w:lvlText w:val=""/>
+      <w:lvlJc w:val="left"/>
+      <w:pPr>
+        <w:tabs>
+          <w:tab w:val="num" w:pos="2880"/>
+        </w:tabs>
+        <w:ind w:left="2880" w:hanging="360"/>
+      </w:pPr>
+      <w:rPr>
+        <w:rFonts w:ascii="Wingdings" w:hAnsi="Wingdings" w:hint="default"/>
+        <w:sz w:val="20"/>
+      </w:rPr>
+    </w:lvl>
+    <w:lvl w:ilvl="4" w:tentative="1">
+      <w:start w:val="1"/>
+      <w:numFmt w:val="bullet"/>
+      <w:lvlText w:val=""/>
+      <w:lvlJc w:val="left"/>
+      <w:pPr>
+        <w:tabs>
+          <w:tab w:val="num" w:pos="3600"/>
+        </w:tabs>
+        <w:ind w:left="3600" w:hanging="360"/>
+      </w:pPr>
+      <w:rPr>
+        <w:rFonts w:ascii="Wingdings" w:hAnsi="Wingdings" w:hint="default"/>
+        <w:sz w:val="20"/>
+      </w:rPr>
+    </w:lvl>
+    <w:lvl w:ilvl="5" w:tentative="1">
+      <w:start w:val="1"/>
+      <w:numFmt w:val="bullet"/>
+      <w:lvlText w:val=""/>
+      <w:lvlJc w:val="left"/>
+      <w:pPr>
+        <w:tabs>
+          <w:tab w:val="num" w:pos="4320"/>
+        </w:tabs>
+        <w:ind w:left="4320" w:hanging="360"/>
+      </w:pPr>
+      <w:rPr>
+        <w:rFonts w:ascii="Wingdings" w:hAnsi="Wingdings" w:hint="default"/>
+        <w:sz w:val="20"/>
+      </w:rPr>
+    </w:lvl>
+    <w:lvl w:ilvl="6" w:tentative="1">
+      <w:start w:val="1"/>
+      <w:numFmt w:val="bullet"/>
+      <w:lvlText w:val=""/>
+      <w:lvlJc w:val="left"/>
+      <w:pPr>
+        <w:tabs>
+          <w:tab w:val="num" w:pos="5040"/>
+        </w:tabs>
+        <w:ind w:left="5040" w:hanging="360"/>
+      </w:pPr>
+      <w:rPr>
+        <w:rFonts w:ascii="Wingdings" w:hAnsi="Wingdings" w:hint="default"/>
+        <w:sz w:val="20"/>
+      </w:rPr>
+    </w:lvl>
+    <w:lvl w:ilvl="7" w:tentative="1">
+      <w:start w:val="1"/>
+      <w:numFmt w:val="bullet"/>
+      <w:lvlText w:val=""/>
+      <w:lvlJc w:val="left"/>
+      <w:pPr>
+        <w:tabs>
+          <w:tab w:val="num" w:pos="5760"/>
+        </w:tabs>
+        <w:ind w:left="5760" w:hanging="360"/>
+      </w:pPr>
+      <w:rPr>
+        <w:rFonts w:ascii="Wingdings" w:hAnsi="Wingdings" w:hint="default"/>
+        <w:sz w:val="20"/>
+      </w:rPr>
+    </w:lvl>
+    <w:lvl w:ilvl="8" w:tentative="1">
+      <w:start w:val="1"/>
+      <w:numFmt w:val="bullet"/>
+      <w:lvlText w:val=""/>
+      <w:lvlJc w:val="left"/>
+      <w:pPr>
+        <w:tabs>
+          <w:tab w:val="num" w:pos="6480"/>
+        </w:tabs>
+        <w:ind w:left="6480" w:hanging="360"/>
+      </w:pPr>
+      <w:rPr>
+        <w:rFonts w:ascii="Wingdings" w:hAnsi="Wingdings" w:hint="default"/>
+        <w:sz w:val="20"/>
+      </w:rPr>
+    </w:lvl>
+  </w:abstractNum>
+  <w:abstractNum w:abstractNumId="69" w15:restartNumberingAfterBreak="0">
     <w:nsid w:val="3ACB2B54"/>
     <w:multiLevelType w:val="multilevel"/>
     <w:tmpl w:val="F9E8EB94"/>
@@ -25313,7 +26888,7 @@
       </w:rPr>
     </w:lvl>
   </w:abstractNum>
-  <w:abstractNum w:abstractNumId="66" w15:restartNumberingAfterBreak="0">
+  <w:abstractNum w:abstractNumId="70" w15:restartNumberingAfterBreak="0">
     <w:nsid w:val="3DDE2683"/>
     <w:multiLevelType w:val="multilevel"/>
     <w:tmpl w:val="4DAE9C48"/>
@@ -25462,7 +27037,7 @@
       </w:rPr>
     </w:lvl>
   </w:abstractNum>
-  <w:abstractNum w:abstractNumId="67" w15:restartNumberingAfterBreak="0">
+  <w:abstractNum w:abstractNumId="71" w15:restartNumberingAfterBreak="0">
     <w:nsid w:val="3DF10524"/>
     <w:multiLevelType w:val="multilevel"/>
     <w:tmpl w:val="C4F0BF70"/>
@@ -25575,7 +27150,7 @@
       </w:pPr>
     </w:lvl>
   </w:abstractNum>
-  <w:abstractNum w:abstractNumId="68" w15:restartNumberingAfterBreak="0">
+  <w:abstractNum w:abstractNumId="72" w15:restartNumberingAfterBreak="0">
     <w:nsid w:val="3E296504"/>
     <w:multiLevelType w:val="multilevel"/>
     <w:tmpl w:val="0FC8AB44"/>
@@ -25688,7 +27263,7 @@
       </w:pPr>
     </w:lvl>
   </w:abstractNum>
-  <w:abstractNum w:abstractNumId="69" w15:restartNumberingAfterBreak="0">
+  <w:abstractNum w:abstractNumId="73" w15:restartNumberingAfterBreak="0">
     <w:nsid w:val="3E452C72"/>
     <w:multiLevelType w:val="multilevel"/>
     <w:tmpl w:val="B3B47A94"/>
@@ -25837,7 +27412,7 @@
       </w:rPr>
     </w:lvl>
   </w:abstractNum>
-  <w:abstractNum w:abstractNumId="70" w15:restartNumberingAfterBreak="0">
+  <w:abstractNum w:abstractNumId="74" w15:restartNumberingAfterBreak="0">
     <w:nsid w:val="3E673983"/>
     <w:multiLevelType w:val="multilevel"/>
     <w:tmpl w:val="1F7A0C4A"/>
@@ -25986,7 +27561,7 @@
       </w:rPr>
     </w:lvl>
   </w:abstractNum>
-  <w:abstractNum w:abstractNumId="71" w15:restartNumberingAfterBreak="0">
+  <w:abstractNum w:abstractNumId="75" w15:restartNumberingAfterBreak="0">
     <w:nsid w:val="3EFF0EDA"/>
     <w:multiLevelType w:val="multilevel"/>
     <w:tmpl w:val="E028DEA2"/>
@@ -26135,7 +27710,7 @@
       </w:rPr>
     </w:lvl>
   </w:abstractNum>
-  <w:abstractNum w:abstractNumId="72" w15:restartNumberingAfterBreak="0">
+  <w:abstractNum w:abstractNumId="76" w15:restartNumberingAfterBreak="0">
     <w:nsid w:val="3F100159"/>
     <w:multiLevelType w:val="multilevel"/>
     <w:tmpl w:val="D1A2EA54"/>
@@ -26284,7 +27859,7 @@
       </w:rPr>
     </w:lvl>
   </w:abstractNum>
-  <w:abstractNum w:abstractNumId="73" w15:restartNumberingAfterBreak="0">
+  <w:abstractNum w:abstractNumId="77" w15:restartNumberingAfterBreak="0">
     <w:nsid w:val="41C01ABF"/>
     <w:multiLevelType w:val="multilevel"/>
     <w:tmpl w:val="A60803DE"/>
@@ -26433,7 +28008,7 @@
       </w:rPr>
     </w:lvl>
   </w:abstractNum>
-  <w:abstractNum w:abstractNumId="74" w15:restartNumberingAfterBreak="0">
+  <w:abstractNum w:abstractNumId="78" w15:restartNumberingAfterBreak="0">
     <w:nsid w:val="425858E9"/>
     <w:multiLevelType w:val="hybridMultilevel"/>
     <w:tmpl w:val="00701920"/>
@@ -26546,7 +28121,7 @@
       </w:rPr>
     </w:lvl>
   </w:abstractNum>
-  <w:abstractNum w:abstractNumId="75" w15:restartNumberingAfterBreak="0">
+  <w:abstractNum w:abstractNumId="79" w15:restartNumberingAfterBreak="0">
     <w:nsid w:val="429D4CDF"/>
     <w:multiLevelType w:val="multilevel"/>
     <w:tmpl w:val="A4862AA2"/>
@@ -26695,7 +28270,7 @@
       </w:rPr>
     </w:lvl>
   </w:abstractNum>
-  <w:abstractNum w:abstractNumId="76" w15:restartNumberingAfterBreak="0">
+  <w:abstractNum w:abstractNumId="80" w15:restartNumberingAfterBreak="0">
     <w:nsid w:val="43443BA6"/>
     <w:multiLevelType w:val="multilevel"/>
     <w:tmpl w:val="41A271BE"/>
@@ -26844,7 +28419,7 @@
       </w:rPr>
     </w:lvl>
   </w:abstractNum>
-  <w:abstractNum w:abstractNumId="77" w15:restartNumberingAfterBreak="0">
+  <w:abstractNum w:abstractNumId="81" w15:restartNumberingAfterBreak="0">
     <w:nsid w:val="44360F54"/>
     <w:multiLevelType w:val="multilevel"/>
     <w:tmpl w:val="7C06981C"/>
@@ -26993,7 +28568,7 @@
       </w:rPr>
     </w:lvl>
   </w:abstractNum>
-  <w:abstractNum w:abstractNumId="78" w15:restartNumberingAfterBreak="0">
+  <w:abstractNum w:abstractNumId="82" w15:restartNumberingAfterBreak="0">
     <w:nsid w:val="44AB0B99"/>
     <w:multiLevelType w:val="hybridMultilevel"/>
     <w:tmpl w:val="1E88A024"/>
@@ -27085,7 +28660,7 @@
       </w:pPr>
     </w:lvl>
   </w:abstractNum>
-  <w:abstractNum w:abstractNumId="79" w15:restartNumberingAfterBreak="0">
+  <w:abstractNum w:abstractNumId="83" w15:restartNumberingAfterBreak="0">
     <w:nsid w:val="460B667C"/>
     <w:multiLevelType w:val="multilevel"/>
     <w:tmpl w:val="E4A428BE"/>
@@ -27202,7 +28777,7 @@
       </w:pPr>
     </w:lvl>
   </w:abstractNum>
-  <w:abstractNum w:abstractNumId="80" w15:restartNumberingAfterBreak="0">
+  <w:abstractNum w:abstractNumId="84" w15:restartNumberingAfterBreak="0">
     <w:nsid w:val="46934527"/>
     <w:multiLevelType w:val="multilevel"/>
     <w:tmpl w:val="62C2468E"/>
@@ -27351,7 +28926,7 @@
       </w:rPr>
     </w:lvl>
   </w:abstractNum>
-  <w:abstractNum w:abstractNumId="81" w15:restartNumberingAfterBreak="0">
+  <w:abstractNum w:abstractNumId="85" w15:restartNumberingAfterBreak="0">
     <w:nsid w:val="47D75873"/>
     <w:multiLevelType w:val="multilevel"/>
     <w:tmpl w:val="0988E8A0"/>
@@ -27500,7 +29075,7 @@
       </w:rPr>
     </w:lvl>
   </w:abstractNum>
-  <w:abstractNum w:abstractNumId="82" w15:restartNumberingAfterBreak="0">
+  <w:abstractNum w:abstractNumId="86" w15:restartNumberingAfterBreak="0">
     <w:nsid w:val="491456F3"/>
     <w:multiLevelType w:val="multilevel"/>
     <w:tmpl w:val="D13CA226"/>
@@ -27649,7 +29224,7 @@
       </w:rPr>
     </w:lvl>
   </w:abstractNum>
-  <w:abstractNum w:abstractNumId="83" w15:restartNumberingAfterBreak="0">
+  <w:abstractNum w:abstractNumId="87" w15:restartNumberingAfterBreak="0">
     <w:nsid w:val="4B1A6138"/>
     <w:multiLevelType w:val="multilevel"/>
     <w:tmpl w:val="EB5A7314"/>
@@ -27798,7 +29373,7 @@
       </w:rPr>
     </w:lvl>
   </w:abstractNum>
-  <w:abstractNum w:abstractNumId="84" w15:restartNumberingAfterBreak="0">
+  <w:abstractNum w:abstractNumId="88" w15:restartNumberingAfterBreak="0">
     <w:nsid w:val="4B263A69"/>
     <w:multiLevelType w:val="multilevel"/>
     <w:tmpl w:val="20E42248"/>
@@ -27947,7 +29522,7 @@
       </w:rPr>
     </w:lvl>
   </w:abstractNum>
-  <w:abstractNum w:abstractNumId="85" w15:restartNumberingAfterBreak="0">
+  <w:abstractNum w:abstractNumId="89" w15:restartNumberingAfterBreak="0">
     <w:nsid w:val="4BE837A0"/>
     <w:multiLevelType w:val="multilevel"/>
     <w:tmpl w:val="DB6C6D66"/>
@@ -28138,7 +29713,7 @@
       </w:rPr>
     </w:lvl>
   </w:abstractNum>
-  <w:abstractNum w:abstractNumId="86" w15:restartNumberingAfterBreak="0">
+  <w:abstractNum w:abstractNumId="90" w15:restartNumberingAfterBreak="0">
     <w:nsid w:val="4D5C7A95"/>
     <w:multiLevelType w:val="multilevel"/>
     <w:tmpl w:val="51A6C266"/>
@@ -28287,7 +29862,7 @@
       </w:rPr>
     </w:lvl>
   </w:abstractNum>
-  <w:abstractNum w:abstractNumId="87" w15:restartNumberingAfterBreak="0">
+  <w:abstractNum w:abstractNumId="91" w15:restartNumberingAfterBreak="0">
     <w:nsid w:val="4E6D6553"/>
     <w:multiLevelType w:val="multilevel"/>
     <w:tmpl w:val="EA02F360"/>
@@ -28436,7 +30011,7 @@
       </w:rPr>
     </w:lvl>
   </w:abstractNum>
-  <w:abstractNum w:abstractNumId="88" w15:restartNumberingAfterBreak="0">
+  <w:abstractNum w:abstractNumId="92" w15:restartNumberingAfterBreak="0">
     <w:nsid w:val="50F04A6E"/>
     <w:multiLevelType w:val="multilevel"/>
     <w:tmpl w:val="DCF2D7EA"/>
@@ -28585,7 +30160,7 @@
       </w:rPr>
     </w:lvl>
   </w:abstractNum>
-  <w:abstractNum w:abstractNumId="89" w15:restartNumberingAfterBreak="0">
+  <w:abstractNum w:abstractNumId="93" w15:restartNumberingAfterBreak="0">
     <w:nsid w:val="51253071"/>
     <w:multiLevelType w:val="multilevel"/>
     <w:tmpl w:val="44BE7C0A"/>
@@ -28734,7 +30309,7 @@
       </w:rPr>
     </w:lvl>
   </w:abstractNum>
-  <w:abstractNum w:abstractNumId="90" w15:restartNumberingAfterBreak="0">
+  <w:abstractNum w:abstractNumId="94" w15:restartNumberingAfterBreak="0">
     <w:nsid w:val="53286FEC"/>
     <w:multiLevelType w:val="multilevel"/>
     <w:tmpl w:val="EAB25A30"/>
@@ -28883,7 +30458,7 @@
       </w:rPr>
     </w:lvl>
   </w:abstractNum>
-  <w:abstractNum w:abstractNumId="91" w15:restartNumberingAfterBreak="0">
+  <w:abstractNum w:abstractNumId="95" w15:restartNumberingAfterBreak="0">
     <w:nsid w:val="55C94472"/>
     <w:multiLevelType w:val="multilevel"/>
     <w:tmpl w:val="31586E42"/>
@@ -29032,7 +30607,7 @@
       </w:rPr>
     </w:lvl>
   </w:abstractNum>
-  <w:abstractNum w:abstractNumId="92" w15:restartNumberingAfterBreak="0">
+  <w:abstractNum w:abstractNumId="96" w15:restartNumberingAfterBreak="0">
     <w:nsid w:val="562A5739"/>
     <w:multiLevelType w:val="multilevel"/>
     <w:tmpl w:val="E26CF700"/>
@@ -29181,7 +30756,7 @@
       </w:rPr>
     </w:lvl>
   </w:abstractNum>
-  <w:abstractNum w:abstractNumId="93" w15:restartNumberingAfterBreak="0">
+  <w:abstractNum w:abstractNumId="97" w15:restartNumberingAfterBreak="0">
     <w:nsid w:val="56927979"/>
     <w:multiLevelType w:val="multilevel"/>
     <w:tmpl w:val="C1AEED00"/>
@@ -29330,7 +30905,7 @@
       </w:rPr>
     </w:lvl>
   </w:abstractNum>
-  <w:abstractNum w:abstractNumId="94" w15:restartNumberingAfterBreak="0">
+  <w:abstractNum w:abstractNumId="98" w15:restartNumberingAfterBreak="0">
     <w:nsid w:val="58197261"/>
     <w:multiLevelType w:val="multilevel"/>
     <w:tmpl w:val="939C51B0"/>
@@ -29479,7 +31054,7 @@
       </w:rPr>
     </w:lvl>
   </w:abstractNum>
-  <w:abstractNum w:abstractNumId="95" w15:restartNumberingAfterBreak="0">
+  <w:abstractNum w:abstractNumId="99" w15:restartNumberingAfterBreak="0">
     <w:nsid w:val="584F2780"/>
     <w:multiLevelType w:val="multilevel"/>
     <w:tmpl w:val="26D28B00"/>
@@ -29628,7 +31203,7 @@
       </w:rPr>
     </w:lvl>
   </w:abstractNum>
-  <w:abstractNum w:abstractNumId="96" w15:restartNumberingAfterBreak="0">
+  <w:abstractNum w:abstractNumId="100" w15:restartNumberingAfterBreak="0">
     <w:nsid w:val="5893554F"/>
     <w:multiLevelType w:val="multilevel"/>
     <w:tmpl w:val="E294E472"/>
@@ -29777,7 +31352,7 @@
       </w:rPr>
     </w:lvl>
   </w:abstractNum>
-  <w:abstractNum w:abstractNumId="97" w15:restartNumberingAfterBreak="0">
+  <w:abstractNum w:abstractNumId="101" w15:restartNumberingAfterBreak="0">
     <w:nsid w:val="5902620A"/>
     <w:multiLevelType w:val="multilevel"/>
     <w:tmpl w:val="BA560CEE"/>
@@ -29890,7 +31465,7 @@
       </w:pPr>
     </w:lvl>
   </w:abstractNum>
-  <w:abstractNum w:abstractNumId="98" w15:restartNumberingAfterBreak="0">
+  <w:abstractNum w:abstractNumId="102" w15:restartNumberingAfterBreak="0">
     <w:nsid w:val="59F315EB"/>
     <w:multiLevelType w:val="multilevel"/>
     <w:tmpl w:val="0D2835EE"/>
@@ -30039,7 +31614,7 @@
       </w:rPr>
     </w:lvl>
   </w:abstractNum>
-  <w:abstractNum w:abstractNumId="99" w15:restartNumberingAfterBreak="0">
+  <w:abstractNum w:abstractNumId="103" w15:restartNumberingAfterBreak="0">
     <w:nsid w:val="5A361966"/>
     <w:multiLevelType w:val="multilevel"/>
     <w:tmpl w:val="37A88B62"/>
@@ -30156,7 +31731,7 @@
       </w:pPr>
     </w:lvl>
   </w:abstractNum>
-  <w:abstractNum w:abstractNumId="100" w15:restartNumberingAfterBreak="0">
+  <w:abstractNum w:abstractNumId="104" w15:restartNumberingAfterBreak="0">
     <w:nsid w:val="5A4B4BAB"/>
     <w:multiLevelType w:val="multilevel"/>
     <w:tmpl w:val="660EABAE"/>
@@ -30305,7 +31880,7 @@
       </w:rPr>
     </w:lvl>
   </w:abstractNum>
-  <w:abstractNum w:abstractNumId="101" w15:restartNumberingAfterBreak="0">
+  <w:abstractNum w:abstractNumId="105" w15:restartNumberingAfterBreak="0">
     <w:nsid w:val="5AB64F77"/>
     <w:multiLevelType w:val="multilevel"/>
     <w:tmpl w:val="935483F4"/>
@@ -30418,7 +31993,7 @@
       </w:pPr>
     </w:lvl>
   </w:abstractNum>
-  <w:abstractNum w:abstractNumId="102" w15:restartNumberingAfterBreak="0">
+  <w:abstractNum w:abstractNumId="106" w15:restartNumberingAfterBreak="0">
     <w:nsid w:val="5B453677"/>
     <w:multiLevelType w:val="multilevel"/>
     <w:tmpl w:val="6726B418"/>
@@ -30567,7 +32142,7 @@
       </w:rPr>
     </w:lvl>
   </w:abstractNum>
-  <w:abstractNum w:abstractNumId="103" w15:restartNumberingAfterBreak="0">
+  <w:abstractNum w:abstractNumId="107" w15:restartNumberingAfterBreak="0">
     <w:nsid w:val="5C82425F"/>
     <w:multiLevelType w:val="multilevel"/>
     <w:tmpl w:val="FB882F72"/>
@@ -30716,7 +32291,7 @@
       </w:rPr>
     </w:lvl>
   </w:abstractNum>
-  <w:abstractNum w:abstractNumId="104" w15:restartNumberingAfterBreak="0">
+  <w:abstractNum w:abstractNumId="108" w15:restartNumberingAfterBreak="0">
     <w:nsid w:val="5C9B70A1"/>
     <w:multiLevelType w:val="multilevel"/>
     <w:tmpl w:val="1B28551A"/>
@@ -30865,7 +32440,7 @@
       </w:rPr>
     </w:lvl>
   </w:abstractNum>
-  <w:abstractNum w:abstractNumId="105" w15:restartNumberingAfterBreak="0">
+  <w:abstractNum w:abstractNumId="109" w15:restartNumberingAfterBreak="0">
     <w:nsid w:val="5D683B73"/>
     <w:multiLevelType w:val="multilevel"/>
     <w:tmpl w:val="D3482C26"/>
@@ -31014,7 +32589,7 @@
       </w:rPr>
     </w:lvl>
   </w:abstractNum>
-  <w:abstractNum w:abstractNumId="106" w15:restartNumberingAfterBreak="0">
+  <w:abstractNum w:abstractNumId="110" w15:restartNumberingAfterBreak="0">
     <w:nsid w:val="5E6936B4"/>
     <w:multiLevelType w:val="multilevel"/>
     <w:tmpl w:val="9C3E5DAE"/>
@@ -31163,7 +32738,7 @@
       </w:rPr>
     </w:lvl>
   </w:abstractNum>
-  <w:abstractNum w:abstractNumId="107" w15:restartNumberingAfterBreak="0">
+  <w:abstractNum w:abstractNumId="111" w15:restartNumberingAfterBreak="0">
     <w:nsid w:val="5E8A1069"/>
     <w:multiLevelType w:val="multilevel"/>
     <w:tmpl w:val="9E104EF6"/>
@@ -31312,7 +32887,7 @@
       </w:rPr>
     </w:lvl>
   </w:abstractNum>
-  <w:abstractNum w:abstractNumId="108" w15:restartNumberingAfterBreak="0">
+  <w:abstractNum w:abstractNumId="112" w15:restartNumberingAfterBreak="0">
     <w:nsid w:val="5E9A0F12"/>
     <w:multiLevelType w:val="multilevel"/>
     <w:tmpl w:val="A1A0211C"/>
@@ -31461,7 +33036,7 @@
       </w:rPr>
     </w:lvl>
   </w:abstractNum>
-  <w:abstractNum w:abstractNumId="109" w15:restartNumberingAfterBreak="0">
+  <w:abstractNum w:abstractNumId="113" w15:restartNumberingAfterBreak="0">
     <w:nsid w:val="5F68695F"/>
     <w:multiLevelType w:val="multilevel"/>
     <w:tmpl w:val="460A71A8"/>
@@ -31610,7 +33185,7 @@
       </w:rPr>
     </w:lvl>
   </w:abstractNum>
-  <w:abstractNum w:abstractNumId="110" w15:restartNumberingAfterBreak="0">
+  <w:abstractNum w:abstractNumId="114" w15:restartNumberingAfterBreak="0">
     <w:nsid w:val="60747B1D"/>
     <w:multiLevelType w:val="multilevel"/>
     <w:tmpl w:val="C61003D6"/>
@@ -31759,7 +33334,7 @@
       </w:rPr>
     </w:lvl>
   </w:abstractNum>
-  <w:abstractNum w:abstractNumId="111" w15:restartNumberingAfterBreak="0">
+  <w:abstractNum w:abstractNumId="115" w15:restartNumberingAfterBreak="0">
     <w:nsid w:val="61A00AF4"/>
     <w:multiLevelType w:val="multilevel"/>
     <w:tmpl w:val="E0F6BCC8"/>
@@ -31908,7 +33483,7 @@
       </w:rPr>
     </w:lvl>
   </w:abstractNum>
-  <w:abstractNum w:abstractNumId="112" w15:restartNumberingAfterBreak="0">
+  <w:abstractNum w:abstractNumId="116" w15:restartNumberingAfterBreak="0">
     <w:nsid w:val="62743815"/>
     <w:multiLevelType w:val="multilevel"/>
     <w:tmpl w:val="6AD0355A"/>
@@ -32057,7 +33632,7 @@
       </w:rPr>
     </w:lvl>
   </w:abstractNum>
-  <w:abstractNum w:abstractNumId="113" w15:restartNumberingAfterBreak="0">
+  <w:abstractNum w:abstractNumId="117" w15:restartNumberingAfterBreak="0">
     <w:nsid w:val="62F92D32"/>
     <w:multiLevelType w:val="multilevel"/>
     <w:tmpl w:val="0D52789A"/>
@@ -32206,7 +33781,7 @@
       </w:rPr>
     </w:lvl>
   </w:abstractNum>
-  <w:abstractNum w:abstractNumId="114" w15:restartNumberingAfterBreak="0">
+  <w:abstractNum w:abstractNumId="118" w15:restartNumberingAfterBreak="0">
     <w:nsid w:val="630D3A59"/>
     <w:multiLevelType w:val="multilevel"/>
     <w:tmpl w:val="6040D962"/>
@@ -32355,7 +33930,7 @@
       </w:rPr>
     </w:lvl>
   </w:abstractNum>
-  <w:abstractNum w:abstractNumId="115" w15:restartNumberingAfterBreak="0">
+  <w:abstractNum w:abstractNumId="119" w15:restartNumberingAfterBreak="0">
     <w:nsid w:val="6313269F"/>
     <w:multiLevelType w:val="multilevel"/>
     <w:tmpl w:val="9306D6BE"/>
@@ -32504,7 +34079,7 @@
       </w:rPr>
     </w:lvl>
   </w:abstractNum>
-  <w:abstractNum w:abstractNumId="116" w15:restartNumberingAfterBreak="0">
+  <w:abstractNum w:abstractNumId="120" w15:restartNumberingAfterBreak="0">
     <w:nsid w:val="636E362E"/>
     <w:multiLevelType w:val="multilevel"/>
     <w:tmpl w:val="7920223E"/>
@@ -32621,7 +34196,7 @@
       </w:pPr>
     </w:lvl>
   </w:abstractNum>
-  <w:abstractNum w:abstractNumId="117" w15:restartNumberingAfterBreak="0">
+  <w:abstractNum w:abstractNumId="121" w15:restartNumberingAfterBreak="0">
     <w:nsid w:val="63AE4805"/>
     <w:multiLevelType w:val="multilevel"/>
     <w:tmpl w:val="6DE0BF82"/>
@@ -32770,7 +34345,7 @@
       </w:rPr>
     </w:lvl>
   </w:abstractNum>
-  <w:abstractNum w:abstractNumId="118" w15:restartNumberingAfterBreak="0">
+  <w:abstractNum w:abstractNumId="122" w15:restartNumberingAfterBreak="0">
     <w:nsid w:val="6438040A"/>
     <w:multiLevelType w:val="multilevel"/>
     <w:tmpl w:val="2BE2D6FE"/>
@@ -32919,7 +34494,7 @@
       </w:rPr>
     </w:lvl>
   </w:abstractNum>
-  <w:abstractNum w:abstractNumId="119" w15:restartNumberingAfterBreak="0">
+  <w:abstractNum w:abstractNumId="123" w15:restartNumberingAfterBreak="0">
     <w:nsid w:val="65BB79D1"/>
     <w:multiLevelType w:val="multilevel"/>
     <w:tmpl w:val="4A5AC3FE"/>
@@ -33068,7 +34643,7 @@
       </w:rPr>
     </w:lvl>
   </w:abstractNum>
-  <w:abstractNum w:abstractNumId="120" w15:restartNumberingAfterBreak="0">
+  <w:abstractNum w:abstractNumId="124" w15:restartNumberingAfterBreak="0">
     <w:nsid w:val="662F6AF7"/>
     <w:multiLevelType w:val="multilevel"/>
     <w:tmpl w:val="A4C6F348"/>
@@ -33181,7 +34756,7 @@
       </w:pPr>
     </w:lvl>
   </w:abstractNum>
-  <w:abstractNum w:abstractNumId="121" w15:restartNumberingAfterBreak="0">
+  <w:abstractNum w:abstractNumId="125" w15:restartNumberingAfterBreak="0">
     <w:nsid w:val="67B0089C"/>
     <w:multiLevelType w:val="multilevel"/>
     <w:tmpl w:val="DFD8DFDE"/>
@@ -33330,7 +34905,156 @@
       </w:rPr>
     </w:lvl>
   </w:abstractNum>
-  <w:abstractNum w:abstractNumId="122" w15:restartNumberingAfterBreak="0">
+  <w:abstractNum w:abstractNumId="126" w15:restartNumberingAfterBreak="0">
+    <w:nsid w:val="68171A15"/>
+    <w:multiLevelType w:val="multilevel"/>
+    <w:tmpl w:val="9BEC28C8"/>
+    <w:lvl w:ilvl="0">
+      <w:start w:val="1"/>
+      <w:numFmt w:val="bullet"/>
+      <w:lvlText w:val=""/>
+      <w:lvlJc w:val="left"/>
+      <w:pPr>
+        <w:tabs>
+          <w:tab w:val="num" w:pos="720"/>
+        </w:tabs>
+        <w:ind w:left="720" w:hanging="360"/>
+      </w:pPr>
+      <w:rPr>
+        <w:rFonts w:ascii="Symbol" w:hAnsi="Symbol" w:hint="default"/>
+        <w:sz w:val="20"/>
+      </w:rPr>
+    </w:lvl>
+    <w:lvl w:ilvl="1" w:tentative="1">
+      <w:start w:val="1"/>
+      <w:numFmt w:val="bullet"/>
+      <w:lvlText w:val="o"/>
+      <w:lvlJc w:val="left"/>
+      <w:pPr>
+        <w:tabs>
+          <w:tab w:val="num" w:pos="1440"/>
+        </w:tabs>
+        <w:ind w:left="1440" w:hanging="360"/>
+      </w:pPr>
+      <w:rPr>
+        <w:rFonts w:ascii="Courier New" w:hAnsi="Courier New" w:hint="default"/>
+        <w:sz w:val="20"/>
+      </w:rPr>
+    </w:lvl>
+    <w:lvl w:ilvl="2" w:tentative="1">
+      <w:start w:val="1"/>
+      <w:numFmt w:val="bullet"/>
+      <w:lvlText w:val=""/>
+      <w:lvlJc w:val="left"/>
+      <w:pPr>
+        <w:tabs>
+          <w:tab w:val="num" w:pos="2160"/>
+        </w:tabs>
+        <w:ind w:left="2160" w:hanging="360"/>
+      </w:pPr>
+      <w:rPr>
+        <w:rFonts w:ascii="Wingdings" w:hAnsi="Wingdings" w:hint="default"/>
+        <w:sz w:val="20"/>
+      </w:rPr>
+    </w:lvl>
+    <w:lvl w:ilvl="3" w:tentative="1">
+      <w:start w:val="1"/>
+      <w:numFmt w:val="bullet"/>
+      <w:lvlText w:val=""/>
+      <w:lvlJc w:val="left"/>
+      <w:pPr>
+        <w:tabs>
+          <w:tab w:val="num" w:pos="2880"/>
+        </w:tabs>
+        <w:ind w:left="2880" w:hanging="360"/>
+      </w:pPr>
+      <w:rPr>
+        <w:rFonts w:ascii="Wingdings" w:hAnsi="Wingdings" w:hint="default"/>
+        <w:sz w:val="20"/>
+      </w:rPr>
+    </w:lvl>
+    <w:lvl w:ilvl="4" w:tentative="1">
+      <w:start w:val="1"/>
+      <w:numFmt w:val="bullet"/>
+      <w:lvlText w:val=""/>
+      <w:lvlJc w:val="left"/>
+      <w:pPr>
+        <w:tabs>
+          <w:tab w:val="num" w:pos="3600"/>
+        </w:tabs>
+        <w:ind w:left="3600" w:hanging="360"/>
+      </w:pPr>
+      <w:rPr>
+        <w:rFonts w:ascii="Wingdings" w:hAnsi="Wingdings" w:hint="default"/>
+        <w:sz w:val="20"/>
+      </w:rPr>
+    </w:lvl>
+    <w:lvl w:ilvl="5" w:tentative="1">
+      <w:start w:val="1"/>
+      <w:numFmt w:val="bullet"/>
+      <w:lvlText w:val=""/>
+      <w:lvlJc w:val="left"/>
+      <w:pPr>
+        <w:tabs>
+          <w:tab w:val="num" w:pos="4320"/>
+        </w:tabs>
+        <w:ind w:left="4320" w:hanging="360"/>
+      </w:pPr>
+      <w:rPr>
+        <w:rFonts w:ascii="Wingdings" w:hAnsi="Wingdings" w:hint="default"/>
+        <w:sz w:val="20"/>
+      </w:rPr>
+    </w:lvl>
+    <w:lvl w:ilvl="6" w:tentative="1">
+      <w:start w:val="1"/>
+      <w:numFmt w:val="bullet"/>
+      <w:lvlText w:val=""/>
+      <w:lvlJc w:val="left"/>
+      <w:pPr>
+        <w:tabs>
+          <w:tab w:val="num" w:pos="5040"/>
+        </w:tabs>
+        <w:ind w:left="5040" w:hanging="360"/>
+      </w:pPr>
+      <w:rPr>
+        <w:rFonts w:ascii="Wingdings" w:hAnsi="Wingdings" w:hint="default"/>
+        <w:sz w:val="20"/>
+      </w:rPr>
+    </w:lvl>
+    <w:lvl w:ilvl="7" w:tentative="1">
+      <w:start w:val="1"/>
+      <w:numFmt w:val="bullet"/>
+      <w:lvlText w:val=""/>
+      <w:lvlJc w:val="left"/>
+      <w:pPr>
+        <w:tabs>
+          <w:tab w:val="num" w:pos="5760"/>
+        </w:tabs>
+        <w:ind w:left="5760" w:hanging="360"/>
+      </w:pPr>
+      <w:rPr>
+        <w:rFonts w:ascii="Wingdings" w:hAnsi="Wingdings" w:hint="default"/>
+        <w:sz w:val="20"/>
+      </w:rPr>
+    </w:lvl>
+    <w:lvl w:ilvl="8" w:tentative="1">
+      <w:start w:val="1"/>
+      <w:numFmt w:val="bullet"/>
+      <w:lvlText w:val=""/>
+      <w:lvlJc w:val="left"/>
+      <w:pPr>
+        <w:tabs>
+          <w:tab w:val="num" w:pos="6480"/>
+        </w:tabs>
+        <w:ind w:left="6480" w:hanging="360"/>
+      </w:pPr>
+      <w:rPr>
+        <w:rFonts w:ascii="Wingdings" w:hAnsi="Wingdings" w:hint="default"/>
+        <w:sz w:val="20"/>
+      </w:rPr>
+    </w:lvl>
+  </w:abstractNum>
+  <w:abstractNum w:abstractNumId="127" w15:restartNumberingAfterBreak="0">
     <w:nsid w:val="681C529A"/>
     <w:multiLevelType w:val="multilevel"/>
     <w:tmpl w:val="62B42A60"/>
@@ -33479,7 +35203,7 @@
       </w:rPr>
     </w:lvl>
   </w:abstractNum>
-  <w:abstractNum w:abstractNumId="123" w15:restartNumberingAfterBreak="0">
+  <w:abstractNum w:abstractNumId="128" w15:restartNumberingAfterBreak="0">
     <w:nsid w:val="6845615C"/>
     <w:multiLevelType w:val="hybridMultilevel"/>
     <w:tmpl w:val="E35CF80C"/>
@@ -33591,7 +35315,7 @@
       </w:rPr>
     </w:lvl>
   </w:abstractNum>
-  <w:abstractNum w:abstractNumId="124" w15:restartNumberingAfterBreak="0">
+  <w:abstractNum w:abstractNumId="129" w15:restartNumberingAfterBreak="0">
     <w:nsid w:val="68C16F89"/>
     <w:multiLevelType w:val="hybridMultilevel"/>
     <w:tmpl w:val="76144026"/>
@@ -33704,7 +35428,7 @@
       </w:rPr>
     </w:lvl>
   </w:abstractNum>
-  <w:abstractNum w:abstractNumId="125" w15:restartNumberingAfterBreak="0">
+  <w:abstractNum w:abstractNumId="130" w15:restartNumberingAfterBreak="0">
     <w:nsid w:val="69BB04FB"/>
     <w:multiLevelType w:val="multilevel"/>
     <w:tmpl w:val="9E5EF85C"/>
@@ -33853,7 +35577,7 @@
       </w:rPr>
     </w:lvl>
   </w:abstractNum>
-  <w:abstractNum w:abstractNumId="126" w15:restartNumberingAfterBreak="0">
+  <w:abstractNum w:abstractNumId="131" w15:restartNumberingAfterBreak="0">
     <w:nsid w:val="6A7441A6"/>
     <w:multiLevelType w:val="multilevel"/>
     <w:tmpl w:val="9D88D4CA"/>
@@ -34002,7 +35726,7 @@
       </w:rPr>
     </w:lvl>
   </w:abstractNum>
-  <w:abstractNum w:abstractNumId="127" w15:restartNumberingAfterBreak="0">
+  <w:abstractNum w:abstractNumId="132" w15:restartNumberingAfterBreak="0">
     <w:nsid w:val="6EA21107"/>
     <w:multiLevelType w:val="hybridMultilevel"/>
     <w:tmpl w:val="322406BC"/>
@@ -34115,7 +35839,7 @@
       </w:rPr>
     </w:lvl>
   </w:abstractNum>
-  <w:abstractNum w:abstractNumId="128" w15:restartNumberingAfterBreak="0">
+  <w:abstractNum w:abstractNumId="133" w15:restartNumberingAfterBreak="0">
     <w:nsid w:val="705116CB"/>
     <w:multiLevelType w:val="hybridMultilevel"/>
     <w:tmpl w:val="1F8483F8"/>
@@ -34228,7 +35952,7 @@
       </w:rPr>
     </w:lvl>
   </w:abstractNum>
-  <w:abstractNum w:abstractNumId="129" w15:restartNumberingAfterBreak="0">
+  <w:abstractNum w:abstractNumId="134" w15:restartNumberingAfterBreak="0">
     <w:nsid w:val="713A008D"/>
     <w:multiLevelType w:val="hybridMultilevel"/>
     <w:tmpl w:val="92A0A9D8"/>
@@ -34341,7 +36065,7 @@
       </w:rPr>
     </w:lvl>
   </w:abstractNum>
-  <w:abstractNum w:abstractNumId="130" w15:restartNumberingAfterBreak="0">
+  <w:abstractNum w:abstractNumId="135" w15:restartNumberingAfterBreak="0">
     <w:nsid w:val="71B20F88"/>
     <w:multiLevelType w:val="multilevel"/>
     <w:tmpl w:val="EB4EB0A6"/>
@@ -34490,7 +36214,7 @@
       </w:rPr>
     </w:lvl>
   </w:abstractNum>
-  <w:abstractNum w:abstractNumId="131" w15:restartNumberingAfterBreak="0">
+  <w:abstractNum w:abstractNumId="136" w15:restartNumberingAfterBreak="0">
     <w:nsid w:val="725D2E2B"/>
     <w:multiLevelType w:val="multilevel"/>
     <w:tmpl w:val="D3726948"/>
@@ -34639,7 +36363,7 @@
       </w:rPr>
     </w:lvl>
   </w:abstractNum>
-  <w:abstractNum w:abstractNumId="132" w15:restartNumberingAfterBreak="0">
+  <w:abstractNum w:abstractNumId="137" w15:restartNumberingAfterBreak="0">
     <w:nsid w:val="735E2ECE"/>
     <w:multiLevelType w:val="multilevel"/>
     <w:tmpl w:val="8C5ADF1E"/>
@@ -34752,7 +36476,7 @@
       </w:pPr>
     </w:lvl>
   </w:abstractNum>
-  <w:abstractNum w:abstractNumId="133" w15:restartNumberingAfterBreak="0">
+  <w:abstractNum w:abstractNumId="138" w15:restartNumberingAfterBreak="0">
     <w:nsid w:val="73B36CFD"/>
     <w:multiLevelType w:val="multilevel"/>
     <w:tmpl w:val="D340C9B4"/>
@@ -34901,7 +36625,7 @@
       </w:rPr>
     </w:lvl>
   </w:abstractNum>
-  <w:abstractNum w:abstractNumId="134" w15:restartNumberingAfterBreak="0">
+  <w:abstractNum w:abstractNumId="139" w15:restartNumberingAfterBreak="0">
     <w:nsid w:val="73CE0669"/>
     <w:multiLevelType w:val="multilevel"/>
     <w:tmpl w:val="57ACECBC"/>
@@ -35050,7 +36774,7 @@
       </w:rPr>
     </w:lvl>
   </w:abstractNum>
-  <w:abstractNum w:abstractNumId="135" w15:restartNumberingAfterBreak="0">
+  <w:abstractNum w:abstractNumId="140" w15:restartNumberingAfterBreak="0">
     <w:nsid w:val="73E906C9"/>
     <w:multiLevelType w:val="hybridMultilevel"/>
     <w:tmpl w:val="FF3ADACE"/>
@@ -35136,7 +36860,7 @@
       </w:pPr>
     </w:lvl>
   </w:abstractNum>
-  <w:abstractNum w:abstractNumId="136" w15:restartNumberingAfterBreak="0">
+  <w:abstractNum w:abstractNumId="141" w15:restartNumberingAfterBreak="0">
     <w:nsid w:val="74466037"/>
     <w:multiLevelType w:val="multilevel"/>
     <w:tmpl w:val="F542A1D6"/>
@@ -35285,7 +37009,7 @@
       </w:rPr>
     </w:lvl>
   </w:abstractNum>
-  <w:abstractNum w:abstractNumId="137" w15:restartNumberingAfterBreak="0">
+  <w:abstractNum w:abstractNumId="142" w15:restartNumberingAfterBreak="0">
     <w:nsid w:val="748137F3"/>
     <w:multiLevelType w:val="multilevel"/>
     <w:tmpl w:val="3FAC36F2"/>
@@ -35434,7 +37158,7 @@
       </w:rPr>
     </w:lvl>
   </w:abstractNum>
-  <w:abstractNum w:abstractNumId="138" w15:restartNumberingAfterBreak="0">
+  <w:abstractNum w:abstractNumId="143" w15:restartNumberingAfterBreak="0">
     <w:nsid w:val="75562CA1"/>
     <w:multiLevelType w:val="multilevel"/>
     <w:tmpl w:val="8F1EF400"/>
@@ -35583,7 +37307,7 @@
       </w:rPr>
     </w:lvl>
   </w:abstractNum>
-  <w:abstractNum w:abstractNumId="139" w15:restartNumberingAfterBreak="0">
+  <w:abstractNum w:abstractNumId="144" w15:restartNumberingAfterBreak="0">
     <w:nsid w:val="75C83816"/>
     <w:multiLevelType w:val="multilevel"/>
     <w:tmpl w:val="C74641D2"/>
@@ -35732,7 +37456,7 @@
       </w:rPr>
     </w:lvl>
   </w:abstractNum>
-  <w:abstractNum w:abstractNumId="140" w15:restartNumberingAfterBreak="0">
+  <w:abstractNum w:abstractNumId="145" w15:restartNumberingAfterBreak="0">
     <w:nsid w:val="75FF0FBD"/>
     <w:multiLevelType w:val="multilevel"/>
     <w:tmpl w:val="E95C0520"/>
@@ -35881,7 +37605,7 @@
       </w:rPr>
     </w:lvl>
   </w:abstractNum>
-  <w:abstractNum w:abstractNumId="141" w15:restartNumberingAfterBreak="0">
+  <w:abstractNum w:abstractNumId="146" w15:restartNumberingAfterBreak="0">
     <w:nsid w:val="77E9714C"/>
     <w:multiLevelType w:val="multilevel"/>
     <w:tmpl w:val="6772E4B6"/>
@@ -36030,7 +37754,7 @@
       </w:rPr>
     </w:lvl>
   </w:abstractNum>
-  <w:abstractNum w:abstractNumId="142" w15:restartNumberingAfterBreak="0">
+  <w:abstractNum w:abstractNumId="147" w15:restartNumberingAfterBreak="0">
     <w:nsid w:val="786B7C4C"/>
     <w:multiLevelType w:val="multilevel"/>
     <w:tmpl w:val="79F66DD0"/>
@@ -36179,7 +37903,7 @@
       </w:rPr>
     </w:lvl>
   </w:abstractNum>
-  <w:abstractNum w:abstractNumId="143" w15:restartNumberingAfterBreak="0">
+  <w:abstractNum w:abstractNumId="148" w15:restartNumberingAfterBreak="0">
     <w:nsid w:val="78C26DC4"/>
     <w:multiLevelType w:val="multilevel"/>
     <w:tmpl w:val="4C3E4692"/>
@@ -36328,7 +38052,7 @@
       </w:rPr>
     </w:lvl>
   </w:abstractNum>
-  <w:abstractNum w:abstractNumId="144" w15:restartNumberingAfterBreak="0">
+  <w:abstractNum w:abstractNumId="149" w15:restartNumberingAfterBreak="0">
     <w:nsid w:val="78D604CE"/>
     <w:multiLevelType w:val="multilevel"/>
     <w:tmpl w:val="DF94B4E2"/>
@@ -36445,7 +38169,7 @@
       </w:pPr>
     </w:lvl>
   </w:abstractNum>
-  <w:abstractNum w:abstractNumId="145" w15:restartNumberingAfterBreak="0">
+  <w:abstractNum w:abstractNumId="150" w15:restartNumberingAfterBreak="0">
     <w:nsid w:val="79E51F2E"/>
     <w:multiLevelType w:val="multilevel"/>
     <w:tmpl w:val="C6680846"/>
@@ -36558,7 +38282,7 @@
       </w:pPr>
     </w:lvl>
   </w:abstractNum>
-  <w:abstractNum w:abstractNumId="146" w15:restartNumberingAfterBreak="0">
+  <w:abstractNum w:abstractNumId="151" w15:restartNumberingAfterBreak="0">
     <w:nsid w:val="7A5572F5"/>
     <w:multiLevelType w:val="multilevel"/>
     <w:tmpl w:val="BE542340"/>
@@ -36707,7 +38431,7 @@
       </w:rPr>
     </w:lvl>
   </w:abstractNum>
-  <w:abstractNum w:abstractNumId="147" w15:restartNumberingAfterBreak="0">
+  <w:abstractNum w:abstractNumId="152" w15:restartNumberingAfterBreak="0">
     <w:nsid w:val="7A670A07"/>
     <w:multiLevelType w:val="multilevel"/>
     <w:tmpl w:val="AD72A050"/>
@@ -36820,7 +38544,7 @@
       </w:pPr>
     </w:lvl>
   </w:abstractNum>
-  <w:abstractNum w:abstractNumId="148" w15:restartNumberingAfterBreak="0">
+  <w:abstractNum w:abstractNumId="153" w15:restartNumberingAfterBreak="0">
     <w:nsid w:val="7AF60031"/>
     <w:multiLevelType w:val="multilevel"/>
     <w:tmpl w:val="0B24C7C0"/>
@@ -36969,7 +38693,7 @@
       </w:rPr>
     </w:lvl>
   </w:abstractNum>
-  <w:abstractNum w:abstractNumId="149" w15:restartNumberingAfterBreak="0">
+  <w:abstractNum w:abstractNumId="154" w15:restartNumberingAfterBreak="0">
     <w:nsid w:val="7B8165A4"/>
     <w:multiLevelType w:val="hybridMultilevel"/>
     <w:tmpl w:val="214CB640"/>
@@ -37082,7 +38806,7 @@
       </w:rPr>
     </w:lvl>
   </w:abstractNum>
-  <w:abstractNum w:abstractNumId="150" w15:restartNumberingAfterBreak="0">
+  <w:abstractNum w:abstractNumId="155" w15:restartNumberingAfterBreak="0">
     <w:nsid w:val="7C3F520D"/>
     <w:multiLevelType w:val="multilevel"/>
     <w:tmpl w:val="26086BF4"/>
@@ -37231,7 +38955,7 @@
       </w:rPr>
     </w:lvl>
   </w:abstractNum>
-  <w:abstractNum w:abstractNumId="151" w15:restartNumberingAfterBreak="0">
+  <w:abstractNum w:abstractNumId="156" w15:restartNumberingAfterBreak="0">
     <w:nsid w:val="7DC83B07"/>
     <w:multiLevelType w:val="multilevel"/>
     <w:tmpl w:val="8B108BD6"/>
@@ -37380,7 +39104,7 @@
       </w:rPr>
     </w:lvl>
   </w:abstractNum>
-  <w:abstractNum w:abstractNumId="152" w15:restartNumberingAfterBreak="0">
+  <w:abstractNum w:abstractNumId="157" w15:restartNumberingAfterBreak="0">
     <w:nsid w:val="7F7E47CB"/>
     <w:multiLevelType w:val="hybridMultilevel"/>
     <w:tmpl w:val="ABBE40F4"/>
@@ -37493,463 +39217,478 @@
     </w:lvl>
   </w:abstractNum>
   <w:num w:numId="1" w16cid:durableId="2038895029">
-    <w:abstractNumId w:val="43"/>
+    <w:abstractNumId w:val="44"/>
   </w:num>
   <w:num w:numId="2" w16cid:durableId="1658260856">
-    <w:abstractNumId w:val="78"/>
+    <w:abstractNumId w:val="82"/>
   </w:num>
   <w:num w:numId="3" w16cid:durableId="1554342047">
-    <w:abstractNumId w:val="79"/>
+    <w:abstractNumId w:val="83"/>
   </w:num>
   <w:num w:numId="4" w16cid:durableId="1158033724">
+    <w:abstractNumId w:val="61"/>
+  </w:num>
+  <w:num w:numId="5" w16cid:durableId="1078288219">
+    <w:abstractNumId w:val="149"/>
+  </w:num>
+  <w:num w:numId="6" w16cid:durableId="1735541633">
+    <w:abstractNumId w:val="105"/>
+  </w:num>
+  <w:num w:numId="7" w16cid:durableId="499779609">
+    <w:abstractNumId w:val="89"/>
+  </w:num>
+  <w:num w:numId="8" w16cid:durableId="62221725">
     <w:abstractNumId w:val="58"/>
   </w:num>
-  <w:num w:numId="5" w16cid:durableId="1078288219">
-    <w:abstractNumId w:val="144"/>
+  <w:num w:numId="9" w16cid:durableId="143742076">
+    <w:abstractNumId w:val="18"/>
   </w:num>
-  <w:num w:numId="6" w16cid:durableId="1735541633">
+  <w:num w:numId="10" w16cid:durableId="1988169197">
+    <w:abstractNumId w:val="93"/>
+  </w:num>
+  <w:num w:numId="11" w16cid:durableId="1792818056">
+    <w:abstractNumId w:val="54"/>
+  </w:num>
+  <w:num w:numId="12" w16cid:durableId="188809554">
+    <w:abstractNumId w:val="11"/>
+  </w:num>
+  <w:num w:numId="13" w16cid:durableId="116223769">
+    <w:abstractNumId w:val="28"/>
+  </w:num>
+  <w:num w:numId="14" w16cid:durableId="828207153">
+    <w:abstractNumId w:val="108"/>
+  </w:num>
+  <w:num w:numId="15" w16cid:durableId="792292180">
+    <w:abstractNumId w:val="157"/>
+  </w:num>
+  <w:num w:numId="16" w16cid:durableId="1745563692">
+    <w:abstractNumId w:val="74"/>
+  </w:num>
+  <w:num w:numId="17" w16cid:durableId="486671753">
+    <w:abstractNumId w:val="128"/>
+  </w:num>
+  <w:num w:numId="18" w16cid:durableId="1136527291">
+    <w:abstractNumId w:val="138"/>
+  </w:num>
+  <w:num w:numId="19" w16cid:durableId="1185243648">
+    <w:abstractNumId w:val="152"/>
+  </w:num>
+  <w:num w:numId="20" w16cid:durableId="872615251">
+    <w:abstractNumId w:val="135"/>
+  </w:num>
+  <w:num w:numId="21" w16cid:durableId="1229267445">
+    <w:abstractNumId w:val="103"/>
+  </w:num>
+  <w:num w:numId="22" w16cid:durableId="1156993017">
+    <w:abstractNumId w:val="42"/>
+  </w:num>
+  <w:num w:numId="23" w16cid:durableId="879436578">
     <w:abstractNumId w:val="101"/>
   </w:num>
-  <w:num w:numId="7" w16cid:durableId="499779609">
-    <w:abstractNumId w:val="85"/>
+  <w:num w:numId="24" w16cid:durableId="1052457558">
+    <w:abstractNumId w:val="14"/>
   </w:num>
-  <w:num w:numId="8" w16cid:durableId="62221725">
-    <w:abstractNumId w:val="56"/>
+  <w:num w:numId="25" w16cid:durableId="1156267786">
+    <w:abstractNumId w:val="40"/>
   </w:num>
-  <w:num w:numId="9" w16cid:durableId="143742076">
-    <w:abstractNumId w:val="17"/>
+  <w:num w:numId="26" w16cid:durableId="95056439">
+    <w:abstractNumId w:val="48"/>
   </w:num>
-  <w:num w:numId="10" w16cid:durableId="1988169197">
-    <w:abstractNumId w:val="89"/>
+  <w:num w:numId="27" w16cid:durableId="2019384874">
+    <w:abstractNumId w:val="9"/>
   </w:num>
-  <w:num w:numId="11" w16cid:durableId="1792818056">
+  <w:num w:numId="28" w16cid:durableId="31345617">
+    <w:abstractNumId w:val="120"/>
+  </w:num>
+  <w:num w:numId="29" w16cid:durableId="705789029">
+    <w:abstractNumId w:val="90"/>
+  </w:num>
+  <w:num w:numId="30" w16cid:durableId="810635114">
+    <w:abstractNumId w:val="92"/>
+  </w:num>
+  <w:num w:numId="31" w16cid:durableId="738750039">
     <w:abstractNumId w:val="52"/>
   </w:num>
-  <w:num w:numId="12" w16cid:durableId="188809554">
-    <w:abstractNumId w:val="10"/>
-  </w:num>
-  <w:num w:numId="13" w16cid:durableId="116223769">
-    <w:abstractNumId w:val="27"/>
-  </w:num>
-  <w:num w:numId="14" w16cid:durableId="828207153">
+  <w:num w:numId="32" w16cid:durableId="1589533572">
     <w:abstractNumId w:val="104"/>
   </w:num>
-  <w:num w:numId="15" w16cid:durableId="792292180">
-    <w:abstractNumId w:val="152"/>
-  </w:num>
-  <w:num w:numId="16" w16cid:durableId="1745563692">
-    <w:abstractNumId w:val="70"/>
-  </w:num>
-  <w:num w:numId="17" w16cid:durableId="486671753">
-    <w:abstractNumId w:val="123"/>
-  </w:num>
-  <w:num w:numId="18" w16cid:durableId="1136527291">
-    <w:abstractNumId w:val="133"/>
-  </w:num>
-  <w:num w:numId="19" w16cid:durableId="1185243648">
-    <w:abstractNumId w:val="147"/>
-  </w:num>
-  <w:num w:numId="20" w16cid:durableId="872615251">
-    <w:abstractNumId w:val="130"/>
-  </w:num>
-  <w:num w:numId="21" w16cid:durableId="1229267445">
-    <w:abstractNumId w:val="99"/>
-  </w:num>
-  <w:num w:numId="22" w16cid:durableId="1156993017">
-    <w:abstractNumId w:val="41"/>
-  </w:num>
-  <w:num w:numId="23" w16cid:durableId="879436578">
-    <w:abstractNumId w:val="97"/>
-  </w:num>
-  <w:num w:numId="24" w16cid:durableId="1052457558">
-    <w:abstractNumId w:val="13"/>
-  </w:num>
-  <w:num w:numId="25" w16cid:durableId="1156267786">
-    <w:abstractNumId w:val="39"/>
-  </w:num>
-  <w:num w:numId="26" w16cid:durableId="95056439">
-    <w:abstractNumId w:val="47"/>
-  </w:num>
-  <w:num w:numId="27" w16cid:durableId="2019384874">
-    <w:abstractNumId w:val="8"/>
-  </w:num>
-  <w:num w:numId="28" w16cid:durableId="31345617">
-    <w:abstractNumId w:val="116"/>
-  </w:num>
-  <w:num w:numId="29" w16cid:durableId="705789029">
-    <w:abstractNumId w:val="86"/>
-  </w:num>
-  <w:num w:numId="30" w16cid:durableId="810635114">
-    <w:abstractNumId w:val="88"/>
-  </w:num>
-  <w:num w:numId="31" w16cid:durableId="738750039">
-    <w:abstractNumId w:val="50"/>
-  </w:num>
-  <w:num w:numId="32" w16cid:durableId="1589533572">
-    <w:abstractNumId w:val="100"/>
-  </w:num>
   <w:num w:numId="33" w16cid:durableId="1214120986">
-    <w:abstractNumId w:val="102"/>
+    <w:abstractNumId w:val="106"/>
   </w:num>
   <w:num w:numId="34" w16cid:durableId="767888729">
-    <w:abstractNumId w:val="48"/>
+    <w:abstractNumId w:val="49"/>
   </w:num>
   <w:num w:numId="35" w16cid:durableId="510725095">
-    <w:abstractNumId w:val="114"/>
+    <w:abstractNumId w:val="118"/>
   </w:num>
   <w:num w:numId="36" w16cid:durableId="154272198">
-    <w:abstractNumId w:val="60"/>
+    <w:abstractNumId w:val="63"/>
   </w:num>
   <w:num w:numId="37" w16cid:durableId="380786487">
-    <w:abstractNumId w:val="63"/>
+    <w:abstractNumId w:val="66"/>
   </w:num>
   <w:num w:numId="38" w16cid:durableId="1194340024">
-    <w:abstractNumId w:val="28"/>
+    <w:abstractNumId w:val="29"/>
   </w:num>
   <w:num w:numId="39" w16cid:durableId="522059972">
-    <w:abstractNumId w:val="6"/>
+    <w:abstractNumId w:val="7"/>
   </w:num>
   <w:num w:numId="40" w16cid:durableId="1829053899">
-    <w:abstractNumId w:val="121"/>
+    <w:abstractNumId w:val="125"/>
   </w:num>
   <w:num w:numId="41" w16cid:durableId="1757362143">
-    <w:abstractNumId w:val="30"/>
+    <w:abstractNumId w:val="31"/>
   </w:num>
   <w:num w:numId="42" w16cid:durableId="1134911105">
-    <w:abstractNumId w:val="19"/>
+    <w:abstractNumId w:val="20"/>
   </w:num>
   <w:num w:numId="43" w16cid:durableId="506674390">
-    <w:abstractNumId w:val="65"/>
+    <w:abstractNumId w:val="69"/>
   </w:num>
   <w:num w:numId="44" w16cid:durableId="1148060049">
     <w:abstractNumId w:val="4"/>
   </w:num>
   <w:num w:numId="45" w16cid:durableId="971522144">
-    <w:abstractNumId w:val="96"/>
+    <w:abstractNumId w:val="100"/>
   </w:num>
   <w:num w:numId="46" w16cid:durableId="1685859471">
     <w:abstractNumId w:val="2"/>
   </w:num>
   <w:num w:numId="47" w16cid:durableId="184639342">
-    <w:abstractNumId w:val="57"/>
+    <w:abstractNumId w:val="59"/>
   </w:num>
   <w:num w:numId="48" w16cid:durableId="420687536">
-    <w:abstractNumId w:val="62"/>
+    <w:abstractNumId w:val="65"/>
   </w:num>
   <w:num w:numId="49" w16cid:durableId="1523401571">
-    <w:abstractNumId w:val="33"/>
+    <w:abstractNumId w:val="34"/>
   </w:num>
   <w:num w:numId="50" w16cid:durableId="1062867836">
-    <w:abstractNumId w:val="131"/>
+    <w:abstractNumId w:val="136"/>
   </w:num>
   <w:num w:numId="51" w16cid:durableId="708997432">
-    <w:abstractNumId w:val="38"/>
+    <w:abstractNumId w:val="39"/>
   </w:num>
   <w:num w:numId="52" w16cid:durableId="184759624">
-    <w:abstractNumId w:val="66"/>
+    <w:abstractNumId w:val="70"/>
   </w:num>
   <w:num w:numId="53" w16cid:durableId="1964579710">
-    <w:abstractNumId w:val="77"/>
+    <w:abstractNumId w:val="81"/>
   </w:num>
   <w:num w:numId="54" w16cid:durableId="1865317076">
-    <w:abstractNumId w:val="140"/>
+    <w:abstractNumId w:val="145"/>
   </w:num>
   <w:num w:numId="55" w16cid:durableId="644238528">
-    <w:abstractNumId w:val="5"/>
+    <w:abstractNumId w:val="6"/>
   </w:num>
   <w:num w:numId="56" w16cid:durableId="1329749934">
+    <w:abstractNumId w:val="27"/>
+  </w:num>
+  <w:num w:numId="57" w16cid:durableId="543912107">
+    <w:abstractNumId w:val="110"/>
+  </w:num>
+  <w:num w:numId="58" w16cid:durableId="655039492">
+    <w:abstractNumId w:val="102"/>
+  </w:num>
+  <w:num w:numId="59" w16cid:durableId="1782723590">
+    <w:abstractNumId w:val="148"/>
+  </w:num>
+  <w:num w:numId="60" w16cid:durableId="241447400">
+    <w:abstractNumId w:val="98"/>
+  </w:num>
+  <w:num w:numId="61" w16cid:durableId="1784223397">
     <w:abstractNumId w:val="26"/>
   </w:num>
-  <w:num w:numId="57" w16cid:durableId="543912107">
-    <w:abstractNumId w:val="106"/>
-  </w:num>
-  <w:num w:numId="58" w16cid:durableId="655039492">
-    <w:abstractNumId w:val="98"/>
-  </w:num>
-  <w:num w:numId="59" w16cid:durableId="1782723590">
-    <w:abstractNumId w:val="143"/>
-  </w:num>
-  <w:num w:numId="60" w16cid:durableId="241447400">
-    <w:abstractNumId w:val="94"/>
-  </w:num>
-  <w:num w:numId="61" w16cid:durableId="1784223397">
-    <w:abstractNumId w:val="25"/>
-  </w:num>
   <w:num w:numId="62" w16cid:durableId="1487555294">
-    <w:abstractNumId w:val="141"/>
+    <w:abstractNumId w:val="146"/>
   </w:num>
   <w:num w:numId="63" w16cid:durableId="535703379">
-    <w:abstractNumId w:val="137"/>
+    <w:abstractNumId w:val="142"/>
   </w:num>
   <w:num w:numId="64" w16cid:durableId="2073770456">
-    <w:abstractNumId w:val="74"/>
+    <w:abstractNumId w:val="78"/>
   </w:num>
   <w:num w:numId="65" w16cid:durableId="465703775">
-    <w:abstractNumId w:val="124"/>
+    <w:abstractNumId w:val="129"/>
   </w:num>
   <w:num w:numId="66" w16cid:durableId="1970285429">
-    <w:abstractNumId w:val="16"/>
+    <w:abstractNumId w:val="17"/>
   </w:num>
   <w:num w:numId="67" w16cid:durableId="1703893793">
-    <w:abstractNumId w:val="109"/>
+    <w:abstractNumId w:val="113"/>
   </w:num>
   <w:num w:numId="68" w16cid:durableId="1365058398">
-    <w:abstractNumId w:val="103"/>
+    <w:abstractNumId w:val="107"/>
   </w:num>
   <w:num w:numId="69" w16cid:durableId="1635669860">
-    <w:abstractNumId w:val="148"/>
+    <w:abstractNumId w:val="153"/>
   </w:num>
   <w:num w:numId="70" w16cid:durableId="2130968733">
     <w:abstractNumId w:val="3"/>
   </w:num>
   <w:num w:numId="71" w16cid:durableId="901908491">
-    <w:abstractNumId w:val="64"/>
+    <w:abstractNumId w:val="67"/>
   </w:num>
   <w:num w:numId="72" w16cid:durableId="487016659">
-    <w:abstractNumId w:val="83"/>
+    <w:abstractNumId w:val="87"/>
   </w:num>
   <w:num w:numId="73" w16cid:durableId="8723438">
+    <w:abstractNumId w:val="38"/>
+  </w:num>
+  <w:num w:numId="74" w16cid:durableId="737440151">
+    <w:abstractNumId w:val="76"/>
+  </w:num>
+  <w:num w:numId="75" w16cid:durableId="812256885">
+    <w:abstractNumId w:val="123"/>
+  </w:num>
+  <w:num w:numId="76" w16cid:durableId="811680208">
+    <w:abstractNumId w:val="114"/>
+  </w:num>
+  <w:num w:numId="77" w16cid:durableId="1098983747">
+    <w:abstractNumId w:val="144"/>
+  </w:num>
+  <w:num w:numId="78" w16cid:durableId="255216861">
+    <w:abstractNumId w:val="116"/>
+  </w:num>
+  <w:num w:numId="79" w16cid:durableId="1753308081">
+    <w:abstractNumId w:val="115"/>
+  </w:num>
+  <w:num w:numId="80" w16cid:durableId="1743791675">
+    <w:abstractNumId w:val="131"/>
+  </w:num>
+  <w:num w:numId="81" w16cid:durableId="1466313629">
+    <w:abstractNumId w:val="151"/>
+  </w:num>
+  <w:num w:numId="82" w16cid:durableId="1215388368">
+    <w:abstractNumId w:val="53"/>
+  </w:num>
+  <w:num w:numId="83" w16cid:durableId="251860410">
+    <w:abstractNumId w:val="127"/>
+  </w:num>
+  <w:num w:numId="84" w16cid:durableId="1352954299">
     <w:abstractNumId w:val="37"/>
   </w:num>
-  <w:num w:numId="74" w16cid:durableId="737440151">
-    <w:abstractNumId w:val="72"/>
+  <w:num w:numId="85" w16cid:durableId="387649484">
+    <w:abstractNumId w:val="143"/>
   </w:num>
-  <w:num w:numId="75" w16cid:durableId="812256885">
-    <w:abstractNumId w:val="119"/>
+  <w:num w:numId="86" w16cid:durableId="922878650">
+    <w:abstractNumId w:val="36"/>
   </w:num>
-  <w:num w:numId="76" w16cid:durableId="811680208">
-    <w:abstractNumId w:val="110"/>
+  <w:num w:numId="87" w16cid:durableId="494078379">
+    <w:abstractNumId w:val="156"/>
   </w:num>
-  <w:num w:numId="77" w16cid:durableId="1098983747">
-    <w:abstractNumId w:val="139"/>
+  <w:num w:numId="88" w16cid:durableId="2030831570">
+    <w:abstractNumId w:val="21"/>
   </w:num>
-  <w:num w:numId="78" w16cid:durableId="255216861">
-    <w:abstractNumId w:val="112"/>
+  <w:num w:numId="89" w16cid:durableId="1295060640">
+    <w:abstractNumId w:val="46"/>
   </w:num>
-  <w:num w:numId="79" w16cid:durableId="1753308081">
-    <w:abstractNumId w:val="111"/>
+  <w:num w:numId="90" w16cid:durableId="911278596">
+    <w:abstractNumId w:val="56"/>
   </w:num>
-  <w:num w:numId="80" w16cid:durableId="1743791675">
-    <w:abstractNumId w:val="126"/>
+  <w:num w:numId="91" w16cid:durableId="1738939302">
+    <w:abstractNumId w:val="22"/>
   </w:num>
-  <w:num w:numId="81" w16cid:durableId="1466313629">
-    <w:abstractNumId w:val="146"/>
+  <w:num w:numId="92" w16cid:durableId="550701291">
+    <w:abstractNumId w:val="96"/>
   </w:num>
-  <w:num w:numId="82" w16cid:durableId="1215388368">
-    <w:abstractNumId w:val="51"/>
+  <w:num w:numId="93" w16cid:durableId="2119834640">
+    <w:abstractNumId w:val="109"/>
   </w:num>
-  <w:num w:numId="83" w16cid:durableId="251860410">
+  <w:num w:numId="94" w16cid:durableId="489491814">
+    <w:abstractNumId w:val="91"/>
+  </w:num>
+  <w:num w:numId="95" w16cid:durableId="96751742">
+    <w:abstractNumId w:val="73"/>
+  </w:num>
+  <w:num w:numId="96" w16cid:durableId="109982696">
+    <w:abstractNumId w:val="141"/>
+  </w:num>
+  <w:num w:numId="97" w16cid:durableId="2023043787">
+    <w:abstractNumId w:val="13"/>
+  </w:num>
+  <w:num w:numId="98" w16cid:durableId="2784762">
+    <w:abstractNumId w:val="43"/>
+  </w:num>
+  <w:num w:numId="99" w16cid:durableId="1900555487">
+    <w:abstractNumId w:val="30"/>
+  </w:num>
+  <w:num w:numId="100" w16cid:durableId="28724586">
+    <w:abstractNumId w:val="86"/>
+  </w:num>
+  <w:num w:numId="101" w16cid:durableId="44988767">
+    <w:abstractNumId w:val="99"/>
+  </w:num>
+  <w:num w:numId="102" w16cid:durableId="1434399317">
+    <w:abstractNumId w:val="77"/>
+  </w:num>
+  <w:num w:numId="103" w16cid:durableId="81995355">
+    <w:abstractNumId w:val="79"/>
+  </w:num>
+  <w:num w:numId="104" w16cid:durableId="244346586">
+    <w:abstractNumId w:val="45"/>
+  </w:num>
+  <w:num w:numId="105" w16cid:durableId="1023479338">
     <w:abstractNumId w:val="122"/>
   </w:num>
-  <w:num w:numId="84" w16cid:durableId="1352954299">
-    <w:abstractNumId w:val="36"/>
-  </w:num>
-  <w:num w:numId="85" w16cid:durableId="387649484">
-    <w:abstractNumId w:val="138"/>
-  </w:num>
-  <w:num w:numId="86" w16cid:durableId="922878650">
-    <w:abstractNumId w:val="35"/>
-  </w:num>
-  <w:num w:numId="87" w16cid:durableId="494078379">
-    <w:abstractNumId w:val="151"/>
-  </w:num>
-  <w:num w:numId="88" w16cid:durableId="2030831570">
-    <w:abstractNumId w:val="20"/>
-  </w:num>
-  <w:num w:numId="89" w16cid:durableId="1295060640">
-    <w:abstractNumId w:val="45"/>
-  </w:num>
-  <w:num w:numId="90" w16cid:durableId="911278596">
-    <w:abstractNumId w:val="54"/>
-  </w:num>
-  <w:num w:numId="91" w16cid:durableId="1738939302">
-    <w:abstractNumId w:val="21"/>
-  </w:num>
-  <w:num w:numId="92" w16cid:durableId="550701291">
-    <w:abstractNumId w:val="92"/>
-  </w:num>
-  <w:num w:numId="93" w16cid:durableId="2119834640">
-    <w:abstractNumId w:val="105"/>
-  </w:num>
-  <w:num w:numId="94" w16cid:durableId="489491814">
-    <w:abstractNumId w:val="87"/>
-  </w:num>
-  <w:num w:numId="95" w16cid:durableId="96751742">
-    <w:abstractNumId w:val="69"/>
-  </w:num>
-  <w:num w:numId="96" w16cid:durableId="109982696">
-    <w:abstractNumId w:val="136"/>
-  </w:num>
-  <w:num w:numId="97" w16cid:durableId="2023043787">
-    <w:abstractNumId w:val="12"/>
-  </w:num>
-  <w:num w:numId="98" w16cid:durableId="2784762">
-    <w:abstractNumId w:val="42"/>
-  </w:num>
-  <w:num w:numId="99" w16cid:durableId="1900555487">
-    <w:abstractNumId w:val="29"/>
-  </w:num>
-  <w:num w:numId="100" w16cid:durableId="28724586">
-    <w:abstractNumId w:val="82"/>
-  </w:num>
-  <w:num w:numId="101" w16cid:durableId="44988767">
-    <w:abstractNumId w:val="95"/>
-  </w:num>
-  <w:num w:numId="102" w16cid:durableId="1434399317">
-    <w:abstractNumId w:val="73"/>
-  </w:num>
-  <w:num w:numId="103" w16cid:durableId="81995355">
-    <w:abstractNumId w:val="75"/>
-  </w:num>
-  <w:num w:numId="104" w16cid:durableId="244346586">
-    <w:abstractNumId w:val="44"/>
-  </w:num>
-  <w:num w:numId="105" w16cid:durableId="1023479338">
-    <w:abstractNumId w:val="118"/>
-  </w:num>
   <w:num w:numId="106" w16cid:durableId="486896997">
-    <w:abstractNumId w:val="31"/>
+    <w:abstractNumId w:val="32"/>
   </w:num>
   <w:num w:numId="107" w16cid:durableId="517818353">
-    <w:abstractNumId w:val="113"/>
+    <w:abstractNumId w:val="117"/>
   </w:num>
   <w:num w:numId="108" w16cid:durableId="618754690">
-    <w:abstractNumId w:val="55"/>
+    <w:abstractNumId w:val="57"/>
   </w:num>
   <w:num w:numId="109" w16cid:durableId="526792072">
     <w:abstractNumId w:val="1"/>
   </w:num>
   <w:num w:numId="110" w16cid:durableId="1567103663">
-    <w:abstractNumId w:val="120"/>
+    <w:abstractNumId w:val="124"/>
   </w:num>
   <w:num w:numId="111" w16cid:durableId="1953904103">
-    <w:abstractNumId w:val="32"/>
+    <w:abstractNumId w:val="33"/>
   </w:num>
   <w:num w:numId="112" w16cid:durableId="1183013049">
-    <w:abstractNumId w:val="18"/>
+    <w:abstractNumId w:val="19"/>
   </w:num>
   <w:num w:numId="113" w16cid:durableId="1217930393">
-    <w:abstractNumId w:val="108"/>
+    <w:abstractNumId w:val="112"/>
   </w:num>
   <w:num w:numId="114" w16cid:durableId="1697190233">
+    <w:abstractNumId w:val="155"/>
+  </w:num>
+  <w:num w:numId="115" w16cid:durableId="2035761273">
+    <w:abstractNumId w:val="41"/>
+  </w:num>
+  <w:num w:numId="116" w16cid:durableId="620647666">
+    <w:abstractNumId w:val="94"/>
+  </w:num>
+  <w:num w:numId="117" w16cid:durableId="1139303501">
+    <w:abstractNumId w:val="62"/>
+  </w:num>
+  <w:num w:numId="118" w16cid:durableId="786698769">
+    <w:abstractNumId w:val="121"/>
+  </w:num>
+  <w:num w:numId="119" w16cid:durableId="75440489">
+    <w:abstractNumId w:val="84"/>
+  </w:num>
+  <w:num w:numId="120" w16cid:durableId="316694021">
+    <w:abstractNumId w:val="147"/>
+  </w:num>
+  <w:num w:numId="121" w16cid:durableId="1416632673">
+    <w:abstractNumId w:val="71"/>
+  </w:num>
+  <w:num w:numId="122" w16cid:durableId="217598578">
+    <w:abstractNumId w:val="137"/>
+  </w:num>
+  <w:num w:numId="123" w16cid:durableId="50231337">
+    <w:abstractNumId w:val="50"/>
+  </w:num>
+  <w:num w:numId="124" w16cid:durableId="1628924819">
+    <w:abstractNumId w:val="97"/>
+  </w:num>
+  <w:num w:numId="125" w16cid:durableId="1923493342">
+    <w:abstractNumId w:val="85"/>
+  </w:num>
+  <w:num w:numId="126" w16cid:durableId="1735616366">
+    <w:abstractNumId w:val="119"/>
+  </w:num>
+  <w:num w:numId="127" w16cid:durableId="1223057575">
+    <w:abstractNumId w:val="75"/>
+  </w:num>
+  <w:num w:numId="128" w16cid:durableId="957031871">
+    <w:abstractNumId w:val="130"/>
+  </w:num>
+  <w:num w:numId="129" w16cid:durableId="925698110">
+    <w:abstractNumId w:val="95"/>
+  </w:num>
+  <w:num w:numId="130" w16cid:durableId="1438715441">
     <w:abstractNumId w:val="150"/>
   </w:num>
-  <w:num w:numId="115" w16cid:durableId="2035761273">
-    <w:abstractNumId w:val="40"/>
-  </w:num>
-  <w:num w:numId="116" w16cid:durableId="620647666">
-    <w:abstractNumId w:val="90"/>
-  </w:num>
-  <w:num w:numId="117" w16cid:durableId="1139303501">
-    <w:abstractNumId w:val="59"/>
-  </w:num>
-  <w:num w:numId="118" w16cid:durableId="786698769">
-    <w:abstractNumId w:val="117"/>
-  </w:num>
-  <w:num w:numId="119" w16cid:durableId="75440489">
+  <w:num w:numId="131" w16cid:durableId="194008801">
     <w:abstractNumId w:val="80"/>
   </w:num>
-  <w:num w:numId="120" w16cid:durableId="316694021">
-    <w:abstractNumId w:val="142"/>
-  </w:num>
-  <w:num w:numId="121" w16cid:durableId="1416632673">
-    <w:abstractNumId w:val="67"/>
-  </w:num>
-  <w:num w:numId="122" w16cid:durableId="217598578">
-    <w:abstractNumId w:val="132"/>
-  </w:num>
-  <w:num w:numId="123" w16cid:durableId="50231337">
-    <w:abstractNumId w:val="49"/>
-  </w:num>
-  <w:num w:numId="124" w16cid:durableId="1628924819">
-    <w:abstractNumId w:val="93"/>
-  </w:num>
-  <w:num w:numId="125" w16cid:durableId="1923493342">
-    <w:abstractNumId w:val="81"/>
-  </w:num>
-  <w:num w:numId="126" w16cid:durableId="1735616366">
-    <w:abstractNumId w:val="115"/>
-  </w:num>
-  <w:num w:numId="127" w16cid:durableId="1223057575">
-    <w:abstractNumId w:val="71"/>
-  </w:num>
-  <w:num w:numId="128" w16cid:durableId="957031871">
-    <w:abstractNumId w:val="125"/>
-  </w:num>
-  <w:num w:numId="129" w16cid:durableId="925698110">
-    <w:abstractNumId w:val="91"/>
-  </w:num>
-  <w:num w:numId="130" w16cid:durableId="1438715441">
-    <w:abstractNumId w:val="145"/>
-  </w:num>
-  <w:num w:numId="131" w16cid:durableId="194008801">
-    <w:abstractNumId w:val="76"/>
-  </w:num>
   <w:num w:numId="132" w16cid:durableId="1199005172">
-    <w:abstractNumId w:val="84"/>
+    <w:abstractNumId w:val="88"/>
   </w:num>
   <w:num w:numId="133" w16cid:durableId="1698771454">
-    <w:abstractNumId w:val="46"/>
+    <w:abstractNumId w:val="47"/>
   </w:num>
   <w:num w:numId="134" w16cid:durableId="2137260641">
-    <w:abstractNumId w:val="135"/>
+    <w:abstractNumId w:val="140"/>
   </w:num>
   <w:num w:numId="135" w16cid:durableId="243999349">
-    <w:abstractNumId w:val="22"/>
+    <w:abstractNumId w:val="23"/>
   </w:num>
   <w:num w:numId="136" w16cid:durableId="996148477">
-    <w:abstractNumId w:val="134"/>
+    <w:abstractNumId w:val="139"/>
   </w:num>
   <w:num w:numId="137" w16cid:durableId="933367168">
-    <w:abstractNumId w:val="15"/>
+    <w:abstractNumId w:val="16"/>
   </w:num>
   <w:num w:numId="138" w16cid:durableId="134106492">
-    <w:abstractNumId w:val="23"/>
+    <w:abstractNumId w:val="24"/>
   </w:num>
   <w:num w:numId="139" w16cid:durableId="2137140940">
-    <w:abstractNumId w:val="149"/>
+    <w:abstractNumId w:val="154"/>
   </w:num>
   <w:num w:numId="140" w16cid:durableId="1822036184">
-    <w:abstractNumId w:val="11"/>
+    <w:abstractNumId w:val="12"/>
   </w:num>
   <w:num w:numId="141" w16cid:durableId="1226142710">
     <w:abstractNumId w:val="0"/>
   </w:num>
   <w:num w:numId="142" w16cid:durableId="865873811">
-    <w:abstractNumId w:val="34"/>
+    <w:abstractNumId w:val="35"/>
   </w:num>
   <w:num w:numId="143" w16cid:durableId="847914493">
-    <w:abstractNumId w:val="14"/>
+    <w:abstractNumId w:val="15"/>
   </w:num>
   <w:num w:numId="144" w16cid:durableId="1400713942">
-    <w:abstractNumId w:val="68"/>
+    <w:abstractNumId w:val="72"/>
   </w:num>
   <w:num w:numId="145" w16cid:durableId="1423137361">
-    <w:abstractNumId w:val="129"/>
+    <w:abstractNumId w:val="134"/>
   </w:num>
   <w:num w:numId="146" w16cid:durableId="1073969323">
-    <w:abstractNumId w:val="7"/>
+    <w:abstractNumId w:val="8"/>
   </w:num>
   <w:num w:numId="147" w16cid:durableId="1724131509">
-    <w:abstractNumId w:val="107"/>
+    <w:abstractNumId w:val="111"/>
   </w:num>
   <w:num w:numId="148" w16cid:durableId="1279721575">
-    <w:abstractNumId w:val="24"/>
+    <w:abstractNumId w:val="25"/>
   </w:num>
   <w:num w:numId="149" w16cid:durableId="780685491">
-    <w:abstractNumId w:val="53"/>
+    <w:abstractNumId w:val="55"/>
   </w:num>
   <w:num w:numId="150" w16cid:durableId="1555459819">
-    <w:abstractNumId w:val="128"/>
+    <w:abstractNumId w:val="133"/>
   </w:num>
   <w:num w:numId="151" w16cid:durableId="42021219">
-    <w:abstractNumId w:val="61"/>
+    <w:abstractNumId w:val="64"/>
   </w:num>
   <w:num w:numId="152" w16cid:durableId="500196219">
-    <w:abstractNumId w:val="127"/>
+    <w:abstractNumId w:val="132"/>
   </w:num>
   <w:num w:numId="153" w16cid:durableId="40374643">
-    <w:abstractNumId w:val="9"/>
+    <w:abstractNumId w:val="10"/>
+  </w:num>
+  <w:num w:numId="154" w16cid:durableId="188448337">
+    <w:abstractNumId w:val="51"/>
+  </w:num>
+  <w:num w:numId="155" w16cid:durableId="21592775">
+    <w:abstractNumId w:val="60"/>
+  </w:num>
+  <w:num w:numId="156" w16cid:durableId="1895391424">
+    <w:abstractNumId w:val="126"/>
+  </w:num>
+  <w:num w:numId="157" w16cid:durableId="2145534657">
+    <w:abstractNumId w:val="5"/>
+  </w:num>
+  <w:num w:numId="158" w16cid:durableId="869680546">
+    <w:abstractNumId w:val="68"/>
   </w:num>
   <w:numIdMacAtCleanup w:val="2"/>
 </w:numbering>
@@ -38591,7 +40330,6 @@
   <w:style w:type="character" w:default="1" w:styleId="DefaultParagraphFont">
     <w:name w:val="Default Paragraph Font"/>
     <w:uiPriority w:val="1"/>
-    <w:semiHidden/>
     <w:unhideWhenUsed/>
   </w:style>
   <w:style w:type="table" w:default="1" w:styleId="TableNormal">

</xml_diff>

<commit_message>
xây dựng trang admin (Dashboard)
</commit_message>
<xml_diff>
--- a/.doc/cn-da22ttc-HoQuangVinh-110122201-bccn.docx
+++ b/.doc/cn-da22ttc-HoQuangVinh-110122201-bccn.docx
@@ -85,7 +85,7 @@
           <w:bdr w:val="none" w:sz="0" w:space="0" w:color="auto" w:frame="1"/>
         </w:rPr>
         <w:drawing>
-          <wp:inline distT="0" distB="0" distL="0" distR="0" wp14:anchorId="7634382D" wp14:editId="4B72C265">
+          <wp:inline distT="0" distB="0" distL="0" distR="0" wp14:anchorId="7634382D" wp14:editId="41D8B0FC">
             <wp:extent cx="914400" cy="895350"/>
             <wp:effectExtent l="0" t="0" r="0" b="0"/>
             <wp:docPr id="1" name="Picture 1" descr="https://lh7-rt.googleusercontent.com/docsz/AD_4nXekLn_Q-BWGxdj1wjSKR4jxMHw0pRS00rnnSrSCdTu3x99sW7sEiqHJGLHQUOhN82V1sVde8EM_LZmDCCpjXW423gxfGSiCFeta1PMpyHIuq0sGLUF4Fwr06qYC-eXP_Ub6Al7HpY9hpfxdrYosNGA?key=3A8_setGpQELsxDKL9OGtdLC"/>
@@ -609,7 +609,7 @@
           <w:bdr w:val="none" w:sz="0" w:space="0" w:color="auto" w:frame="1"/>
         </w:rPr>
         <w:drawing>
-          <wp:inline distT="0" distB="0" distL="0" distR="0" wp14:anchorId="6C11E08F" wp14:editId="21F4E7F1">
+          <wp:inline distT="0" distB="0" distL="0" distR="0" wp14:anchorId="6C11E08F" wp14:editId="5634C790">
             <wp:extent cx="914400" cy="895350"/>
             <wp:effectExtent l="0" t="0" r="0" b="0"/>
             <wp:docPr id="400423705" name="Picture 400423705" descr="https://lh7-rt.googleusercontent.com/docsz/AD_4nXekLn_Q-BWGxdj1wjSKR4jxMHw0pRS00rnnSrSCdTu3x99sW7sEiqHJGLHQUOhN82V1sVde8EM_LZmDCCpjXW423gxfGSiCFeta1PMpyHIuq0sGLUF4Fwr06qYC-eXP_Ub6Al7HpY9hpfxdrYosNGA?key=3A8_setGpQELsxDKL9OGtdLC"/>
@@ -3294,65 +3294,73 @@
       <w:pPr>
         <w:pStyle w:val="Noidung1"/>
         <w:rPr>
+          <w:lang w:val="en-US"/>
+        </w:rPr>
+      </w:pPr>
+      <w:r>
+        <w:t>Nghiên cứu hành vi người dùng khi mua sắm thiết bị công nghệ trên website, cụ thể:</w:t>
+      </w:r>
+      <w:r>
+        <w:rPr>
+          <w:lang w:val="en-US"/>
+        </w:rPr>
+        <w:t xml:space="preserve"> </w:t>
+      </w:r>
+      <w:r>
+        <w:t>Thói quen tìm kiếm sản phẩm</w:t>
+      </w:r>
+      <w:r>
+        <w:rPr>
+          <w:lang w:val="en-US"/>
+        </w:rPr>
+        <w:t>, n</w:t>
+      </w:r>
+      <w:r>
+        <w:t>hu cầu xem và so sánh thông số kỹ thuật</w:t>
+      </w:r>
+      <w:r>
+        <w:rPr>
+          <w:lang w:val="en-US"/>
+        </w:rPr>
+        <w:t xml:space="preserve"> k</w:t>
+      </w:r>
+      <w:r>
+        <w:t>ỳ vọng về tốc độ phản hồi và trải nghiệm giao diện</w:t>
+      </w:r>
+      <w:r>
+        <w:rPr>
+          <w:lang w:val="en-US"/>
+        </w:rPr>
+        <w:t>, m</w:t>
+      </w:r>
+      <w:r>
+        <w:t>ong muốn được tư vấn hỗ trợ nhanh thông qua chat hoặc chatbot.</w:t>
+      </w:r>
+      <w:r>
+        <w:rPr>
           <w:b/>
           <w:lang w:val="en-US"/>
         </w:rPr>
-      </w:pPr>
-      <w:r>
-        <w:t>Nghiên cứu hành vi người dùng khi mua sắm thiết bị công nghệ trên website, cụ thể:</w:t>
+        <w:t xml:space="preserve"> </w:t>
+      </w:r>
+      <w:r>
+        <w:t>Những yếu tố này ảnh hưởng trực tiếp đến thiết kế giao diện, chức năng và chất lượng trải nghiệm người</w:t>
       </w:r>
       <w:r>
         <w:rPr>
           <w:lang w:val="en-US"/>
         </w:rPr>
-        <w:t xml:space="preserve"> </w:t>
-      </w:r>
-      <w:r>
-        <w:t>Thói quen tìm kiếm sản phẩm</w:t>
-      </w:r>
-      <w:r>
-        <w:rPr>
-          <w:lang w:val="en-US"/>
-        </w:rPr>
-        <w:t>, n</w:t>
-      </w:r>
-      <w:r>
-        <w:t>hu cầu xem và so sánh thông số kỹ thuật</w:t>
-      </w:r>
-      <w:r>
-        <w:rPr>
-          <w:lang w:val="en-US"/>
-        </w:rPr>
-        <w:t xml:space="preserve"> k</w:t>
-      </w:r>
-      <w:r>
-        <w:t>ỳ vọng về tốc độ phản hồi và trải nghiệm giao diện</w:t>
-      </w:r>
-      <w:r>
-        <w:rPr>
-          <w:lang w:val="en-US"/>
-        </w:rPr>
-        <w:t>, m</w:t>
-      </w:r>
-      <w:r>
-        <w:t>ong muốn được tư vấn hỗ trợ nhanh thông qua chat hoặc chatbot.</w:t>
-      </w:r>
-      <w:r>
+        <w:t>.</w:t>
+      </w:r>
+    </w:p>
+    <w:p>
+      <w:pPr>
+        <w:pStyle w:val="Noidung1"/>
         <w:rPr>
           <w:b/>
           <w:lang w:val="en-US"/>
         </w:rPr>
-        <w:t xml:space="preserve"> </w:t>
-      </w:r>
-      <w:r>
-        <w:t>Những yếu tố này ảnh hưởng trực tiếp đến thiết kế giao diện, chức năng và chất lượng trải nghiệm người</w:t>
-      </w:r>
-      <w:r>
-        <w:rPr>
-          <w:lang w:val="en-US"/>
-        </w:rPr>
-        <w:t>.</w:t>
-      </w:r>
+      </w:pPr>
     </w:p>
     <w:p>
       <w:pPr>
@@ -7432,9 +7440,6 @@
       <w:pPr>
         <w:pStyle w:val="Noidung1"/>
         <w:ind w:left="720" w:firstLine="720"/>
-        <w:rPr>
-          <w:rFonts w:hint="eastAsia"/>
-        </w:rPr>
       </w:pPr>
       <w:r>
         <w:rPr>
@@ -7450,9 +7455,6 @@
       <w:pPr>
         <w:pStyle w:val="Noidung1"/>
         <w:ind w:left="720" w:firstLine="720"/>
-        <w:rPr>
-          <w:rFonts w:hint="eastAsia"/>
-        </w:rPr>
       </w:pPr>
       <w:r>
         <w:rPr>
@@ -7468,9 +7470,6 @@
       <w:pPr>
         <w:pStyle w:val="Noidung1"/>
         <w:ind w:left="680" w:firstLine="720"/>
-        <w:rPr>
-          <w:rFonts w:hint="eastAsia"/>
-        </w:rPr>
       </w:pPr>
       <w:r>
         <w:rPr>
@@ -7486,9 +7485,6 @@
       <w:pPr>
         <w:pStyle w:val="Noidung1"/>
         <w:ind w:left="680" w:firstLine="720"/>
-        <w:rPr>
-          <w:rFonts w:hint="eastAsia"/>
-        </w:rPr>
       </w:pPr>
       <w:r>
         <w:rPr>
@@ -7582,9 +7578,6 @@
       <w:pPr>
         <w:pStyle w:val="Noidung1"/>
         <w:ind w:left="720" w:firstLine="720"/>
-        <w:rPr>
-          <w:rFonts w:hint="eastAsia"/>
-        </w:rPr>
       </w:pPr>
       <w:r>
         <w:rPr>
@@ -7688,9 +7681,6 @@
       <w:pPr>
         <w:pStyle w:val="Noidung1"/>
         <w:ind w:left="720" w:firstLine="720"/>
-        <w:rPr>
-          <w:rFonts w:hint="eastAsia"/>
-        </w:rPr>
       </w:pPr>
       <w:r>
         <w:t>dns.resolve():</w:t>
@@ -11897,6 +11887,7 @@
         <w:ind w:firstLine="576"/>
         <w:jc w:val="both"/>
         <w:rPr>
+          <w:rFonts w:hint="eastAsia"/>
           <w:szCs w:val="26"/>
         </w:rPr>
       </w:pPr>
@@ -12929,7 +12920,6 @@
       <w:pPr>
         <w:pStyle w:val="Noidung1"/>
         <w:rPr>
-          <w:rFonts w:hint="eastAsia"/>
           <w:lang w:val="en-US"/>
         </w:rPr>
       </w:pPr>
@@ -40330,6 +40320,7 @@
   <w:style w:type="character" w:default="1" w:styleId="DefaultParagraphFont">
     <w:name w:val="Default Paragraph Font"/>
     <w:uiPriority w:val="1"/>
+    <w:semiHidden/>
     <w:unhideWhenUsed/>
   </w:style>
   <w:style w:type="table" w:default="1" w:styleId="TableNormal">

</xml_diff>